<commit_message>
Add repo for Credit and repayment and for the Customer, NOTE:might have futur edit for pagabale class
</commit_message>
<xml_diff>
--- a/controle-repport.docx
+++ b/controle-repport.docx
@@ -552,7 +552,7 @@
         <w:pStyle w:val="Title"/>
         <w:numPr>
           <w:ilvl w:val="0"/>
-          <w:numId w:val="1"/>
+          <w:numId w:val="2"/>
         </w:numPr>
         <w:spacing w:lineRule="auto" w:line="360" w:before="0" w:after="0"/>
         <w:contextualSpacing/>
@@ -703,23 +703,258 @@
         <w:pStyle w:val="Title"/>
         <w:numPr>
           <w:ilvl w:val="0"/>
-          <w:numId w:val="1"/>
+          <w:numId w:val="2"/>
         </w:numPr>
         <w:spacing w:lineRule="atLeast" w:line="16" w:before="0" w:after="0"/>
         <w:contextualSpacing/>
         <w:rPr/>
       </w:pPr>
       <w:bookmarkStart w:id="2" w:name="__RefHeading___Toc413_2104189841"/>
-      <w:bookmarkStart w:id="3" w:name="_Toc196118519"/>
       <w:bookmarkEnd w:id="2"/>
       <w:r>
         <w:rPr/>
-        <w:t>S</w:t>
-      </w:r>
-      <w:bookmarkEnd w:id="3"/>
-      <w:r>
-        <w:rPr/>
-        <w:t>__</w:t>
+        <w:t>Conception :</w:t>
+      </w:r>
+    </w:p>
+    <w:p>
+      <w:pPr>
+        <w:pStyle w:val="Heading1"/>
+        <w:numPr>
+          <w:ilvl w:val="0"/>
+          <w:numId w:val="3"/>
+        </w:numPr>
+        <w:spacing w:lineRule="atLeast" w:line="16" w:before="0" w:after="0"/>
+        <w:contextualSpacing/>
+        <w:rPr/>
+      </w:pPr>
+      <w:r>
+        <w:rPr/>
+        <w:t xml:space="preserve">Établir une architecture technique du projet: </w:t>
+      </w:r>
+    </w:p>
+    <w:p>
+      <w:pPr>
+        <w:pStyle w:val="Normal"/>
+        <w:spacing w:lineRule="atLeast" w:line="16" w:before="0" w:after="0"/>
+        <w:contextualSpacing/>
+        <w:rPr/>
+      </w:pPr>
+      <w:r>
+        <w:rPr/>
+        <w:drawing>
+          <wp:anchor behindDoc="0" distT="0" distB="0" distL="0" distR="0" simplePos="0" locked="0" layoutInCell="0" allowOverlap="1" relativeHeight="4">
+            <wp:simplePos x="0" y="0"/>
+            <wp:positionH relativeFrom="column">
+              <wp:align>center</wp:align>
+            </wp:positionH>
+            <wp:positionV relativeFrom="paragraph">
+              <wp:posOffset>635</wp:posOffset>
+            </wp:positionV>
+            <wp:extent cx="4189730" cy="4439285"/>
+            <wp:effectExtent l="0" t="0" r="0" b="0"/>
+            <wp:wrapSquare wrapText="largest"/>
+            <wp:docPr id="4" name="Image2" descr=""/>
+            <wp:cNvGraphicFramePr>
+              <a:graphicFrameLocks xmlns:a="http://schemas.openxmlformats.org/drawingml/2006/main" noChangeAspect="1"/>
+            </wp:cNvGraphicFramePr>
+            <a:graphic xmlns:a="http://schemas.openxmlformats.org/drawingml/2006/main">
+              <a:graphicData uri="http://schemas.openxmlformats.org/drawingml/2006/picture">
+                <pic:pic xmlns:pic="http://schemas.openxmlformats.org/drawingml/2006/picture">
+                  <pic:nvPicPr>
+                    <pic:cNvPr id="4" name="Image2" descr=""/>
+                    <pic:cNvPicPr>
+                      <a:picLocks noChangeAspect="1" noChangeArrowheads="1"/>
+                    </pic:cNvPicPr>
+                  </pic:nvPicPr>
+                  <pic:blipFill>
+                    <a:blip r:embed="rId6"/>
+                    <a:stretch>
+                      <a:fillRect/>
+                    </a:stretch>
+                  </pic:blipFill>
+                  <pic:spPr bwMode="auto">
+                    <a:xfrm>
+                      <a:off x="0" y="0"/>
+                      <a:ext cx="4189730" cy="4439285"/>
+                    </a:xfrm>
+                    <a:prstGeom prst="rect">
+                      <a:avLst/>
+                    </a:prstGeom>
+                  </pic:spPr>
+                </pic:pic>
+              </a:graphicData>
+            </a:graphic>
+          </wp:anchor>
+        </w:drawing>
+      </w:r>
+    </w:p>
+    <w:p>
+      <w:pPr>
+        <w:pStyle w:val="BodyText"/>
+        <w:rPr/>
+      </w:pPr>
+      <w:r>
+        <w:rPr/>
+      </w:r>
+    </w:p>
+    <w:p>
+      <w:pPr>
+        <w:pStyle w:val="BodyText"/>
+        <w:rPr/>
+      </w:pPr>
+      <w:r>
+        <w:rPr/>
+      </w:r>
+    </w:p>
+    <w:p>
+      <w:pPr>
+        <w:pStyle w:val="BodyText"/>
+        <w:rPr/>
+      </w:pPr>
+      <w:r>
+        <w:rPr/>
+      </w:r>
+    </w:p>
+    <w:p>
+      <w:pPr>
+        <w:pStyle w:val="BodyText"/>
+        <w:rPr/>
+      </w:pPr>
+      <w:r>
+        <w:rPr/>
+      </w:r>
+    </w:p>
+    <w:p>
+      <w:pPr>
+        <w:pStyle w:val="BodyText"/>
+        <w:rPr/>
+      </w:pPr>
+      <w:r>
+        <w:rPr/>
+      </w:r>
+    </w:p>
+    <w:p>
+      <w:pPr>
+        <w:pStyle w:val="BodyText"/>
+        <w:rPr/>
+      </w:pPr>
+      <w:r>
+        <w:rPr/>
+      </w:r>
+    </w:p>
+    <w:p>
+      <w:pPr>
+        <w:pStyle w:val="BodyText"/>
+        <w:rPr/>
+      </w:pPr>
+      <w:r>
+        <w:rPr/>
+      </w:r>
+    </w:p>
+    <w:p>
+      <w:pPr>
+        <w:pStyle w:val="BodyText"/>
+        <w:rPr/>
+      </w:pPr>
+      <w:r>
+        <w:rPr/>
+      </w:r>
+    </w:p>
+    <w:p>
+      <w:pPr>
+        <w:pStyle w:val="BodyText"/>
+        <w:rPr/>
+      </w:pPr>
+      <w:r>
+        <w:rPr/>
+      </w:r>
+    </w:p>
+    <w:p>
+      <w:pPr>
+        <w:pStyle w:val="BodyText"/>
+        <w:rPr/>
+      </w:pPr>
+      <w:r>
+        <w:rPr/>
+      </w:r>
+    </w:p>
+    <w:p>
+      <w:pPr>
+        <w:pStyle w:val="BodyText"/>
+        <w:rPr/>
+      </w:pPr>
+      <w:r>
+        <w:rPr/>
+      </w:r>
+    </w:p>
+    <w:p>
+      <w:pPr>
+        <w:pStyle w:val="BodyText"/>
+        <w:rPr/>
+      </w:pPr>
+      <w:r>
+        <w:rPr/>
+      </w:r>
+    </w:p>
+    <w:p>
+      <w:pPr>
+        <w:pStyle w:val="BodyText"/>
+        <w:rPr/>
+      </w:pPr>
+      <w:r>
+        <w:rPr/>
+      </w:r>
+    </w:p>
+    <w:p>
+      <w:pPr>
+        <w:pStyle w:val="BodyText"/>
+        <w:rPr/>
+      </w:pPr>
+      <w:r>
+        <w:rPr/>
+      </w:r>
+    </w:p>
+    <w:p>
+      <w:pPr>
+        <w:pStyle w:val="BodyText"/>
+        <w:rPr/>
+      </w:pPr>
+      <w:r>
+        <w:rPr/>
+      </w:r>
+    </w:p>
+    <w:p>
+      <w:pPr>
+        <w:pStyle w:val="BodyText"/>
+        <w:rPr/>
+      </w:pPr>
+      <w:r>
+        <w:rPr/>
+      </w:r>
+    </w:p>
+    <w:p>
+      <w:pPr>
+        <w:pStyle w:val="BodyText"/>
+        <w:rPr/>
+      </w:pPr>
+      <w:r>
+        <w:rPr/>
+      </w:r>
+    </w:p>
+    <w:p>
+      <w:pPr>
+        <w:pStyle w:val="Heading1"/>
+        <w:numPr>
+          <w:ilvl w:val="0"/>
+          <w:numId w:val="3"/>
+        </w:numPr>
+        <w:spacing w:lineRule="atLeast" w:line="16" w:before="0" w:after="0"/>
+        <w:contextualSpacing/>
+        <w:rPr/>
+      </w:pPr>
+      <w:r>
+        <w:rPr/>
+        <w:t>Établir un diagramme de classes qui montre les entités. On ne représentera que les attributs:</w:t>
       </w:r>
     </w:p>
     <w:p>
@@ -731,6 +966,62 @@
       </w:pPr>
       <w:r>
         <w:rPr/>
+        <w:drawing>
+          <wp:anchor behindDoc="0" distT="0" distB="0" distL="0" distR="0" simplePos="0" locked="0" layoutInCell="0" allowOverlap="1" relativeHeight="3">
+            <wp:simplePos x="0" y="0"/>
+            <wp:positionH relativeFrom="column">
+              <wp:align>center</wp:align>
+            </wp:positionH>
+            <wp:positionV relativeFrom="paragraph">
+              <wp:posOffset>635</wp:posOffset>
+            </wp:positionV>
+            <wp:extent cx="5943600" cy="4723765"/>
+            <wp:effectExtent l="0" t="0" r="0" b="0"/>
+            <wp:wrapSquare wrapText="largest"/>
+            <wp:docPr id="5" name="Image1" descr=""/>
+            <wp:cNvGraphicFramePr>
+              <a:graphicFrameLocks xmlns:a="http://schemas.openxmlformats.org/drawingml/2006/main" noChangeAspect="1"/>
+            </wp:cNvGraphicFramePr>
+            <a:graphic xmlns:a="http://schemas.openxmlformats.org/drawingml/2006/main">
+              <a:graphicData uri="http://schemas.openxmlformats.org/drawingml/2006/picture">
+                <pic:pic xmlns:pic="http://schemas.openxmlformats.org/drawingml/2006/picture">
+                  <pic:nvPicPr>
+                    <pic:cNvPr id="5" name="Image1" descr=""/>
+                    <pic:cNvPicPr>
+                      <a:picLocks noChangeAspect="1" noChangeArrowheads="1"/>
+                    </pic:cNvPicPr>
+                  </pic:nvPicPr>
+                  <pic:blipFill>
+                    <a:blip r:embed="rId7"/>
+                    <a:stretch>
+                      <a:fillRect/>
+                    </a:stretch>
+                  </pic:blipFill>
+                  <pic:spPr bwMode="auto">
+                    <a:xfrm>
+                      <a:off x="0" y="0"/>
+                      <a:ext cx="5943600" cy="4723765"/>
+                    </a:xfrm>
+                    <a:prstGeom prst="rect">
+                      <a:avLst/>
+                    </a:prstGeom>
+                  </pic:spPr>
+                </pic:pic>
+              </a:graphicData>
+            </a:graphic>
+          </wp:anchor>
+        </w:drawing>
+      </w:r>
+    </w:p>
+    <w:p>
+      <w:pPr>
+        <w:pStyle w:val="Heading1"/>
+        <w:spacing w:lineRule="atLeast" w:line="16" w:before="0" w:after="0"/>
+        <w:contextualSpacing/>
+        <w:rPr/>
+      </w:pPr>
+      <w:r>
+        <w:rPr/>
       </w:r>
     </w:p>
     <w:p>
@@ -744,9 +1035,9 @@
       </w:r>
     </w:p>
     <w:sectPr>
-      <w:footerReference w:type="even" r:id="rId6"/>
-      <w:footerReference w:type="default" r:id="rId7"/>
-      <w:footerReference w:type="first" r:id="rId8"/>
+      <w:footerReference w:type="even" r:id="rId8"/>
+      <w:footerReference w:type="default" r:id="rId9"/>
+      <w:footerReference w:type="first" r:id="rId10"/>
       <w:type w:val="nextPage"/>
       <w:pgSz w:w="12240" w:h="15840"/>
       <w:pgMar w:left="1440" w:right="1440" w:gutter="0" w:header="0" w:top="1440" w:footer="720" w:bottom="1440"/>
@@ -882,6 +1173,125 @@
   <w:abstractNum w:abstractNumId="1">
     <w:lvl w:ilvl="0">
       <w:start w:val="1"/>
+      <w:numFmt w:val="none"/>
+      <w:suff w:val="nothing"/>
+      <w:lvlText w:val=""/>
+      <w:lvlJc w:val="left"/>
+      <w:pPr>
+        <w:tabs>
+          <w:tab w:val="num" w:pos="0"/>
+        </w:tabs>
+        <w:ind w:left="0" w:hanging="0"/>
+      </w:pPr>
+    </w:lvl>
+    <w:lvl w:ilvl="1">
+      <w:start w:val="1"/>
+      <w:numFmt w:val="none"/>
+      <w:suff w:val="nothing"/>
+      <w:lvlText w:val=""/>
+      <w:lvlJc w:val="left"/>
+      <w:pPr>
+        <w:tabs>
+          <w:tab w:val="num" w:pos="0"/>
+        </w:tabs>
+        <w:ind w:left="0" w:hanging="0"/>
+      </w:pPr>
+    </w:lvl>
+    <w:lvl w:ilvl="2">
+      <w:start w:val="1"/>
+      <w:numFmt w:val="none"/>
+      <w:suff w:val="nothing"/>
+      <w:lvlText w:val=""/>
+      <w:lvlJc w:val="left"/>
+      <w:pPr>
+        <w:tabs>
+          <w:tab w:val="num" w:pos="0"/>
+        </w:tabs>
+        <w:ind w:left="0" w:hanging="0"/>
+      </w:pPr>
+    </w:lvl>
+    <w:lvl w:ilvl="3">
+      <w:start w:val="1"/>
+      <w:numFmt w:val="none"/>
+      <w:suff w:val="nothing"/>
+      <w:lvlText w:val=""/>
+      <w:lvlJc w:val="left"/>
+      <w:pPr>
+        <w:tabs>
+          <w:tab w:val="num" w:pos="0"/>
+        </w:tabs>
+        <w:ind w:left="0" w:hanging="0"/>
+      </w:pPr>
+    </w:lvl>
+    <w:lvl w:ilvl="4">
+      <w:start w:val="1"/>
+      <w:numFmt w:val="none"/>
+      <w:suff w:val="nothing"/>
+      <w:lvlText w:val=""/>
+      <w:lvlJc w:val="left"/>
+      <w:pPr>
+        <w:tabs>
+          <w:tab w:val="num" w:pos="0"/>
+        </w:tabs>
+        <w:ind w:left="0" w:hanging="0"/>
+      </w:pPr>
+    </w:lvl>
+    <w:lvl w:ilvl="5">
+      <w:start w:val="1"/>
+      <w:numFmt w:val="none"/>
+      <w:suff w:val="nothing"/>
+      <w:lvlText w:val=""/>
+      <w:lvlJc w:val="left"/>
+      <w:pPr>
+        <w:tabs>
+          <w:tab w:val="num" w:pos="0"/>
+        </w:tabs>
+        <w:ind w:left="0" w:hanging="0"/>
+      </w:pPr>
+    </w:lvl>
+    <w:lvl w:ilvl="6">
+      <w:start w:val="1"/>
+      <w:numFmt w:val="none"/>
+      <w:suff w:val="nothing"/>
+      <w:lvlText w:val=""/>
+      <w:lvlJc w:val="left"/>
+      <w:pPr>
+        <w:tabs>
+          <w:tab w:val="num" w:pos="0"/>
+        </w:tabs>
+        <w:ind w:left="0" w:hanging="0"/>
+      </w:pPr>
+    </w:lvl>
+    <w:lvl w:ilvl="7">
+      <w:start w:val="1"/>
+      <w:numFmt w:val="none"/>
+      <w:suff w:val="nothing"/>
+      <w:lvlText w:val=""/>
+      <w:lvlJc w:val="left"/>
+      <w:pPr>
+        <w:tabs>
+          <w:tab w:val="num" w:pos="0"/>
+        </w:tabs>
+        <w:ind w:left="0" w:hanging="0"/>
+      </w:pPr>
+    </w:lvl>
+    <w:lvl w:ilvl="8">
+      <w:start w:val="1"/>
+      <w:numFmt w:val="none"/>
+      <w:suff w:val="nothing"/>
+      <w:lvlText w:val=""/>
+      <w:lvlJc w:val="left"/>
+      <w:pPr>
+        <w:tabs>
+          <w:tab w:val="num" w:pos="0"/>
+        </w:tabs>
+        <w:ind w:left="0" w:hanging="0"/>
+      </w:pPr>
+    </w:lvl>
+  </w:abstractNum>
+  <w:abstractNum w:abstractNumId="2">
+    <w:lvl w:ilvl="0">
+      <w:start w:val="1"/>
       <w:numFmt w:val="upperRoman"/>
       <w:lvlText w:val="%1."/>
       <w:lvlJc w:val="right"/>
@@ -1001,123 +1411,123 @@
       <w:rPr/>
     </w:lvl>
   </w:abstractNum>
-  <w:abstractNum w:abstractNumId="2">
+  <w:abstractNum w:abstractNumId="3">
     <w:lvl w:ilvl="0">
       <w:start w:val="1"/>
-      <w:numFmt w:val="none"/>
-      <w:suff w:val="nothing"/>
-      <w:lvlText w:val=""/>
+      <w:numFmt w:val="decimal"/>
+      <w:lvlText w:val="%1."/>
       <w:lvlJc w:val="left"/>
       <w:pPr>
         <w:tabs>
-          <w:tab w:val="num" w:pos="0"/>
+          <w:tab w:val="num" w:pos="720"/>
         </w:tabs>
-        <w:ind w:left="0" w:hanging="0"/>
-      </w:pPr>
+        <w:ind w:left="720" w:hanging="360"/>
+      </w:pPr>
+      <w:rPr/>
     </w:lvl>
     <w:lvl w:ilvl="1">
       <w:start w:val="1"/>
-      <w:numFmt w:val="none"/>
-      <w:suff w:val="nothing"/>
-      <w:lvlText w:val=""/>
+      <w:numFmt w:val="decimal"/>
+      <w:lvlText w:val="%2."/>
       <w:lvlJc w:val="left"/>
       <w:pPr>
         <w:tabs>
-          <w:tab w:val="num" w:pos="0"/>
+          <w:tab w:val="num" w:pos="1080"/>
         </w:tabs>
-        <w:ind w:left="0" w:hanging="0"/>
-      </w:pPr>
+        <w:ind w:left="1080" w:hanging="360"/>
+      </w:pPr>
+      <w:rPr/>
     </w:lvl>
     <w:lvl w:ilvl="2">
       <w:start w:val="1"/>
-      <w:numFmt w:val="none"/>
-      <w:suff w:val="nothing"/>
-      <w:lvlText w:val=""/>
+      <w:numFmt w:val="decimal"/>
+      <w:lvlText w:val="%3."/>
       <w:lvlJc w:val="left"/>
       <w:pPr>
         <w:tabs>
-          <w:tab w:val="num" w:pos="0"/>
+          <w:tab w:val="num" w:pos="1440"/>
         </w:tabs>
-        <w:ind w:left="0" w:hanging="0"/>
-      </w:pPr>
+        <w:ind w:left="1440" w:hanging="360"/>
+      </w:pPr>
+      <w:rPr/>
     </w:lvl>
     <w:lvl w:ilvl="3">
       <w:start w:val="1"/>
-      <w:numFmt w:val="none"/>
-      <w:suff w:val="nothing"/>
-      <w:lvlText w:val=""/>
+      <w:numFmt w:val="decimal"/>
+      <w:lvlText w:val="%4."/>
       <w:lvlJc w:val="left"/>
       <w:pPr>
         <w:tabs>
-          <w:tab w:val="num" w:pos="0"/>
+          <w:tab w:val="num" w:pos="1800"/>
         </w:tabs>
-        <w:ind w:left="0" w:hanging="0"/>
-      </w:pPr>
+        <w:ind w:left="1800" w:hanging="360"/>
+      </w:pPr>
+      <w:rPr/>
     </w:lvl>
     <w:lvl w:ilvl="4">
       <w:start w:val="1"/>
-      <w:numFmt w:val="none"/>
-      <w:suff w:val="nothing"/>
-      <w:lvlText w:val=""/>
+      <w:numFmt w:val="decimal"/>
+      <w:lvlText w:val="%5."/>
       <w:lvlJc w:val="left"/>
       <w:pPr>
         <w:tabs>
-          <w:tab w:val="num" w:pos="0"/>
+          <w:tab w:val="num" w:pos="2160"/>
         </w:tabs>
-        <w:ind w:left="0" w:hanging="0"/>
-      </w:pPr>
+        <w:ind w:left="2160" w:hanging="360"/>
+      </w:pPr>
+      <w:rPr/>
     </w:lvl>
     <w:lvl w:ilvl="5">
       <w:start w:val="1"/>
-      <w:numFmt w:val="none"/>
-      <w:suff w:val="nothing"/>
-      <w:lvlText w:val=""/>
+      <w:numFmt w:val="decimal"/>
+      <w:lvlText w:val="%6."/>
       <w:lvlJc w:val="left"/>
       <w:pPr>
         <w:tabs>
-          <w:tab w:val="num" w:pos="0"/>
+          <w:tab w:val="num" w:pos="2520"/>
         </w:tabs>
-        <w:ind w:left="0" w:hanging="0"/>
-      </w:pPr>
+        <w:ind w:left="2520" w:hanging="360"/>
+      </w:pPr>
+      <w:rPr/>
     </w:lvl>
     <w:lvl w:ilvl="6">
       <w:start w:val="1"/>
-      <w:numFmt w:val="none"/>
-      <w:suff w:val="nothing"/>
-      <w:lvlText w:val=""/>
+      <w:numFmt w:val="decimal"/>
+      <w:lvlText w:val="%7."/>
       <w:lvlJc w:val="left"/>
       <w:pPr>
         <w:tabs>
-          <w:tab w:val="num" w:pos="0"/>
+          <w:tab w:val="num" w:pos="2880"/>
         </w:tabs>
-        <w:ind w:left="0" w:hanging="0"/>
-      </w:pPr>
+        <w:ind w:left="2880" w:hanging="360"/>
+      </w:pPr>
+      <w:rPr/>
     </w:lvl>
     <w:lvl w:ilvl="7">
       <w:start w:val="1"/>
-      <w:numFmt w:val="none"/>
-      <w:suff w:val="nothing"/>
-      <w:lvlText w:val=""/>
+      <w:numFmt w:val="decimal"/>
+      <w:lvlText w:val="%8."/>
       <w:lvlJc w:val="left"/>
       <w:pPr>
         <w:tabs>
-          <w:tab w:val="num" w:pos="0"/>
+          <w:tab w:val="num" w:pos="3240"/>
         </w:tabs>
-        <w:ind w:left="0" w:hanging="0"/>
-      </w:pPr>
+        <w:ind w:left="3240" w:hanging="360"/>
+      </w:pPr>
+      <w:rPr/>
     </w:lvl>
     <w:lvl w:ilvl="8">
       <w:start w:val="1"/>
-      <w:numFmt w:val="none"/>
-      <w:suff w:val="nothing"/>
-      <w:lvlText w:val=""/>
+      <w:numFmt w:val="decimal"/>
+      <w:lvlText w:val="%9."/>
       <w:lvlJc w:val="left"/>
       <w:pPr>
         <w:tabs>
-          <w:tab w:val="num" w:pos="0"/>
+          <w:tab w:val="num" w:pos="3600"/>
         </w:tabs>
-        <w:ind w:left="0" w:hanging="0"/>
-      </w:pPr>
+        <w:ind w:left="3600" w:hanging="360"/>
+      </w:pPr>
+      <w:rPr/>
     </w:lvl>
   </w:abstractNum>
   <w:num w:numId="1">
@@ -1125,6 +1535,9 @@
   </w:num>
   <w:num w:numId="2">
     <w:abstractNumId w:val="2"/>
+  </w:num>
+  <w:num w:numId="3">
+    <w:abstractNumId w:val="3"/>
   </w:num>
 </w:numbering>
 </file>

</xml_diff>

<commit_message>
init Angular Project , create navbar componment
</commit_message>
<xml_diff>
--- a/controle-repport.docx
+++ b/controle-repport.docx
@@ -27126,6 +27126,36 @@
     </w:p>
     <w:p>
       <w:pPr>
+        <w:pStyle w:val="Normal"/>
+        <w:rPr/>
+      </w:pPr>
+      <w:r>
+        <w:rPr/>
+        <w:t>Npm new e-bank-fontend</w:t>
+      </w:r>
+    </w:p>
+    <w:p>
+      <w:pPr>
+        <w:pStyle w:val="Normal"/>
+        <w:rPr/>
+      </w:pPr>
+      <w:r>
+        <w:rPr/>
+        <w:t>npm install bootstrap --save</w:t>
+      </w:r>
+    </w:p>
+    <w:p>
+      <w:pPr>
+        <w:pStyle w:val="Normal"/>
+        <w:rPr/>
+      </w:pPr>
+      <w:r>
+        <w:rPr/>
+        <w:t>npm install bootstrap-icons --save</w:t>
+      </w:r>
+    </w:p>
+    <w:p>
+      <w:pPr>
         <w:pStyle w:val="Heading1"/>
         <w:numPr>
           <w:ilvl w:val="0"/>
@@ -27263,7 +27293,7 @@
         </w:r>
         <w:r>
           <w:rPr/>
-          <w:t>37</w:t>
+          <w:t>6</w:t>
         </w:r>
         <w:r>
           <w:rPr/>
@@ -27315,7 +27345,7 @@
         </w:r>
         <w:r>
           <w:rPr/>
-          <w:t>37</w:t>
+          <w:t>6</w:t>
         </w:r>
         <w:r>
           <w:rPr/>

</xml_diff>

<commit_message>
Last backend commit secuty using jwt
</commit_message>
<xml_diff>
--- a/controle-repport.docx
+++ b/controle-repport.docx
@@ -27170,6 +27170,3234 @@
     </w:p>
     <w:p>
       <w:pPr>
+        <w:pStyle w:val="Normal"/>
+        <w:rPr/>
+      </w:pPr>
+      <w:r>
+        <w:rPr/>
+      </w:r>
+    </w:p>
+    <w:p>
+      <w:pPr>
+        <w:pStyle w:val="Normal"/>
+        <w:pBdr/>
+        <w:shd w:fill="1E1F22"/>
+        <w:rPr>
+          <w:rFonts w:ascii="JetBrains Mono" w:hAnsi="JetBrains Mono"/>
+          <w:b w:val="false"/>
+          <w:i w:val="false"/>
+          <w:i w:val="false"/>
+          <w:color w:val="BCBEC4"/>
+          <w:sz w:val="20"/>
+        </w:rPr>
+      </w:pPr>
+      <w:r>
+        <w:rPr>
+          <w:rFonts w:ascii="JetBrains Mono" w:hAnsi="JetBrains Mono"/>
+          <w:b w:val="false"/>
+          <w:i w:val="false"/>
+          <w:color w:val="CF8E6D"/>
+          <w:sz w:val="20"/>
+        </w:rPr>
+        <w:t xml:space="preserve">package </w:t>
+      </w:r>
+      <w:r>
+        <w:rPr>
+          <w:rFonts w:ascii="JetBrains Mono" w:hAnsi="JetBrains Mono"/>
+          <w:b w:val="false"/>
+          <w:i w:val="false"/>
+          <w:color w:val="BCBEC4"/>
+          <w:sz w:val="20"/>
+        </w:rPr>
+        <w:t>q.jv.digital_banking_app.web;</w:t>
+        <w:br/>
+        <w:br/>
+      </w:r>
+      <w:r>
+        <w:rPr>
+          <w:rFonts w:ascii="JetBrains Mono" w:hAnsi="JetBrains Mono"/>
+          <w:b w:val="false"/>
+          <w:i w:val="false"/>
+          <w:color w:val="CF8E6D"/>
+          <w:sz w:val="20"/>
+        </w:rPr>
+        <w:t xml:space="preserve">import </w:t>
+      </w:r>
+      <w:r>
+        <w:rPr>
+          <w:rFonts w:ascii="JetBrains Mono" w:hAnsi="JetBrains Mono"/>
+          <w:b w:val="false"/>
+          <w:i w:val="false"/>
+          <w:color w:val="BCBEC4"/>
+          <w:sz w:val="20"/>
+        </w:rPr>
+        <w:t>org.springframework.web.bind.annotation.*;</w:t>
+        <w:br/>
+      </w:r>
+      <w:r>
+        <w:rPr>
+          <w:rFonts w:ascii="JetBrains Mono" w:hAnsi="JetBrains Mono"/>
+          <w:b w:val="false"/>
+          <w:i w:val="false"/>
+          <w:color w:val="CF8E6D"/>
+          <w:sz w:val="20"/>
+        </w:rPr>
+        <w:t xml:space="preserve">import </w:t>
+      </w:r>
+      <w:r>
+        <w:rPr>
+          <w:rFonts w:ascii="JetBrains Mono" w:hAnsi="JetBrains Mono"/>
+          <w:b w:val="false"/>
+          <w:i w:val="false"/>
+          <w:color w:val="BCBEC4"/>
+          <w:sz w:val="20"/>
+        </w:rPr>
+        <w:t>q.jv.digital_banking_app.dtos.*;</w:t>
+        <w:br/>
+      </w:r>
+      <w:r>
+        <w:rPr>
+          <w:rFonts w:ascii="JetBrains Mono" w:hAnsi="JetBrains Mono"/>
+          <w:b w:val="false"/>
+          <w:i w:val="false"/>
+          <w:color w:val="CF8E6D"/>
+          <w:sz w:val="20"/>
+        </w:rPr>
+        <w:t xml:space="preserve">import </w:t>
+      </w:r>
+      <w:r>
+        <w:rPr>
+          <w:rFonts w:ascii="JetBrains Mono" w:hAnsi="JetBrains Mono"/>
+          <w:b w:val="false"/>
+          <w:i w:val="false"/>
+          <w:color w:val="BCBEC4"/>
+          <w:sz w:val="20"/>
+        </w:rPr>
+        <w:t>q.jv.digital_banking_app.exceptions.BalanceNotSufficientException;</w:t>
+        <w:br/>
+      </w:r>
+      <w:r>
+        <w:rPr>
+          <w:rFonts w:ascii="JetBrains Mono" w:hAnsi="JetBrains Mono"/>
+          <w:b w:val="false"/>
+          <w:i w:val="false"/>
+          <w:color w:val="CF8E6D"/>
+          <w:sz w:val="20"/>
+        </w:rPr>
+        <w:t xml:space="preserve">import </w:t>
+      </w:r>
+      <w:r>
+        <w:rPr>
+          <w:rFonts w:ascii="JetBrains Mono" w:hAnsi="JetBrains Mono"/>
+          <w:b w:val="false"/>
+          <w:i w:val="false"/>
+          <w:color w:val="BCBEC4"/>
+          <w:sz w:val="20"/>
+        </w:rPr>
+        <w:t>q.jv.digital_banking_app.exceptions.BankAccountNotFoundException;</w:t>
+        <w:br/>
+      </w:r>
+      <w:r>
+        <w:rPr>
+          <w:rFonts w:ascii="JetBrains Mono" w:hAnsi="JetBrains Mono"/>
+          <w:b w:val="false"/>
+          <w:i w:val="false"/>
+          <w:color w:val="CF8E6D"/>
+          <w:sz w:val="20"/>
+        </w:rPr>
+        <w:t xml:space="preserve">import </w:t>
+      </w:r>
+      <w:r>
+        <w:rPr>
+          <w:rFonts w:ascii="JetBrains Mono" w:hAnsi="JetBrains Mono"/>
+          <w:b w:val="false"/>
+          <w:i w:val="false"/>
+          <w:color w:val="BCBEC4"/>
+          <w:sz w:val="20"/>
+        </w:rPr>
+        <w:t>q.jv.digital_banking_app.services.BankAccountService;</w:t>
+        <w:br/>
+        <w:br/>
+      </w:r>
+      <w:r>
+        <w:rPr>
+          <w:rFonts w:ascii="JetBrains Mono" w:hAnsi="JetBrains Mono"/>
+          <w:b w:val="false"/>
+          <w:i w:val="false"/>
+          <w:color w:val="CF8E6D"/>
+          <w:sz w:val="20"/>
+        </w:rPr>
+        <w:t xml:space="preserve">import </w:t>
+      </w:r>
+      <w:r>
+        <w:rPr>
+          <w:rFonts w:ascii="JetBrains Mono" w:hAnsi="JetBrains Mono"/>
+          <w:b w:val="false"/>
+          <w:i w:val="false"/>
+          <w:color w:val="BCBEC4"/>
+          <w:sz w:val="20"/>
+        </w:rPr>
+        <w:t>java.util.List;</w:t>
+        <w:br/>
+        <w:br/>
+      </w:r>
+      <w:r>
+        <w:rPr>
+          <w:rFonts w:ascii="JetBrains Mono" w:hAnsi="JetBrains Mono"/>
+          <w:b w:val="false"/>
+          <w:i w:val="false"/>
+          <w:color w:val="B3AE60"/>
+          <w:sz w:val="20"/>
+        </w:rPr>
+        <w:t>@RestController</w:t>
+        <w:br/>
+        <w:t>@CrossOrigin</w:t>
+      </w:r>
+      <w:r>
+        <w:rPr>
+          <w:rFonts w:ascii="JetBrains Mono" w:hAnsi="JetBrains Mono"/>
+          <w:b w:val="false"/>
+          <w:i w:val="false"/>
+          <w:color w:val="BCBEC4"/>
+          <w:sz w:val="20"/>
+        </w:rPr>
+        <w:t>(</w:t>
+      </w:r>
+      <w:r>
+        <w:rPr>
+          <w:rFonts w:ascii="JetBrains Mono" w:hAnsi="JetBrains Mono"/>
+          <w:b w:val="false"/>
+          <w:i w:val="false"/>
+          <w:color w:val="6AAB73"/>
+          <w:sz w:val="20"/>
+        </w:rPr>
+        <w:t>"*"</w:t>
+      </w:r>
+      <w:r>
+        <w:rPr>
+          <w:rFonts w:ascii="JetBrains Mono" w:hAnsi="JetBrains Mono"/>
+          <w:b w:val="false"/>
+          <w:i w:val="false"/>
+          <w:color w:val="BCBEC4"/>
+          <w:sz w:val="20"/>
+        </w:rPr>
+        <w:t>)</w:t>
+        <w:br/>
+      </w:r>
+      <w:r>
+        <w:rPr>
+          <w:rFonts w:ascii="JetBrains Mono" w:hAnsi="JetBrains Mono"/>
+          <w:b w:val="false"/>
+          <w:i w:val="false"/>
+          <w:color w:val="CF8E6D"/>
+          <w:sz w:val="20"/>
+        </w:rPr>
+        <w:t xml:space="preserve">public class </w:t>
+      </w:r>
+      <w:r>
+        <w:rPr>
+          <w:rFonts w:ascii="JetBrains Mono" w:hAnsi="JetBrains Mono"/>
+          <w:b w:val="false"/>
+          <w:i w:val="false"/>
+          <w:color w:val="BCBEC4"/>
+          <w:sz w:val="20"/>
+        </w:rPr>
+        <w:t>BankAccountRestController {</w:t>
+        <w:br/>
+        <w:t xml:space="preserve">    </w:t>
+      </w:r>
+      <w:r>
+        <w:rPr>
+          <w:rFonts w:ascii="JetBrains Mono" w:hAnsi="JetBrains Mono"/>
+          <w:b w:val="false"/>
+          <w:i w:val="false"/>
+          <w:color w:val="CF8E6D"/>
+          <w:sz w:val="20"/>
+        </w:rPr>
+        <w:t xml:space="preserve">private </w:t>
+      </w:r>
+      <w:r>
+        <w:rPr>
+          <w:rFonts w:ascii="JetBrains Mono" w:hAnsi="JetBrains Mono"/>
+          <w:b w:val="false"/>
+          <w:i w:val="false"/>
+          <w:color w:val="BCBEC4"/>
+          <w:sz w:val="20"/>
+        </w:rPr>
+        <w:t xml:space="preserve">BankAccountService </w:t>
+      </w:r>
+      <w:r>
+        <w:rPr>
+          <w:rFonts w:ascii="JetBrains Mono" w:hAnsi="JetBrains Mono"/>
+          <w:b w:val="false"/>
+          <w:i w:val="false"/>
+          <w:color w:val="C77DBB"/>
+          <w:sz w:val="20"/>
+        </w:rPr>
+        <w:t>bankAccountService</w:t>
+      </w:r>
+      <w:r>
+        <w:rPr>
+          <w:rFonts w:ascii="JetBrains Mono" w:hAnsi="JetBrains Mono"/>
+          <w:b w:val="false"/>
+          <w:i w:val="false"/>
+          <w:color w:val="BCBEC4"/>
+          <w:sz w:val="20"/>
+        </w:rPr>
+        <w:t>;</w:t>
+        <w:br/>
+        <w:br/>
+        <w:t xml:space="preserve">    </w:t>
+      </w:r>
+      <w:r>
+        <w:rPr>
+          <w:rFonts w:ascii="JetBrains Mono" w:hAnsi="JetBrains Mono"/>
+          <w:b w:val="false"/>
+          <w:i w:val="false"/>
+          <w:color w:val="CF8E6D"/>
+          <w:sz w:val="20"/>
+        </w:rPr>
+        <w:t xml:space="preserve">public </w:t>
+      </w:r>
+      <w:r>
+        <w:rPr>
+          <w:rFonts w:ascii="JetBrains Mono" w:hAnsi="JetBrains Mono"/>
+          <w:b w:val="false"/>
+          <w:i w:val="false"/>
+          <w:color w:val="56A8F5"/>
+          <w:sz w:val="20"/>
+        </w:rPr>
+        <w:t>BankAccountRestController</w:t>
+      </w:r>
+      <w:r>
+        <w:rPr>
+          <w:rFonts w:ascii="JetBrains Mono" w:hAnsi="JetBrains Mono"/>
+          <w:b w:val="false"/>
+          <w:i w:val="false"/>
+          <w:color w:val="BCBEC4"/>
+          <w:sz w:val="20"/>
+        </w:rPr>
+        <w:t>(BankAccountService bankAccountService) {</w:t>
+        <w:br/>
+        <w:t xml:space="preserve">        </w:t>
+      </w:r>
+      <w:r>
+        <w:rPr>
+          <w:rFonts w:ascii="JetBrains Mono" w:hAnsi="JetBrains Mono"/>
+          <w:b w:val="false"/>
+          <w:i w:val="false"/>
+          <w:color w:val="CF8E6D"/>
+          <w:sz w:val="20"/>
+        </w:rPr>
+        <w:t>this</w:t>
+      </w:r>
+      <w:r>
+        <w:rPr>
+          <w:rFonts w:ascii="JetBrains Mono" w:hAnsi="JetBrains Mono"/>
+          <w:b w:val="false"/>
+          <w:i w:val="false"/>
+          <w:color w:val="BCBEC4"/>
+          <w:sz w:val="20"/>
+        </w:rPr>
+        <w:t>.</w:t>
+      </w:r>
+      <w:r>
+        <w:rPr>
+          <w:rFonts w:ascii="JetBrains Mono" w:hAnsi="JetBrains Mono"/>
+          <w:b w:val="false"/>
+          <w:i w:val="false"/>
+          <w:color w:val="C77DBB"/>
+          <w:sz w:val="20"/>
+        </w:rPr>
+        <w:t xml:space="preserve">bankAccountService </w:t>
+      </w:r>
+      <w:r>
+        <w:rPr>
+          <w:rFonts w:ascii="JetBrains Mono" w:hAnsi="JetBrains Mono"/>
+          <w:b w:val="false"/>
+          <w:i w:val="false"/>
+          <w:color w:val="BCBEC4"/>
+          <w:sz w:val="20"/>
+        </w:rPr>
+        <w:t>= bankAccountService;</w:t>
+        <w:br/>
+        <w:t xml:space="preserve">    }</w:t>
+        <w:br/>
+        <w:br/>
+        <w:t xml:space="preserve">    </w:t>
+      </w:r>
+      <w:r>
+        <w:rPr>
+          <w:rFonts w:ascii="JetBrains Mono" w:hAnsi="JetBrains Mono"/>
+          <w:b w:val="false"/>
+          <w:i w:val="false"/>
+          <w:color w:val="B3AE60"/>
+          <w:sz w:val="20"/>
+        </w:rPr>
+        <w:t>@GetMapping</w:t>
+      </w:r>
+      <w:r>
+        <w:rPr>
+          <w:rFonts w:ascii="JetBrains Mono" w:hAnsi="JetBrains Mono"/>
+          <w:b w:val="false"/>
+          <w:i w:val="false"/>
+          <w:color w:val="BCBEC4"/>
+          <w:sz w:val="20"/>
+        </w:rPr>
+        <w:t>(</w:t>
+      </w:r>
+      <w:r>
+        <w:rPr>
+          <w:rFonts w:ascii="JetBrains Mono" w:hAnsi="JetBrains Mono"/>
+          <w:b w:val="false"/>
+          <w:i w:val="false"/>
+          <w:color w:val="6AAB73"/>
+          <w:sz w:val="20"/>
+        </w:rPr>
+        <w:t>"/accounts/{accountId}"</w:t>
+      </w:r>
+      <w:r>
+        <w:rPr>
+          <w:rFonts w:ascii="JetBrains Mono" w:hAnsi="JetBrains Mono"/>
+          <w:b w:val="false"/>
+          <w:i w:val="false"/>
+          <w:color w:val="BCBEC4"/>
+          <w:sz w:val="20"/>
+        </w:rPr>
+        <w:t>)</w:t>
+        <w:br/>
+        <w:t xml:space="preserve">    </w:t>
+      </w:r>
+      <w:r>
+        <w:rPr>
+          <w:rFonts w:ascii="JetBrains Mono" w:hAnsi="JetBrains Mono"/>
+          <w:b w:val="false"/>
+          <w:i w:val="false"/>
+          <w:color w:val="CF8E6D"/>
+          <w:sz w:val="20"/>
+        </w:rPr>
+        <w:t xml:space="preserve">public </w:t>
+      </w:r>
+      <w:r>
+        <w:rPr>
+          <w:rFonts w:ascii="JetBrains Mono" w:hAnsi="JetBrains Mono"/>
+          <w:b w:val="false"/>
+          <w:i w:val="false"/>
+          <w:color w:val="BCBEC4"/>
+          <w:sz w:val="20"/>
+        </w:rPr>
+        <w:t xml:space="preserve">BankAccountDTO </w:t>
+      </w:r>
+      <w:r>
+        <w:rPr>
+          <w:rFonts w:ascii="JetBrains Mono" w:hAnsi="JetBrains Mono"/>
+          <w:b w:val="false"/>
+          <w:i w:val="false"/>
+          <w:color w:val="56A8F5"/>
+          <w:sz w:val="20"/>
+        </w:rPr>
+        <w:t>getBankAccount</w:t>
+      </w:r>
+      <w:r>
+        <w:rPr>
+          <w:rFonts w:ascii="JetBrains Mono" w:hAnsi="JetBrains Mono"/>
+          <w:b w:val="false"/>
+          <w:i w:val="false"/>
+          <w:color w:val="BCBEC4"/>
+          <w:sz w:val="20"/>
+        </w:rPr>
+        <w:t>(</w:t>
+      </w:r>
+      <w:r>
+        <w:rPr>
+          <w:rFonts w:ascii="JetBrains Mono" w:hAnsi="JetBrains Mono"/>
+          <w:b w:val="false"/>
+          <w:i w:val="false"/>
+          <w:color w:val="B3AE60"/>
+          <w:sz w:val="20"/>
+        </w:rPr>
+        <w:t xml:space="preserve">@PathVariable </w:t>
+      </w:r>
+      <w:r>
+        <w:rPr>
+          <w:rFonts w:ascii="JetBrains Mono" w:hAnsi="JetBrains Mono"/>
+          <w:b w:val="false"/>
+          <w:i w:val="false"/>
+          <w:color w:val="BCBEC4"/>
+          <w:sz w:val="20"/>
+        </w:rPr>
+        <w:t xml:space="preserve">String accountId) </w:t>
+      </w:r>
+      <w:r>
+        <w:rPr>
+          <w:rFonts w:ascii="JetBrains Mono" w:hAnsi="JetBrains Mono"/>
+          <w:b w:val="false"/>
+          <w:i w:val="false"/>
+          <w:color w:val="CF8E6D"/>
+          <w:sz w:val="20"/>
+        </w:rPr>
+        <w:t xml:space="preserve">throws </w:t>
+      </w:r>
+      <w:r>
+        <w:rPr>
+          <w:rFonts w:ascii="JetBrains Mono" w:hAnsi="JetBrains Mono"/>
+          <w:b w:val="false"/>
+          <w:i w:val="false"/>
+          <w:color w:val="BCBEC4"/>
+          <w:sz w:val="20"/>
+        </w:rPr>
+        <w:t>BankAccountNotFoundException {</w:t>
+        <w:br/>
+        <w:t xml:space="preserve">        </w:t>
+      </w:r>
+      <w:r>
+        <w:rPr>
+          <w:rFonts w:ascii="JetBrains Mono" w:hAnsi="JetBrains Mono"/>
+          <w:b w:val="false"/>
+          <w:i w:val="false"/>
+          <w:color w:val="CF8E6D"/>
+          <w:sz w:val="20"/>
+        </w:rPr>
+        <w:t xml:space="preserve">return </w:t>
+      </w:r>
+      <w:r>
+        <w:rPr>
+          <w:rFonts w:ascii="JetBrains Mono" w:hAnsi="JetBrains Mono"/>
+          <w:b w:val="false"/>
+          <w:i w:val="false"/>
+          <w:color w:val="C77DBB"/>
+          <w:sz w:val="20"/>
+        </w:rPr>
+        <w:t>bankAccountService</w:t>
+      </w:r>
+      <w:r>
+        <w:rPr>
+          <w:rFonts w:ascii="JetBrains Mono" w:hAnsi="JetBrains Mono"/>
+          <w:b w:val="false"/>
+          <w:i w:val="false"/>
+          <w:color w:val="BCBEC4"/>
+          <w:sz w:val="20"/>
+        </w:rPr>
+        <w:t>.getBankAccount(accountId);</w:t>
+        <w:br/>
+        <w:t xml:space="preserve">    }</w:t>
+        <w:br/>
+        <w:t xml:space="preserve">    </w:t>
+      </w:r>
+      <w:r>
+        <w:rPr>
+          <w:rFonts w:ascii="JetBrains Mono" w:hAnsi="JetBrains Mono"/>
+          <w:b w:val="false"/>
+          <w:i w:val="false"/>
+          <w:color w:val="B3AE60"/>
+          <w:sz w:val="20"/>
+        </w:rPr>
+        <w:t>@GetMapping</w:t>
+      </w:r>
+      <w:r>
+        <w:rPr>
+          <w:rFonts w:ascii="JetBrains Mono" w:hAnsi="JetBrains Mono"/>
+          <w:b w:val="false"/>
+          <w:i w:val="false"/>
+          <w:color w:val="BCBEC4"/>
+          <w:sz w:val="20"/>
+        </w:rPr>
+        <w:t>(</w:t>
+      </w:r>
+      <w:r>
+        <w:rPr>
+          <w:rFonts w:ascii="JetBrains Mono" w:hAnsi="JetBrains Mono"/>
+          <w:b w:val="false"/>
+          <w:i w:val="false"/>
+          <w:color w:val="6AAB73"/>
+          <w:sz w:val="20"/>
+        </w:rPr>
+        <w:t>"/accounts"</w:t>
+      </w:r>
+      <w:r>
+        <w:rPr>
+          <w:rFonts w:ascii="JetBrains Mono" w:hAnsi="JetBrains Mono"/>
+          <w:b w:val="false"/>
+          <w:i w:val="false"/>
+          <w:color w:val="BCBEC4"/>
+          <w:sz w:val="20"/>
+        </w:rPr>
+        <w:t>)</w:t>
+        <w:br/>
+        <w:t xml:space="preserve">    </w:t>
+      </w:r>
+      <w:r>
+        <w:rPr>
+          <w:rFonts w:ascii="JetBrains Mono" w:hAnsi="JetBrains Mono"/>
+          <w:b w:val="false"/>
+          <w:i w:val="false"/>
+          <w:color w:val="CF8E6D"/>
+          <w:sz w:val="20"/>
+        </w:rPr>
+        <w:t xml:space="preserve">public </w:t>
+      </w:r>
+      <w:r>
+        <w:rPr>
+          <w:rFonts w:ascii="JetBrains Mono" w:hAnsi="JetBrains Mono"/>
+          <w:b w:val="false"/>
+          <w:i w:val="false"/>
+          <w:color w:val="BCBEC4"/>
+          <w:sz w:val="20"/>
+        </w:rPr>
+        <w:t xml:space="preserve">List&lt;BankAccountDTO&gt; </w:t>
+      </w:r>
+      <w:r>
+        <w:rPr>
+          <w:rFonts w:ascii="JetBrains Mono" w:hAnsi="JetBrains Mono"/>
+          <w:b w:val="false"/>
+          <w:i w:val="false"/>
+          <w:color w:val="56A8F5"/>
+          <w:sz w:val="20"/>
+        </w:rPr>
+        <w:t>listAccounts</w:t>
+      </w:r>
+      <w:r>
+        <w:rPr>
+          <w:rFonts w:ascii="JetBrains Mono" w:hAnsi="JetBrains Mono"/>
+          <w:b w:val="false"/>
+          <w:i w:val="false"/>
+          <w:color w:val="BCBEC4"/>
+          <w:sz w:val="20"/>
+        </w:rPr>
+        <w:t>(){</w:t>
+        <w:br/>
+        <w:t xml:space="preserve">        </w:t>
+      </w:r>
+      <w:r>
+        <w:rPr>
+          <w:rFonts w:ascii="JetBrains Mono" w:hAnsi="JetBrains Mono"/>
+          <w:b w:val="false"/>
+          <w:i w:val="false"/>
+          <w:color w:val="CF8E6D"/>
+          <w:sz w:val="20"/>
+        </w:rPr>
+        <w:t xml:space="preserve">return </w:t>
+      </w:r>
+      <w:r>
+        <w:rPr>
+          <w:rFonts w:ascii="JetBrains Mono" w:hAnsi="JetBrains Mono"/>
+          <w:b w:val="false"/>
+          <w:i w:val="false"/>
+          <w:color w:val="C77DBB"/>
+          <w:sz w:val="20"/>
+        </w:rPr>
+        <w:t>bankAccountService</w:t>
+      </w:r>
+      <w:r>
+        <w:rPr>
+          <w:rFonts w:ascii="JetBrains Mono" w:hAnsi="JetBrains Mono"/>
+          <w:b w:val="false"/>
+          <w:i w:val="false"/>
+          <w:color w:val="BCBEC4"/>
+          <w:sz w:val="20"/>
+        </w:rPr>
+        <w:t>.bankAccountList();</w:t>
+        <w:br/>
+        <w:t xml:space="preserve">    }</w:t>
+        <w:br/>
+        <w:br/>
+        <w:t xml:space="preserve">    </w:t>
+      </w:r>
+      <w:r>
+        <w:rPr>
+          <w:rFonts w:ascii="JetBrains Mono" w:hAnsi="JetBrains Mono"/>
+          <w:b w:val="false"/>
+          <w:i w:val="false"/>
+          <w:color w:val="B3AE60"/>
+          <w:sz w:val="20"/>
+        </w:rPr>
+        <w:t>@GetMapping</w:t>
+      </w:r>
+      <w:r>
+        <w:rPr>
+          <w:rFonts w:ascii="JetBrains Mono" w:hAnsi="JetBrains Mono"/>
+          <w:b w:val="false"/>
+          <w:i w:val="false"/>
+          <w:color w:val="BCBEC4"/>
+          <w:sz w:val="20"/>
+        </w:rPr>
+        <w:t>(</w:t>
+      </w:r>
+      <w:r>
+        <w:rPr>
+          <w:rFonts w:ascii="JetBrains Mono" w:hAnsi="JetBrains Mono"/>
+          <w:b w:val="false"/>
+          <w:i w:val="false"/>
+          <w:color w:val="6AAB73"/>
+          <w:sz w:val="20"/>
+        </w:rPr>
+        <w:t>"/accounts/{accountId}/operations"</w:t>
+      </w:r>
+      <w:r>
+        <w:rPr>
+          <w:rFonts w:ascii="JetBrains Mono" w:hAnsi="JetBrains Mono"/>
+          <w:b w:val="false"/>
+          <w:i w:val="false"/>
+          <w:color w:val="BCBEC4"/>
+          <w:sz w:val="20"/>
+        </w:rPr>
+        <w:t>)</w:t>
+        <w:br/>
+        <w:t xml:space="preserve">    </w:t>
+      </w:r>
+      <w:r>
+        <w:rPr>
+          <w:rFonts w:ascii="JetBrains Mono" w:hAnsi="JetBrains Mono"/>
+          <w:b w:val="false"/>
+          <w:i w:val="false"/>
+          <w:color w:val="CF8E6D"/>
+          <w:sz w:val="20"/>
+        </w:rPr>
+        <w:t xml:space="preserve">public </w:t>
+      </w:r>
+      <w:r>
+        <w:rPr>
+          <w:rFonts w:ascii="JetBrains Mono" w:hAnsi="JetBrains Mono"/>
+          <w:b w:val="false"/>
+          <w:i w:val="false"/>
+          <w:color w:val="BCBEC4"/>
+          <w:sz w:val="20"/>
+        </w:rPr>
+        <w:t xml:space="preserve">List&lt;AccountOperationDTO&gt; </w:t>
+      </w:r>
+      <w:r>
+        <w:rPr>
+          <w:rFonts w:ascii="JetBrains Mono" w:hAnsi="JetBrains Mono"/>
+          <w:b w:val="false"/>
+          <w:i w:val="false"/>
+          <w:color w:val="56A8F5"/>
+          <w:sz w:val="20"/>
+        </w:rPr>
+        <w:t>getHistory</w:t>
+      </w:r>
+      <w:r>
+        <w:rPr>
+          <w:rFonts w:ascii="JetBrains Mono" w:hAnsi="JetBrains Mono"/>
+          <w:b w:val="false"/>
+          <w:i w:val="false"/>
+          <w:color w:val="BCBEC4"/>
+          <w:sz w:val="20"/>
+        </w:rPr>
+        <w:t>(</w:t>
+      </w:r>
+      <w:r>
+        <w:rPr>
+          <w:rFonts w:ascii="JetBrains Mono" w:hAnsi="JetBrains Mono"/>
+          <w:b w:val="false"/>
+          <w:i w:val="false"/>
+          <w:color w:val="B3AE60"/>
+          <w:sz w:val="20"/>
+        </w:rPr>
+        <w:t xml:space="preserve">@PathVariable </w:t>
+      </w:r>
+      <w:r>
+        <w:rPr>
+          <w:rFonts w:ascii="JetBrains Mono" w:hAnsi="JetBrains Mono"/>
+          <w:b w:val="false"/>
+          <w:i w:val="false"/>
+          <w:color w:val="BCBEC4"/>
+          <w:sz w:val="20"/>
+        </w:rPr>
+        <w:t>String accountId){</w:t>
+        <w:br/>
+        <w:t xml:space="preserve">        </w:t>
+      </w:r>
+      <w:r>
+        <w:rPr>
+          <w:rFonts w:ascii="JetBrains Mono" w:hAnsi="JetBrains Mono"/>
+          <w:b w:val="false"/>
+          <w:i w:val="false"/>
+          <w:color w:val="CF8E6D"/>
+          <w:sz w:val="20"/>
+        </w:rPr>
+        <w:t xml:space="preserve">return </w:t>
+      </w:r>
+      <w:r>
+        <w:rPr>
+          <w:rFonts w:ascii="JetBrains Mono" w:hAnsi="JetBrains Mono"/>
+          <w:b w:val="false"/>
+          <w:i w:val="false"/>
+          <w:color w:val="C77DBB"/>
+          <w:sz w:val="20"/>
+        </w:rPr>
+        <w:t>bankAccountService</w:t>
+      </w:r>
+      <w:r>
+        <w:rPr>
+          <w:rFonts w:ascii="JetBrains Mono" w:hAnsi="JetBrains Mono"/>
+          <w:b w:val="false"/>
+          <w:i w:val="false"/>
+          <w:color w:val="BCBEC4"/>
+          <w:sz w:val="20"/>
+        </w:rPr>
+        <w:t>.accountHistory(accountId);</w:t>
+        <w:br/>
+        <w:t xml:space="preserve">    }</w:t>
+        <w:br/>
+        <w:br/>
+        <w:t xml:space="preserve">    </w:t>
+      </w:r>
+      <w:r>
+        <w:rPr>
+          <w:rFonts w:ascii="JetBrains Mono" w:hAnsi="JetBrains Mono"/>
+          <w:b w:val="false"/>
+          <w:i w:val="false"/>
+          <w:color w:val="B3AE60"/>
+          <w:sz w:val="20"/>
+        </w:rPr>
+        <w:t>@GetMapping</w:t>
+      </w:r>
+      <w:r>
+        <w:rPr>
+          <w:rFonts w:ascii="JetBrains Mono" w:hAnsi="JetBrains Mono"/>
+          <w:b w:val="false"/>
+          <w:i w:val="false"/>
+          <w:color w:val="BCBEC4"/>
+          <w:sz w:val="20"/>
+        </w:rPr>
+        <w:t>(</w:t>
+      </w:r>
+      <w:r>
+        <w:rPr>
+          <w:rFonts w:ascii="JetBrains Mono" w:hAnsi="JetBrains Mono"/>
+          <w:b w:val="false"/>
+          <w:i w:val="false"/>
+          <w:color w:val="6AAB73"/>
+          <w:sz w:val="20"/>
+        </w:rPr>
+        <w:t>"/accounts/{accountId}/pageOperations"</w:t>
+      </w:r>
+      <w:r>
+        <w:rPr>
+          <w:rFonts w:ascii="JetBrains Mono" w:hAnsi="JetBrains Mono"/>
+          <w:b w:val="false"/>
+          <w:i w:val="false"/>
+          <w:color w:val="BCBEC4"/>
+          <w:sz w:val="20"/>
+        </w:rPr>
+        <w:t>)</w:t>
+        <w:br/>
+        <w:t xml:space="preserve">    </w:t>
+      </w:r>
+      <w:r>
+        <w:rPr>
+          <w:rFonts w:ascii="JetBrains Mono" w:hAnsi="JetBrains Mono"/>
+          <w:b w:val="false"/>
+          <w:i w:val="false"/>
+          <w:color w:val="CF8E6D"/>
+          <w:sz w:val="20"/>
+        </w:rPr>
+        <w:t xml:space="preserve">public </w:t>
+      </w:r>
+      <w:r>
+        <w:rPr>
+          <w:rFonts w:ascii="JetBrains Mono" w:hAnsi="JetBrains Mono"/>
+          <w:b w:val="false"/>
+          <w:i w:val="false"/>
+          <w:color w:val="BCBEC4"/>
+          <w:sz w:val="20"/>
+        </w:rPr>
+        <w:t xml:space="preserve">AccountHistoryDTO </w:t>
+      </w:r>
+      <w:r>
+        <w:rPr>
+          <w:rFonts w:ascii="JetBrains Mono" w:hAnsi="JetBrains Mono"/>
+          <w:b w:val="false"/>
+          <w:i w:val="false"/>
+          <w:color w:val="56A8F5"/>
+          <w:sz w:val="20"/>
+        </w:rPr>
+        <w:t>getAccountHistory</w:t>
+      </w:r>
+      <w:r>
+        <w:rPr>
+          <w:rFonts w:ascii="JetBrains Mono" w:hAnsi="JetBrains Mono"/>
+          <w:b w:val="false"/>
+          <w:i w:val="false"/>
+          <w:color w:val="BCBEC4"/>
+          <w:sz w:val="20"/>
+        </w:rPr>
+        <w:t>(</w:t>
+        <w:br/>
+        <w:t xml:space="preserve">            </w:t>
+      </w:r>
+      <w:r>
+        <w:rPr>
+          <w:rFonts w:ascii="JetBrains Mono" w:hAnsi="JetBrains Mono"/>
+          <w:b w:val="false"/>
+          <w:i w:val="false"/>
+          <w:color w:val="B3AE60"/>
+          <w:sz w:val="20"/>
+        </w:rPr>
+        <w:t xml:space="preserve">@PathVariable </w:t>
+      </w:r>
+      <w:r>
+        <w:rPr>
+          <w:rFonts w:ascii="JetBrains Mono" w:hAnsi="JetBrains Mono"/>
+          <w:b w:val="false"/>
+          <w:i w:val="false"/>
+          <w:color w:val="BCBEC4"/>
+          <w:sz w:val="20"/>
+        </w:rPr>
+        <w:t>String accountId,</w:t>
+        <w:br/>
+        <w:t xml:space="preserve">            </w:t>
+      </w:r>
+      <w:r>
+        <w:rPr>
+          <w:rFonts w:ascii="JetBrains Mono" w:hAnsi="JetBrains Mono"/>
+          <w:b w:val="false"/>
+          <w:i w:val="false"/>
+          <w:color w:val="B3AE60"/>
+          <w:sz w:val="20"/>
+        </w:rPr>
+        <w:t>@RequestParam</w:t>
+      </w:r>
+      <w:r>
+        <w:rPr>
+          <w:rFonts w:ascii="JetBrains Mono" w:hAnsi="JetBrains Mono"/>
+          <w:b w:val="false"/>
+          <w:i w:val="false"/>
+          <w:color w:val="BCBEC4"/>
+          <w:sz w:val="20"/>
+        </w:rPr>
+        <w:t>(name=</w:t>
+      </w:r>
+      <w:r>
+        <w:rPr>
+          <w:rFonts w:ascii="JetBrains Mono" w:hAnsi="JetBrains Mono"/>
+          <w:b w:val="false"/>
+          <w:i w:val="false"/>
+          <w:color w:val="6AAB73"/>
+          <w:sz w:val="20"/>
+        </w:rPr>
+        <w:t>"page"</w:t>
+      </w:r>
+      <w:r>
+        <w:rPr>
+          <w:rFonts w:ascii="JetBrains Mono" w:hAnsi="JetBrains Mono"/>
+          <w:b w:val="false"/>
+          <w:i w:val="false"/>
+          <w:color w:val="BCBEC4"/>
+          <w:sz w:val="20"/>
+        </w:rPr>
+        <w:t xml:space="preserve">,defaultValue = </w:t>
+      </w:r>
+      <w:r>
+        <w:rPr>
+          <w:rFonts w:ascii="JetBrains Mono" w:hAnsi="JetBrains Mono"/>
+          <w:b w:val="false"/>
+          <w:i w:val="false"/>
+          <w:color w:val="6AAB73"/>
+          <w:sz w:val="20"/>
+        </w:rPr>
+        <w:t>"0"</w:t>
+      </w:r>
+      <w:r>
+        <w:rPr>
+          <w:rFonts w:ascii="JetBrains Mono" w:hAnsi="JetBrains Mono"/>
+          <w:b w:val="false"/>
+          <w:i w:val="false"/>
+          <w:color w:val="BCBEC4"/>
+          <w:sz w:val="20"/>
+        </w:rPr>
+        <w:t xml:space="preserve">) </w:t>
+      </w:r>
+      <w:r>
+        <w:rPr>
+          <w:rFonts w:ascii="JetBrains Mono" w:hAnsi="JetBrains Mono"/>
+          <w:b w:val="false"/>
+          <w:i w:val="false"/>
+          <w:color w:val="CF8E6D"/>
+          <w:sz w:val="20"/>
+        </w:rPr>
+        <w:t xml:space="preserve">int </w:t>
+      </w:r>
+      <w:r>
+        <w:rPr>
+          <w:rFonts w:ascii="JetBrains Mono" w:hAnsi="JetBrains Mono"/>
+          <w:b w:val="false"/>
+          <w:i w:val="false"/>
+          <w:color w:val="BCBEC4"/>
+          <w:sz w:val="20"/>
+        </w:rPr>
+        <w:t>page,</w:t>
+        <w:br/>
+        <w:t xml:space="preserve">            </w:t>
+      </w:r>
+      <w:r>
+        <w:rPr>
+          <w:rFonts w:ascii="JetBrains Mono" w:hAnsi="JetBrains Mono"/>
+          <w:b w:val="false"/>
+          <w:i w:val="false"/>
+          <w:color w:val="B3AE60"/>
+          <w:sz w:val="20"/>
+        </w:rPr>
+        <w:t>@RequestParam</w:t>
+      </w:r>
+      <w:r>
+        <w:rPr>
+          <w:rFonts w:ascii="JetBrains Mono" w:hAnsi="JetBrains Mono"/>
+          <w:b w:val="false"/>
+          <w:i w:val="false"/>
+          <w:color w:val="BCBEC4"/>
+          <w:sz w:val="20"/>
+        </w:rPr>
+        <w:t>(name=</w:t>
+      </w:r>
+      <w:r>
+        <w:rPr>
+          <w:rFonts w:ascii="JetBrains Mono" w:hAnsi="JetBrains Mono"/>
+          <w:b w:val="false"/>
+          <w:i w:val="false"/>
+          <w:color w:val="6AAB73"/>
+          <w:sz w:val="20"/>
+        </w:rPr>
+        <w:t>"size"</w:t>
+      </w:r>
+      <w:r>
+        <w:rPr>
+          <w:rFonts w:ascii="JetBrains Mono" w:hAnsi="JetBrains Mono"/>
+          <w:b w:val="false"/>
+          <w:i w:val="false"/>
+          <w:color w:val="BCBEC4"/>
+          <w:sz w:val="20"/>
+        </w:rPr>
+        <w:t xml:space="preserve">,defaultValue = </w:t>
+      </w:r>
+      <w:r>
+        <w:rPr>
+          <w:rFonts w:ascii="JetBrains Mono" w:hAnsi="JetBrains Mono"/>
+          <w:b w:val="false"/>
+          <w:i w:val="false"/>
+          <w:color w:val="6AAB73"/>
+          <w:sz w:val="20"/>
+        </w:rPr>
+        <w:t>"5"</w:t>
+      </w:r>
+      <w:r>
+        <w:rPr>
+          <w:rFonts w:ascii="JetBrains Mono" w:hAnsi="JetBrains Mono"/>
+          <w:b w:val="false"/>
+          <w:i w:val="false"/>
+          <w:color w:val="BCBEC4"/>
+          <w:sz w:val="20"/>
+        </w:rPr>
+        <w:t>)</w:t>
+      </w:r>
+      <w:r>
+        <w:rPr>
+          <w:rFonts w:ascii="JetBrains Mono" w:hAnsi="JetBrains Mono"/>
+          <w:b w:val="false"/>
+          <w:i w:val="false"/>
+          <w:color w:val="CF8E6D"/>
+          <w:sz w:val="20"/>
+        </w:rPr>
+        <w:t xml:space="preserve">int </w:t>
+      </w:r>
+      <w:r>
+        <w:rPr>
+          <w:rFonts w:ascii="JetBrains Mono" w:hAnsi="JetBrains Mono"/>
+          <w:b w:val="false"/>
+          <w:i w:val="false"/>
+          <w:color w:val="BCBEC4"/>
+          <w:sz w:val="20"/>
+        </w:rPr>
+        <w:t xml:space="preserve">size) </w:t>
+      </w:r>
+      <w:r>
+        <w:rPr>
+          <w:rFonts w:ascii="JetBrains Mono" w:hAnsi="JetBrains Mono"/>
+          <w:b w:val="false"/>
+          <w:i w:val="false"/>
+          <w:color w:val="CF8E6D"/>
+          <w:sz w:val="20"/>
+        </w:rPr>
+        <w:t xml:space="preserve">throws </w:t>
+      </w:r>
+      <w:r>
+        <w:rPr>
+          <w:rFonts w:ascii="JetBrains Mono" w:hAnsi="JetBrains Mono"/>
+          <w:b w:val="false"/>
+          <w:i w:val="false"/>
+          <w:color w:val="BCBEC4"/>
+          <w:sz w:val="20"/>
+        </w:rPr>
+        <w:t>BankAccountNotFoundException {</w:t>
+        <w:br/>
+        <w:t xml:space="preserve">        </w:t>
+      </w:r>
+      <w:r>
+        <w:rPr>
+          <w:rFonts w:ascii="JetBrains Mono" w:hAnsi="JetBrains Mono"/>
+          <w:b w:val="false"/>
+          <w:i w:val="false"/>
+          <w:color w:val="CF8E6D"/>
+          <w:sz w:val="20"/>
+        </w:rPr>
+        <w:t xml:space="preserve">return </w:t>
+      </w:r>
+      <w:r>
+        <w:rPr>
+          <w:rFonts w:ascii="JetBrains Mono" w:hAnsi="JetBrains Mono"/>
+          <w:b w:val="false"/>
+          <w:i w:val="false"/>
+          <w:color w:val="C77DBB"/>
+          <w:sz w:val="20"/>
+        </w:rPr>
+        <w:t>bankAccountService</w:t>
+      </w:r>
+      <w:r>
+        <w:rPr>
+          <w:rFonts w:ascii="JetBrains Mono" w:hAnsi="JetBrains Mono"/>
+          <w:b w:val="false"/>
+          <w:i w:val="false"/>
+          <w:color w:val="BCBEC4"/>
+          <w:sz w:val="20"/>
+        </w:rPr>
+        <w:t>.getAccountHistory(accountId,page,size);</w:t>
+        <w:br/>
+        <w:t xml:space="preserve">    }</w:t>
+        <w:br/>
+        <w:br/>
+        <w:t xml:space="preserve">    </w:t>
+      </w:r>
+      <w:r>
+        <w:rPr>
+          <w:rFonts w:ascii="JetBrains Mono" w:hAnsi="JetBrains Mono"/>
+          <w:b w:val="false"/>
+          <w:i w:val="false"/>
+          <w:color w:val="B3AE60"/>
+          <w:sz w:val="20"/>
+        </w:rPr>
+        <w:t>@PostMapping</w:t>
+      </w:r>
+      <w:r>
+        <w:rPr>
+          <w:rFonts w:ascii="JetBrains Mono" w:hAnsi="JetBrains Mono"/>
+          <w:b w:val="false"/>
+          <w:i w:val="false"/>
+          <w:color w:val="BCBEC4"/>
+          <w:sz w:val="20"/>
+        </w:rPr>
+        <w:t>(</w:t>
+      </w:r>
+      <w:r>
+        <w:rPr>
+          <w:rFonts w:ascii="JetBrains Mono" w:hAnsi="JetBrains Mono"/>
+          <w:b w:val="false"/>
+          <w:i w:val="false"/>
+          <w:color w:val="6AAB73"/>
+          <w:sz w:val="20"/>
+        </w:rPr>
+        <w:t>"/accounts/debit"</w:t>
+      </w:r>
+      <w:r>
+        <w:rPr>
+          <w:rFonts w:ascii="JetBrains Mono" w:hAnsi="JetBrains Mono"/>
+          <w:b w:val="false"/>
+          <w:i w:val="false"/>
+          <w:color w:val="BCBEC4"/>
+          <w:sz w:val="20"/>
+        </w:rPr>
+        <w:t>)</w:t>
+        <w:br/>
+        <w:t xml:space="preserve">    </w:t>
+      </w:r>
+      <w:r>
+        <w:rPr>
+          <w:rFonts w:ascii="JetBrains Mono" w:hAnsi="JetBrains Mono"/>
+          <w:b w:val="false"/>
+          <w:i w:val="false"/>
+          <w:color w:val="CF8E6D"/>
+          <w:sz w:val="20"/>
+        </w:rPr>
+        <w:t xml:space="preserve">public </w:t>
+      </w:r>
+      <w:r>
+        <w:rPr>
+          <w:rFonts w:ascii="JetBrains Mono" w:hAnsi="JetBrains Mono"/>
+          <w:b w:val="false"/>
+          <w:i w:val="false"/>
+          <w:color w:val="BCBEC4"/>
+          <w:sz w:val="20"/>
+        </w:rPr>
+        <w:t xml:space="preserve">DebitDTO </w:t>
+      </w:r>
+      <w:r>
+        <w:rPr>
+          <w:rFonts w:ascii="JetBrains Mono" w:hAnsi="JetBrains Mono"/>
+          <w:b w:val="false"/>
+          <w:i w:val="false"/>
+          <w:color w:val="56A8F5"/>
+          <w:sz w:val="20"/>
+        </w:rPr>
+        <w:t>debit</w:t>
+      </w:r>
+      <w:r>
+        <w:rPr>
+          <w:rFonts w:ascii="JetBrains Mono" w:hAnsi="JetBrains Mono"/>
+          <w:b w:val="false"/>
+          <w:i w:val="false"/>
+          <w:color w:val="BCBEC4"/>
+          <w:sz w:val="20"/>
+        </w:rPr>
+        <w:t>(</w:t>
+      </w:r>
+      <w:r>
+        <w:rPr>
+          <w:rFonts w:ascii="JetBrains Mono" w:hAnsi="JetBrains Mono"/>
+          <w:b w:val="false"/>
+          <w:i w:val="false"/>
+          <w:color w:val="B3AE60"/>
+          <w:sz w:val="20"/>
+        </w:rPr>
+        <w:t xml:space="preserve">@RequestBody </w:t>
+      </w:r>
+      <w:r>
+        <w:rPr>
+          <w:rFonts w:ascii="JetBrains Mono" w:hAnsi="JetBrains Mono"/>
+          <w:b w:val="false"/>
+          <w:i w:val="false"/>
+          <w:color w:val="BCBEC4"/>
+          <w:sz w:val="20"/>
+        </w:rPr>
+        <w:t xml:space="preserve">DebitDTO debitDTO) </w:t>
+      </w:r>
+      <w:r>
+        <w:rPr>
+          <w:rFonts w:ascii="JetBrains Mono" w:hAnsi="JetBrains Mono"/>
+          <w:b w:val="false"/>
+          <w:i w:val="false"/>
+          <w:color w:val="CF8E6D"/>
+          <w:sz w:val="20"/>
+        </w:rPr>
+        <w:t xml:space="preserve">throws </w:t>
+      </w:r>
+      <w:r>
+        <w:rPr>
+          <w:rFonts w:ascii="JetBrains Mono" w:hAnsi="JetBrains Mono"/>
+          <w:b w:val="false"/>
+          <w:i w:val="false"/>
+          <w:color w:val="BCBEC4"/>
+          <w:sz w:val="20"/>
+        </w:rPr>
+        <w:t>BankAccountNotFoundException, BalanceNotSufficientException {</w:t>
+        <w:br/>
+        <w:t xml:space="preserve">        </w:t>
+      </w:r>
+      <w:r>
+        <w:rPr>
+          <w:rFonts w:ascii="JetBrains Mono" w:hAnsi="JetBrains Mono"/>
+          <w:b w:val="false"/>
+          <w:i w:val="false"/>
+          <w:color w:val="CF8E6D"/>
+          <w:sz w:val="20"/>
+        </w:rPr>
+        <w:t>this</w:t>
+      </w:r>
+      <w:r>
+        <w:rPr>
+          <w:rFonts w:ascii="JetBrains Mono" w:hAnsi="JetBrains Mono"/>
+          <w:b w:val="false"/>
+          <w:i w:val="false"/>
+          <w:color w:val="BCBEC4"/>
+          <w:sz w:val="20"/>
+        </w:rPr>
+        <w:t>.</w:t>
+      </w:r>
+      <w:r>
+        <w:rPr>
+          <w:rFonts w:ascii="JetBrains Mono" w:hAnsi="JetBrains Mono"/>
+          <w:b w:val="false"/>
+          <w:i w:val="false"/>
+          <w:color w:val="C77DBB"/>
+          <w:sz w:val="20"/>
+        </w:rPr>
+        <w:t>bankAccountService</w:t>
+      </w:r>
+      <w:r>
+        <w:rPr>
+          <w:rFonts w:ascii="JetBrains Mono" w:hAnsi="JetBrains Mono"/>
+          <w:b w:val="false"/>
+          <w:i w:val="false"/>
+          <w:color w:val="BCBEC4"/>
+          <w:sz w:val="20"/>
+        </w:rPr>
+        <w:t>.debit(debitDTO.getAccountId(),debitDTO.getAmount(),debitDTO.getDescription());</w:t>
+        <w:br/>
+        <w:t xml:space="preserve">        </w:t>
+      </w:r>
+      <w:r>
+        <w:rPr>
+          <w:rFonts w:ascii="JetBrains Mono" w:hAnsi="JetBrains Mono"/>
+          <w:b w:val="false"/>
+          <w:i w:val="false"/>
+          <w:color w:val="CF8E6D"/>
+          <w:sz w:val="20"/>
+        </w:rPr>
+        <w:t xml:space="preserve">return </w:t>
+      </w:r>
+      <w:r>
+        <w:rPr>
+          <w:rFonts w:ascii="JetBrains Mono" w:hAnsi="JetBrains Mono"/>
+          <w:b w:val="false"/>
+          <w:i w:val="false"/>
+          <w:color w:val="BCBEC4"/>
+          <w:sz w:val="20"/>
+        </w:rPr>
+        <w:t>debitDTO;</w:t>
+        <w:br/>
+        <w:t xml:space="preserve">    }</w:t>
+        <w:br/>
+        <w:t xml:space="preserve">    </w:t>
+      </w:r>
+      <w:r>
+        <w:rPr>
+          <w:rFonts w:ascii="JetBrains Mono" w:hAnsi="JetBrains Mono"/>
+          <w:b w:val="false"/>
+          <w:i w:val="false"/>
+          <w:color w:val="B3AE60"/>
+          <w:sz w:val="20"/>
+        </w:rPr>
+        <w:t>@PostMapping</w:t>
+      </w:r>
+      <w:r>
+        <w:rPr>
+          <w:rFonts w:ascii="JetBrains Mono" w:hAnsi="JetBrains Mono"/>
+          <w:b w:val="false"/>
+          <w:i w:val="false"/>
+          <w:color w:val="BCBEC4"/>
+          <w:sz w:val="20"/>
+        </w:rPr>
+        <w:t>(</w:t>
+      </w:r>
+      <w:r>
+        <w:rPr>
+          <w:rFonts w:ascii="JetBrains Mono" w:hAnsi="JetBrains Mono"/>
+          <w:b w:val="false"/>
+          <w:i w:val="false"/>
+          <w:color w:val="6AAB73"/>
+          <w:sz w:val="20"/>
+        </w:rPr>
+        <w:t>"/accounts/credit"</w:t>
+      </w:r>
+      <w:r>
+        <w:rPr>
+          <w:rFonts w:ascii="JetBrains Mono" w:hAnsi="JetBrains Mono"/>
+          <w:b w:val="false"/>
+          <w:i w:val="false"/>
+          <w:color w:val="BCBEC4"/>
+          <w:sz w:val="20"/>
+        </w:rPr>
+        <w:t>)</w:t>
+        <w:br/>
+        <w:t xml:space="preserve">    </w:t>
+      </w:r>
+      <w:r>
+        <w:rPr>
+          <w:rFonts w:ascii="JetBrains Mono" w:hAnsi="JetBrains Mono"/>
+          <w:b w:val="false"/>
+          <w:i w:val="false"/>
+          <w:color w:val="CF8E6D"/>
+          <w:sz w:val="20"/>
+        </w:rPr>
+        <w:t xml:space="preserve">public </w:t>
+      </w:r>
+      <w:r>
+        <w:rPr>
+          <w:rFonts w:ascii="JetBrains Mono" w:hAnsi="JetBrains Mono"/>
+          <w:b w:val="false"/>
+          <w:i w:val="false"/>
+          <w:color w:val="BCBEC4"/>
+          <w:sz w:val="20"/>
+        </w:rPr>
+        <w:t xml:space="preserve">CreditDTO </w:t>
+      </w:r>
+      <w:r>
+        <w:rPr>
+          <w:rFonts w:ascii="JetBrains Mono" w:hAnsi="JetBrains Mono"/>
+          <w:b w:val="false"/>
+          <w:i w:val="false"/>
+          <w:color w:val="56A8F5"/>
+          <w:sz w:val="20"/>
+        </w:rPr>
+        <w:t>credit</w:t>
+      </w:r>
+      <w:r>
+        <w:rPr>
+          <w:rFonts w:ascii="JetBrains Mono" w:hAnsi="JetBrains Mono"/>
+          <w:b w:val="false"/>
+          <w:i w:val="false"/>
+          <w:color w:val="BCBEC4"/>
+          <w:sz w:val="20"/>
+        </w:rPr>
+        <w:t>(</w:t>
+      </w:r>
+      <w:r>
+        <w:rPr>
+          <w:rFonts w:ascii="JetBrains Mono" w:hAnsi="JetBrains Mono"/>
+          <w:b w:val="false"/>
+          <w:i w:val="false"/>
+          <w:color w:val="B3AE60"/>
+          <w:sz w:val="20"/>
+        </w:rPr>
+        <w:t xml:space="preserve">@RequestBody </w:t>
+      </w:r>
+      <w:r>
+        <w:rPr>
+          <w:rFonts w:ascii="JetBrains Mono" w:hAnsi="JetBrains Mono"/>
+          <w:b w:val="false"/>
+          <w:i w:val="false"/>
+          <w:color w:val="BCBEC4"/>
+          <w:sz w:val="20"/>
+        </w:rPr>
+        <w:t xml:space="preserve">CreditDTO creditDTO) </w:t>
+      </w:r>
+      <w:r>
+        <w:rPr>
+          <w:rFonts w:ascii="JetBrains Mono" w:hAnsi="JetBrains Mono"/>
+          <w:b w:val="false"/>
+          <w:i w:val="false"/>
+          <w:color w:val="CF8E6D"/>
+          <w:sz w:val="20"/>
+        </w:rPr>
+        <w:t xml:space="preserve">throws </w:t>
+      </w:r>
+      <w:r>
+        <w:rPr>
+          <w:rFonts w:ascii="JetBrains Mono" w:hAnsi="JetBrains Mono"/>
+          <w:b w:val="false"/>
+          <w:i w:val="false"/>
+          <w:color w:val="BCBEC4"/>
+          <w:sz w:val="20"/>
+        </w:rPr>
+        <w:t>BankAccountNotFoundException {</w:t>
+        <w:br/>
+        <w:t xml:space="preserve">        </w:t>
+      </w:r>
+      <w:r>
+        <w:rPr>
+          <w:rFonts w:ascii="JetBrains Mono" w:hAnsi="JetBrains Mono"/>
+          <w:b w:val="false"/>
+          <w:i w:val="false"/>
+          <w:color w:val="CF8E6D"/>
+          <w:sz w:val="20"/>
+        </w:rPr>
+        <w:t>this</w:t>
+      </w:r>
+      <w:r>
+        <w:rPr>
+          <w:rFonts w:ascii="JetBrains Mono" w:hAnsi="JetBrains Mono"/>
+          <w:b w:val="false"/>
+          <w:i w:val="false"/>
+          <w:color w:val="BCBEC4"/>
+          <w:sz w:val="20"/>
+        </w:rPr>
+        <w:t>.</w:t>
+      </w:r>
+      <w:r>
+        <w:rPr>
+          <w:rFonts w:ascii="JetBrains Mono" w:hAnsi="JetBrains Mono"/>
+          <w:b w:val="false"/>
+          <w:i w:val="false"/>
+          <w:color w:val="C77DBB"/>
+          <w:sz w:val="20"/>
+        </w:rPr>
+        <w:t>bankAccountService</w:t>
+      </w:r>
+      <w:r>
+        <w:rPr>
+          <w:rFonts w:ascii="JetBrains Mono" w:hAnsi="JetBrains Mono"/>
+          <w:b w:val="false"/>
+          <w:i w:val="false"/>
+          <w:color w:val="BCBEC4"/>
+          <w:sz w:val="20"/>
+        </w:rPr>
+        <w:t>.credit(creditDTO.getAccountId(),creditDTO.getAmount(),creditDTO.getDescription());</w:t>
+        <w:br/>
+        <w:t xml:space="preserve">        </w:t>
+      </w:r>
+      <w:r>
+        <w:rPr>
+          <w:rFonts w:ascii="JetBrains Mono" w:hAnsi="JetBrains Mono"/>
+          <w:b w:val="false"/>
+          <w:i w:val="false"/>
+          <w:color w:val="CF8E6D"/>
+          <w:sz w:val="20"/>
+        </w:rPr>
+        <w:t xml:space="preserve">return </w:t>
+      </w:r>
+      <w:r>
+        <w:rPr>
+          <w:rFonts w:ascii="JetBrains Mono" w:hAnsi="JetBrains Mono"/>
+          <w:b w:val="false"/>
+          <w:i w:val="false"/>
+          <w:color w:val="BCBEC4"/>
+          <w:sz w:val="20"/>
+        </w:rPr>
+        <w:t>creditDTO;</w:t>
+        <w:br/>
+        <w:t xml:space="preserve">    }</w:t>
+        <w:br/>
+        <w:t xml:space="preserve">    </w:t>
+      </w:r>
+      <w:r>
+        <w:rPr>
+          <w:rFonts w:ascii="JetBrains Mono" w:hAnsi="JetBrains Mono"/>
+          <w:b w:val="false"/>
+          <w:i w:val="false"/>
+          <w:color w:val="B3AE60"/>
+          <w:sz w:val="20"/>
+        </w:rPr>
+        <w:t>@PostMapping</w:t>
+      </w:r>
+      <w:r>
+        <w:rPr>
+          <w:rFonts w:ascii="JetBrains Mono" w:hAnsi="JetBrains Mono"/>
+          <w:b w:val="false"/>
+          <w:i w:val="false"/>
+          <w:color w:val="BCBEC4"/>
+          <w:sz w:val="20"/>
+        </w:rPr>
+        <w:t>(</w:t>
+      </w:r>
+      <w:r>
+        <w:rPr>
+          <w:rFonts w:ascii="JetBrains Mono" w:hAnsi="JetBrains Mono"/>
+          <w:b w:val="false"/>
+          <w:i w:val="false"/>
+          <w:color w:val="6AAB73"/>
+          <w:sz w:val="20"/>
+        </w:rPr>
+        <w:t>"/accounts/transfer"</w:t>
+      </w:r>
+      <w:r>
+        <w:rPr>
+          <w:rFonts w:ascii="JetBrains Mono" w:hAnsi="JetBrains Mono"/>
+          <w:b w:val="false"/>
+          <w:i w:val="false"/>
+          <w:color w:val="BCBEC4"/>
+          <w:sz w:val="20"/>
+        </w:rPr>
+        <w:t>)</w:t>
+        <w:br/>
+        <w:t xml:space="preserve">    </w:t>
+      </w:r>
+      <w:r>
+        <w:rPr>
+          <w:rFonts w:ascii="JetBrains Mono" w:hAnsi="JetBrains Mono"/>
+          <w:b w:val="false"/>
+          <w:i w:val="false"/>
+          <w:color w:val="CF8E6D"/>
+          <w:sz w:val="20"/>
+        </w:rPr>
+        <w:t xml:space="preserve">public void </w:t>
+      </w:r>
+      <w:r>
+        <w:rPr>
+          <w:rFonts w:ascii="JetBrains Mono" w:hAnsi="JetBrains Mono"/>
+          <w:b w:val="false"/>
+          <w:i w:val="false"/>
+          <w:color w:val="56A8F5"/>
+          <w:sz w:val="20"/>
+        </w:rPr>
+        <w:t>transfer</w:t>
+      </w:r>
+      <w:r>
+        <w:rPr>
+          <w:rFonts w:ascii="JetBrains Mono" w:hAnsi="JetBrains Mono"/>
+          <w:b w:val="false"/>
+          <w:i w:val="false"/>
+          <w:color w:val="BCBEC4"/>
+          <w:sz w:val="20"/>
+        </w:rPr>
+        <w:t>(</w:t>
+      </w:r>
+      <w:r>
+        <w:rPr>
+          <w:rFonts w:ascii="JetBrains Mono" w:hAnsi="JetBrains Mono"/>
+          <w:b w:val="false"/>
+          <w:i w:val="false"/>
+          <w:color w:val="B3AE60"/>
+          <w:sz w:val="20"/>
+        </w:rPr>
+        <w:t xml:space="preserve">@RequestBody </w:t>
+      </w:r>
+      <w:r>
+        <w:rPr>
+          <w:rFonts w:ascii="JetBrains Mono" w:hAnsi="JetBrains Mono"/>
+          <w:b w:val="false"/>
+          <w:i w:val="false"/>
+          <w:color w:val="BCBEC4"/>
+          <w:sz w:val="20"/>
+        </w:rPr>
+        <w:t xml:space="preserve">TransferRequestDTO transferRequestDTO) </w:t>
+      </w:r>
+      <w:r>
+        <w:rPr>
+          <w:rFonts w:ascii="JetBrains Mono" w:hAnsi="JetBrains Mono"/>
+          <w:b w:val="false"/>
+          <w:i w:val="false"/>
+          <w:color w:val="CF8E6D"/>
+          <w:sz w:val="20"/>
+        </w:rPr>
+        <w:t xml:space="preserve">throws </w:t>
+      </w:r>
+      <w:r>
+        <w:rPr>
+          <w:rFonts w:ascii="JetBrains Mono" w:hAnsi="JetBrains Mono"/>
+          <w:b w:val="false"/>
+          <w:i w:val="false"/>
+          <w:color w:val="BCBEC4"/>
+          <w:sz w:val="20"/>
+        </w:rPr>
+        <w:t>BankAccountNotFoundException, BalanceNotSufficientException {</w:t>
+        <w:br/>
+        <w:t xml:space="preserve">        </w:t>
+      </w:r>
+      <w:r>
+        <w:rPr>
+          <w:rFonts w:ascii="JetBrains Mono" w:hAnsi="JetBrains Mono"/>
+          <w:b w:val="false"/>
+          <w:i w:val="false"/>
+          <w:color w:val="CF8E6D"/>
+          <w:sz w:val="20"/>
+        </w:rPr>
+        <w:t>this</w:t>
+      </w:r>
+      <w:r>
+        <w:rPr>
+          <w:rFonts w:ascii="JetBrains Mono" w:hAnsi="JetBrains Mono"/>
+          <w:b w:val="false"/>
+          <w:i w:val="false"/>
+          <w:color w:val="BCBEC4"/>
+          <w:sz w:val="20"/>
+        </w:rPr>
+        <w:t>.</w:t>
+      </w:r>
+      <w:r>
+        <w:rPr>
+          <w:rFonts w:ascii="JetBrains Mono" w:hAnsi="JetBrains Mono"/>
+          <w:b w:val="false"/>
+          <w:i w:val="false"/>
+          <w:color w:val="C77DBB"/>
+          <w:sz w:val="20"/>
+        </w:rPr>
+        <w:t>bankAccountService</w:t>
+      </w:r>
+      <w:r>
+        <w:rPr>
+          <w:rFonts w:ascii="JetBrains Mono" w:hAnsi="JetBrains Mono"/>
+          <w:b w:val="false"/>
+          <w:i w:val="false"/>
+          <w:color w:val="BCBEC4"/>
+          <w:sz w:val="20"/>
+        </w:rPr>
+        <w:t>.transfer(</w:t>
+        <w:br/>
+        <w:t xml:space="preserve">                transferRequestDTO.getAccountSource(),</w:t>
+        <w:br/>
+        <w:t xml:space="preserve">                transferRequestDTO.getAccountDestination(),</w:t>
+        <w:br/>
+        <w:t xml:space="preserve">                transferRequestDTO.getAmount());</w:t>
+        <w:br/>
+        <w:t xml:space="preserve">    }</w:t>
+        <w:br/>
+        <w:t>}</w:t>
+        <w:br/>
+      </w:r>
+    </w:p>
+    <w:p>
+      <w:pPr>
+        <w:pStyle w:val="Normal"/>
+        <w:rPr/>
+      </w:pPr>
+      <w:r>
+        <w:rPr/>
+      </w:r>
+    </w:p>
+    <w:p>
+      <w:pPr>
+        <w:pStyle w:val="Normal"/>
+        <w:rPr/>
+      </w:pPr>
+      <w:r>
+        <w:rPr/>
+      </w:r>
+    </w:p>
+    <w:p>
+      <w:pPr>
+        <w:pStyle w:val="Normal"/>
+        <w:pBdr/>
+        <w:shd w:fill="1E1F22"/>
+        <w:rPr>
+          <w:rFonts w:ascii="JetBrains Mono" w:hAnsi="JetBrains Mono"/>
+          <w:b w:val="false"/>
+          <w:i w:val="false"/>
+          <w:i w:val="false"/>
+          <w:color w:val="BCBEC4"/>
+          <w:sz w:val="20"/>
+        </w:rPr>
+      </w:pPr>
+      <w:r>
+        <w:rPr>
+          <w:rFonts w:ascii="JetBrains Mono" w:hAnsi="JetBrains Mono"/>
+          <w:b w:val="false"/>
+          <w:i w:val="false"/>
+          <w:color w:val="CF8E6D"/>
+          <w:sz w:val="20"/>
+        </w:rPr>
+        <w:t xml:space="preserve">package </w:t>
+      </w:r>
+      <w:r>
+        <w:rPr>
+          <w:rFonts w:ascii="JetBrains Mono" w:hAnsi="JetBrains Mono"/>
+          <w:b w:val="false"/>
+          <w:i w:val="false"/>
+          <w:color w:val="BCBEC4"/>
+          <w:sz w:val="20"/>
+        </w:rPr>
+        <w:t>q.jv.digital_banking_app.web;</w:t>
+        <w:br/>
+        <w:br/>
+        <w:br/>
+      </w:r>
+      <w:r>
+        <w:rPr>
+          <w:rFonts w:ascii="JetBrains Mono" w:hAnsi="JetBrains Mono"/>
+          <w:b w:val="false"/>
+          <w:i w:val="false"/>
+          <w:color w:val="CF8E6D"/>
+          <w:sz w:val="20"/>
+        </w:rPr>
+        <w:t xml:space="preserve">import </w:t>
+      </w:r>
+      <w:r>
+        <w:rPr>
+          <w:rFonts w:ascii="JetBrains Mono" w:hAnsi="JetBrains Mono"/>
+          <w:b w:val="false"/>
+          <w:i w:val="false"/>
+          <w:color w:val="BCBEC4"/>
+          <w:sz w:val="20"/>
+        </w:rPr>
+        <w:t>org.springframework.security.access.prepost.</w:t>
+      </w:r>
+      <w:r>
+        <w:rPr>
+          <w:rFonts w:ascii="JetBrains Mono" w:hAnsi="JetBrains Mono"/>
+          <w:b w:val="false"/>
+          <w:i w:val="false"/>
+          <w:color w:val="B3AE60"/>
+          <w:sz w:val="20"/>
+        </w:rPr>
+        <w:t>PreAuthorize</w:t>
+      </w:r>
+      <w:r>
+        <w:rPr>
+          <w:rFonts w:ascii="JetBrains Mono" w:hAnsi="JetBrains Mono"/>
+          <w:b w:val="false"/>
+          <w:i w:val="false"/>
+          <w:color w:val="BCBEC4"/>
+          <w:sz w:val="20"/>
+        </w:rPr>
+        <w:t>;</w:t>
+        <w:br/>
+      </w:r>
+      <w:r>
+        <w:rPr>
+          <w:rFonts w:ascii="JetBrains Mono" w:hAnsi="JetBrains Mono"/>
+          <w:b w:val="false"/>
+          <w:i w:val="false"/>
+          <w:color w:val="CF8E6D"/>
+          <w:sz w:val="20"/>
+        </w:rPr>
+        <w:t xml:space="preserve">import </w:t>
+      </w:r>
+      <w:r>
+        <w:rPr>
+          <w:rFonts w:ascii="JetBrains Mono" w:hAnsi="JetBrains Mono"/>
+          <w:b w:val="false"/>
+          <w:i w:val="false"/>
+          <w:color w:val="BCBEC4"/>
+          <w:sz w:val="20"/>
+        </w:rPr>
+        <w:t>org.springframework.web.bind.annotation.*;</w:t>
+        <w:br/>
+      </w:r>
+      <w:r>
+        <w:rPr>
+          <w:rFonts w:ascii="JetBrains Mono" w:hAnsi="JetBrains Mono"/>
+          <w:b w:val="false"/>
+          <w:i w:val="false"/>
+          <w:color w:val="CF8E6D"/>
+          <w:sz w:val="20"/>
+        </w:rPr>
+        <w:t xml:space="preserve">import </w:t>
+      </w:r>
+      <w:r>
+        <w:rPr>
+          <w:rFonts w:ascii="JetBrains Mono" w:hAnsi="JetBrains Mono"/>
+          <w:b w:val="false"/>
+          <w:i w:val="false"/>
+          <w:color w:val="BCBEC4"/>
+          <w:sz w:val="20"/>
+        </w:rPr>
+        <w:t>q.jv.digital_banking_app.dtos.CustomerDTO;</w:t>
+        <w:br/>
+      </w:r>
+      <w:r>
+        <w:rPr>
+          <w:rFonts w:ascii="JetBrains Mono" w:hAnsi="JetBrains Mono"/>
+          <w:b w:val="false"/>
+          <w:i w:val="false"/>
+          <w:color w:val="CF8E6D"/>
+          <w:sz w:val="20"/>
+        </w:rPr>
+        <w:t xml:space="preserve">import </w:t>
+      </w:r>
+      <w:r>
+        <w:rPr>
+          <w:rFonts w:ascii="JetBrains Mono" w:hAnsi="JetBrains Mono"/>
+          <w:b w:val="false"/>
+          <w:i w:val="false"/>
+          <w:color w:val="BCBEC4"/>
+          <w:sz w:val="20"/>
+        </w:rPr>
+        <w:t>q.jv.digital_banking_app.exceptions.CustomerNotFoundException;</w:t>
+        <w:br/>
+      </w:r>
+      <w:r>
+        <w:rPr>
+          <w:rFonts w:ascii="JetBrains Mono" w:hAnsi="JetBrains Mono"/>
+          <w:b w:val="false"/>
+          <w:i w:val="false"/>
+          <w:color w:val="CF8E6D"/>
+          <w:sz w:val="20"/>
+        </w:rPr>
+        <w:t xml:space="preserve">import </w:t>
+      </w:r>
+      <w:r>
+        <w:rPr>
+          <w:rFonts w:ascii="JetBrains Mono" w:hAnsi="JetBrains Mono"/>
+          <w:b w:val="false"/>
+          <w:i w:val="false"/>
+          <w:color w:val="BCBEC4"/>
+          <w:sz w:val="20"/>
+        </w:rPr>
+        <w:t>q.jv.digital_banking_app.services.BankAccountService;</w:t>
+        <w:br/>
+        <w:br/>
+      </w:r>
+      <w:r>
+        <w:rPr>
+          <w:rFonts w:ascii="JetBrains Mono" w:hAnsi="JetBrains Mono"/>
+          <w:b w:val="false"/>
+          <w:i w:val="false"/>
+          <w:color w:val="CF8E6D"/>
+          <w:sz w:val="20"/>
+        </w:rPr>
+        <w:t xml:space="preserve">import </w:t>
+      </w:r>
+      <w:r>
+        <w:rPr>
+          <w:rFonts w:ascii="JetBrains Mono" w:hAnsi="JetBrains Mono"/>
+          <w:b w:val="false"/>
+          <w:i w:val="false"/>
+          <w:color w:val="BCBEC4"/>
+          <w:sz w:val="20"/>
+        </w:rPr>
+        <w:t>java.util.List;</w:t>
+        <w:br/>
+        <w:br/>
+      </w:r>
+      <w:r>
+        <w:rPr>
+          <w:rFonts w:ascii="JetBrains Mono" w:hAnsi="JetBrains Mono"/>
+          <w:b w:val="false"/>
+          <w:i w:val="false"/>
+          <w:color w:val="B3AE60"/>
+          <w:sz w:val="20"/>
+        </w:rPr>
+        <w:t>@RestController</w:t>
+        <w:br/>
+        <w:t>@CrossOrigin</w:t>
+      </w:r>
+      <w:r>
+        <w:rPr>
+          <w:rFonts w:ascii="JetBrains Mono" w:hAnsi="JetBrains Mono"/>
+          <w:b w:val="false"/>
+          <w:i w:val="false"/>
+          <w:color w:val="BCBEC4"/>
+          <w:sz w:val="20"/>
+        </w:rPr>
+        <w:t>(</w:t>
+      </w:r>
+      <w:r>
+        <w:rPr>
+          <w:rFonts w:ascii="JetBrains Mono" w:hAnsi="JetBrains Mono"/>
+          <w:b w:val="false"/>
+          <w:i w:val="false"/>
+          <w:color w:val="6AAB73"/>
+          <w:sz w:val="20"/>
+        </w:rPr>
+        <w:t>"*"</w:t>
+      </w:r>
+      <w:r>
+        <w:rPr>
+          <w:rFonts w:ascii="JetBrains Mono" w:hAnsi="JetBrains Mono"/>
+          <w:b w:val="false"/>
+          <w:i w:val="false"/>
+          <w:color w:val="BCBEC4"/>
+          <w:sz w:val="20"/>
+        </w:rPr>
+        <w:t>)</w:t>
+        <w:br/>
+      </w:r>
+      <w:r>
+        <w:rPr>
+          <w:rFonts w:ascii="JetBrains Mono" w:hAnsi="JetBrains Mono"/>
+          <w:b w:val="false"/>
+          <w:i w:val="false"/>
+          <w:color w:val="CF8E6D"/>
+          <w:sz w:val="20"/>
+        </w:rPr>
+        <w:t xml:space="preserve">public class </w:t>
+      </w:r>
+      <w:r>
+        <w:rPr>
+          <w:rFonts w:ascii="JetBrains Mono" w:hAnsi="JetBrains Mono"/>
+          <w:b w:val="false"/>
+          <w:i w:val="false"/>
+          <w:color w:val="BCBEC4"/>
+          <w:sz w:val="20"/>
+        </w:rPr>
+        <w:t>CustomerRestController {</w:t>
+        <w:br/>
+        <w:t xml:space="preserve">    </w:t>
+      </w:r>
+      <w:r>
+        <w:rPr>
+          <w:rFonts w:ascii="JetBrains Mono" w:hAnsi="JetBrains Mono"/>
+          <w:b w:val="false"/>
+          <w:i w:val="false"/>
+          <w:color w:val="CF8E6D"/>
+          <w:sz w:val="20"/>
+        </w:rPr>
+        <w:t xml:space="preserve">private </w:t>
+      </w:r>
+      <w:r>
+        <w:rPr>
+          <w:rFonts w:ascii="JetBrains Mono" w:hAnsi="JetBrains Mono"/>
+          <w:b w:val="false"/>
+          <w:i w:val="false"/>
+          <w:color w:val="BCBEC4"/>
+          <w:sz w:val="20"/>
+        </w:rPr>
+        <w:t xml:space="preserve">BankAccountService </w:t>
+      </w:r>
+      <w:r>
+        <w:rPr>
+          <w:rFonts w:ascii="JetBrains Mono" w:hAnsi="JetBrains Mono"/>
+          <w:b w:val="false"/>
+          <w:i w:val="false"/>
+          <w:color w:val="C77DBB"/>
+          <w:sz w:val="20"/>
+        </w:rPr>
+        <w:t>bankAccountService</w:t>
+      </w:r>
+      <w:r>
+        <w:rPr>
+          <w:rFonts w:ascii="JetBrains Mono" w:hAnsi="JetBrains Mono"/>
+          <w:b w:val="false"/>
+          <w:i w:val="false"/>
+          <w:color w:val="BCBEC4"/>
+          <w:sz w:val="20"/>
+        </w:rPr>
+        <w:t>;</w:t>
+        <w:br/>
+        <w:br/>
+        <w:t xml:space="preserve">    </w:t>
+      </w:r>
+      <w:r>
+        <w:rPr>
+          <w:rFonts w:ascii="JetBrains Mono" w:hAnsi="JetBrains Mono"/>
+          <w:b w:val="false"/>
+          <w:i w:val="false"/>
+          <w:color w:val="CF8E6D"/>
+          <w:sz w:val="20"/>
+        </w:rPr>
+        <w:t xml:space="preserve">public </w:t>
+      </w:r>
+      <w:r>
+        <w:rPr>
+          <w:rFonts w:ascii="JetBrains Mono" w:hAnsi="JetBrains Mono"/>
+          <w:b w:val="false"/>
+          <w:i w:val="false"/>
+          <w:color w:val="56A8F5"/>
+          <w:sz w:val="20"/>
+        </w:rPr>
+        <w:t>CustomerRestController</w:t>
+      </w:r>
+      <w:r>
+        <w:rPr>
+          <w:rFonts w:ascii="JetBrains Mono" w:hAnsi="JetBrains Mono"/>
+          <w:b w:val="false"/>
+          <w:i w:val="false"/>
+          <w:color w:val="BCBEC4"/>
+          <w:sz w:val="20"/>
+        </w:rPr>
+        <w:t>(BankAccountService bankAccountService) {</w:t>
+        <w:br/>
+        <w:t xml:space="preserve">        </w:t>
+      </w:r>
+      <w:r>
+        <w:rPr>
+          <w:rFonts w:ascii="JetBrains Mono" w:hAnsi="JetBrains Mono"/>
+          <w:b w:val="false"/>
+          <w:i w:val="false"/>
+          <w:color w:val="CF8E6D"/>
+          <w:sz w:val="20"/>
+        </w:rPr>
+        <w:t>this</w:t>
+      </w:r>
+      <w:r>
+        <w:rPr>
+          <w:rFonts w:ascii="JetBrains Mono" w:hAnsi="JetBrains Mono"/>
+          <w:b w:val="false"/>
+          <w:i w:val="false"/>
+          <w:color w:val="BCBEC4"/>
+          <w:sz w:val="20"/>
+        </w:rPr>
+        <w:t>.</w:t>
+      </w:r>
+      <w:r>
+        <w:rPr>
+          <w:rFonts w:ascii="JetBrains Mono" w:hAnsi="JetBrains Mono"/>
+          <w:b w:val="false"/>
+          <w:i w:val="false"/>
+          <w:color w:val="C77DBB"/>
+          <w:sz w:val="20"/>
+        </w:rPr>
+        <w:t xml:space="preserve">bankAccountService </w:t>
+      </w:r>
+      <w:r>
+        <w:rPr>
+          <w:rFonts w:ascii="JetBrains Mono" w:hAnsi="JetBrains Mono"/>
+          <w:b w:val="false"/>
+          <w:i w:val="false"/>
+          <w:color w:val="BCBEC4"/>
+          <w:sz w:val="20"/>
+        </w:rPr>
+        <w:t>= bankAccountService;</w:t>
+        <w:br/>
+        <w:t xml:space="preserve">    }</w:t>
+        <w:br/>
+        <w:br/>
+        <w:t xml:space="preserve">    </w:t>
+      </w:r>
+      <w:r>
+        <w:rPr>
+          <w:rFonts w:ascii="JetBrains Mono" w:hAnsi="JetBrains Mono"/>
+          <w:b w:val="false"/>
+          <w:i w:val="false"/>
+          <w:color w:val="B3AE60"/>
+          <w:sz w:val="20"/>
+        </w:rPr>
+        <w:t>@GetMapping</w:t>
+      </w:r>
+      <w:r>
+        <w:rPr>
+          <w:rFonts w:ascii="JetBrains Mono" w:hAnsi="JetBrains Mono"/>
+          <w:b w:val="false"/>
+          <w:i w:val="false"/>
+          <w:color w:val="BCBEC4"/>
+          <w:sz w:val="20"/>
+        </w:rPr>
+        <w:t>(</w:t>
+      </w:r>
+      <w:r>
+        <w:rPr>
+          <w:rFonts w:ascii="JetBrains Mono" w:hAnsi="JetBrains Mono"/>
+          <w:b w:val="false"/>
+          <w:i w:val="false"/>
+          <w:color w:val="6AAB73"/>
+          <w:sz w:val="20"/>
+        </w:rPr>
+        <w:t>"/customers"</w:t>
+      </w:r>
+      <w:r>
+        <w:rPr>
+          <w:rFonts w:ascii="JetBrains Mono" w:hAnsi="JetBrains Mono"/>
+          <w:b w:val="false"/>
+          <w:i w:val="false"/>
+          <w:color w:val="BCBEC4"/>
+          <w:sz w:val="20"/>
+        </w:rPr>
+        <w:t>)</w:t>
+        <w:br/>
+        <w:t xml:space="preserve">    </w:t>
+      </w:r>
+      <w:r>
+        <w:rPr>
+          <w:rFonts w:ascii="JetBrains Mono" w:hAnsi="JetBrains Mono"/>
+          <w:b w:val="false"/>
+          <w:i w:val="false"/>
+          <w:color w:val="B3AE60"/>
+          <w:sz w:val="20"/>
+        </w:rPr>
+        <w:t>@PreAuthorize</w:t>
+      </w:r>
+      <w:r>
+        <w:rPr>
+          <w:rFonts w:ascii="JetBrains Mono" w:hAnsi="JetBrains Mono"/>
+          <w:b w:val="false"/>
+          <w:i w:val="false"/>
+          <w:color w:val="BCBEC4"/>
+          <w:sz w:val="20"/>
+        </w:rPr>
+        <w:t>(</w:t>
+      </w:r>
+      <w:r>
+        <w:rPr>
+          <w:rFonts w:ascii="JetBrains Mono" w:hAnsi="JetBrains Mono"/>
+          <w:b w:val="false"/>
+          <w:i w:val="false"/>
+          <w:color w:val="6AAB73"/>
+          <w:sz w:val="20"/>
+        </w:rPr>
+        <w:t>"hasAuthority('SCOPE_USER')"</w:t>
+      </w:r>
+      <w:r>
+        <w:rPr>
+          <w:rFonts w:ascii="JetBrains Mono" w:hAnsi="JetBrains Mono"/>
+          <w:b w:val="false"/>
+          <w:i w:val="false"/>
+          <w:color w:val="BCBEC4"/>
+          <w:sz w:val="20"/>
+        </w:rPr>
+        <w:t>)</w:t>
+        <w:br/>
+        <w:t xml:space="preserve">    </w:t>
+      </w:r>
+      <w:r>
+        <w:rPr>
+          <w:rFonts w:ascii="JetBrains Mono" w:hAnsi="JetBrains Mono"/>
+          <w:b w:val="false"/>
+          <w:i w:val="false"/>
+          <w:color w:val="CF8E6D"/>
+          <w:sz w:val="20"/>
+        </w:rPr>
+        <w:t xml:space="preserve">public </w:t>
+      </w:r>
+      <w:r>
+        <w:rPr>
+          <w:rFonts w:ascii="JetBrains Mono" w:hAnsi="JetBrains Mono"/>
+          <w:b w:val="false"/>
+          <w:i w:val="false"/>
+          <w:color w:val="BCBEC4"/>
+          <w:sz w:val="20"/>
+        </w:rPr>
+        <w:t xml:space="preserve">List&lt;CustomerDTO&gt; </w:t>
+      </w:r>
+      <w:r>
+        <w:rPr>
+          <w:rFonts w:ascii="JetBrains Mono" w:hAnsi="JetBrains Mono"/>
+          <w:b w:val="false"/>
+          <w:i w:val="false"/>
+          <w:color w:val="56A8F5"/>
+          <w:sz w:val="20"/>
+        </w:rPr>
+        <w:t>customers</w:t>
+      </w:r>
+      <w:r>
+        <w:rPr>
+          <w:rFonts w:ascii="JetBrains Mono" w:hAnsi="JetBrains Mono"/>
+          <w:b w:val="false"/>
+          <w:i w:val="false"/>
+          <w:color w:val="BCBEC4"/>
+          <w:sz w:val="20"/>
+        </w:rPr>
+        <w:t>(){</w:t>
+        <w:br/>
+        <w:t xml:space="preserve">        </w:t>
+      </w:r>
+      <w:r>
+        <w:rPr>
+          <w:rFonts w:ascii="JetBrains Mono" w:hAnsi="JetBrains Mono"/>
+          <w:b w:val="false"/>
+          <w:i w:val="false"/>
+          <w:color w:val="CF8E6D"/>
+          <w:sz w:val="20"/>
+        </w:rPr>
+        <w:t xml:space="preserve">return </w:t>
+      </w:r>
+      <w:r>
+        <w:rPr>
+          <w:rFonts w:ascii="JetBrains Mono" w:hAnsi="JetBrains Mono"/>
+          <w:b w:val="false"/>
+          <w:i w:val="false"/>
+          <w:color w:val="C77DBB"/>
+          <w:sz w:val="20"/>
+        </w:rPr>
+        <w:t>bankAccountService</w:t>
+      </w:r>
+      <w:r>
+        <w:rPr>
+          <w:rFonts w:ascii="JetBrains Mono" w:hAnsi="JetBrains Mono"/>
+          <w:b w:val="false"/>
+          <w:i w:val="false"/>
+          <w:color w:val="BCBEC4"/>
+          <w:sz w:val="20"/>
+        </w:rPr>
+        <w:t>.listCustomers();</w:t>
+        <w:br/>
+        <w:t xml:space="preserve">    }</w:t>
+        <w:br/>
+        <w:br/>
+        <w:t xml:space="preserve">    </w:t>
+      </w:r>
+      <w:r>
+        <w:rPr>
+          <w:rFonts w:ascii="JetBrains Mono" w:hAnsi="JetBrains Mono"/>
+          <w:b w:val="false"/>
+          <w:i w:val="false"/>
+          <w:color w:val="B3AE60"/>
+          <w:sz w:val="20"/>
+        </w:rPr>
+        <w:t>@GetMapping</w:t>
+      </w:r>
+      <w:r>
+        <w:rPr>
+          <w:rFonts w:ascii="JetBrains Mono" w:hAnsi="JetBrains Mono"/>
+          <w:b w:val="false"/>
+          <w:i w:val="false"/>
+          <w:color w:val="BCBEC4"/>
+          <w:sz w:val="20"/>
+        </w:rPr>
+        <w:t>(</w:t>
+      </w:r>
+      <w:r>
+        <w:rPr>
+          <w:rFonts w:ascii="JetBrains Mono" w:hAnsi="JetBrains Mono"/>
+          <w:b w:val="false"/>
+          <w:i w:val="false"/>
+          <w:color w:val="6AAB73"/>
+          <w:sz w:val="20"/>
+        </w:rPr>
+        <w:t>"/customers/{id}"</w:t>
+      </w:r>
+      <w:r>
+        <w:rPr>
+          <w:rFonts w:ascii="JetBrains Mono" w:hAnsi="JetBrains Mono"/>
+          <w:b w:val="false"/>
+          <w:i w:val="false"/>
+          <w:color w:val="BCBEC4"/>
+          <w:sz w:val="20"/>
+        </w:rPr>
+        <w:t>)</w:t>
+        <w:br/>
+        <w:t xml:space="preserve">    </w:t>
+      </w:r>
+      <w:r>
+        <w:rPr>
+          <w:rFonts w:ascii="JetBrains Mono" w:hAnsi="JetBrains Mono"/>
+          <w:b w:val="false"/>
+          <w:i w:val="false"/>
+          <w:color w:val="B3AE60"/>
+          <w:sz w:val="20"/>
+        </w:rPr>
+        <w:t>@PreAuthorize</w:t>
+      </w:r>
+      <w:r>
+        <w:rPr>
+          <w:rFonts w:ascii="JetBrains Mono" w:hAnsi="JetBrains Mono"/>
+          <w:b w:val="false"/>
+          <w:i w:val="false"/>
+          <w:color w:val="BCBEC4"/>
+          <w:sz w:val="20"/>
+        </w:rPr>
+        <w:t>(</w:t>
+      </w:r>
+      <w:r>
+        <w:rPr>
+          <w:rFonts w:ascii="JetBrains Mono" w:hAnsi="JetBrains Mono"/>
+          <w:b w:val="false"/>
+          <w:i w:val="false"/>
+          <w:color w:val="6AAB73"/>
+          <w:sz w:val="20"/>
+        </w:rPr>
+        <w:t>"hasAuthority('SCOPE_USER')"</w:t>
+      </w:r>
+      <w:r>
+        <w:rPr>
+          <w:rFonts w:ascii="JetBrains Mono" w:hAnsi="JetBrains Mono"/>
+          <w:b w:val="false"/>
+          <w:i w:val="false"/>
+          <w:color w:val="BCBEC4"/>
+          <w:sz w:val="20"/>
+        </w:rPr>
+        <w:t>)</w:t>
+        <w:br/>
+        <w:t xml:space="preserve">    </w:t>
+      </w:r>
+      <w:r>
+        <w:rPr>
+          <w:rFonts w:ascii="JetBrains Mono" w:hAnsi="JetBrains Mono"/>
+          <w:b w:val="false"/>
+          <w:i w:val="false"/>
+          <w:color w:val="CF8E6D"/>
+          <w:sz w:val="20"/>
+        </w:rPr>
+        <w:t xml:space="preserve">public </w:t>
+      </w:r>
+      <w:r>
+        <w:rPr>
+          <w:rFonts w:ascii="JetBrains Mono" w:hAnsi="JetBrains Mono"/>
+          <w:b w:val="false"/>
+          <w:i w:val="false"/>
+          <w:color w:val="BCBEC4"/>
+          <w:sz w:val="20"/>
+        </w:rPr>
+        <w:t xml:space="preserve">CustomerDTO </w:t>
+      </w:r>
+      <w:r>
+        <w:rPr>
+          <w:rFonts w:ascii="JetBrains Mono" w:hAnsi="JetBrains Mono"/>
+          <w:b w:val="false"/>
+          <w:i w:val="false"/>
+          <w:color w:val="56A8F5"/>
+          <w:sz w:val="20"/>
+        </w:rPr>
+        <w:t>getCustomer</w:t>
+      </w:r>
+      <w:r>
+        <w:rPr>
+          <w:rFonts w:ascii="JetBrains Mono" w:hAnsi="JetBrains Mono"/>
+          <w:b w:val="false"/>
+          <w:i w:val="false"/>
+          <w:color w:val="BCBEC4"/>
+          <w:sz w:val="20"/>
+        </w:rPr>
+        <w:t>(</w:t>
+      </w:r>
+      <w:r>
+        <w:rPr>
+          <w:rFonts w:ascii="JetBrains Mono" w:hAnsi="JetBrains Mono"/>
+          <w:b w:val="false"/>
+          <w:i w:val="false"/>
+          <w:color w:val="B3AE60"/>
+          <w:sz w:val="20"/>
+        </w:rPr>
+        <w:t>@PathVariable</w:t>
+      </w:r>
+      <w:r>
+        <w:rPr>
+          <w:rFonts w:ascii="JetBrains Mono" w:hAnsi="JetBrains Mono"/>
+          <w:b w:val="false"/>
+          <w:i w:val="false"/>
+          <w:color w:val="BCBEC4"/>
+          <w:sz w:val="20"/>
+        </w:rPr>
+        <w:t xml:space="preserve">(name = </w:t>
+      </w:r>
+      <w:r>
+        <w:rPr>
+          <w:rFonts w:ascii="JetBrains Mono" w:hAnsi="JetBrains Mono"/>
+          <w:b w:val="false"/>
+          <w:i w:val="false"/>
+          <w:color w:val="6AAB73"/>
+          <w:sz w:val="20"/>
+        </w:rPr>
+        <w:t>"id"</w:t>
+      </w:r>
+      <w:r>
+        <w:rPr>
+          <w:rFonts w:ascii="JetBrains Mono" w:hAnsi="JetBrains Mono"/>
+          <w:b w:val="false"/>
+          <w:i w:val="false"/>
+          <w:color w:val="BCBEC4"/>
+          <w:sz w:val="20"/>
+        </w:rPr>
+        <w:t xml:space="preserve">) Long customerId) </w:t>
+      </w:r>
+      <w:r>
+        <w:rPr>
+          <w:rFonts w:ascii="JetBrains Mono" w:hAnsi="JetBrains Mono"/>
+          <w:b w:val="false"/>
+          <w:i w:val="false"/>
+          <w:color w:val="CF8E6D"/>
+          <w:sz w:val="20"/>
+        </w:rPr>
+        <w:t xml:space="preserve">throws </w:t>
+      </w:r>
+      <w:r>
+        <w:rPr>
+          <w:rFonts w:ascii="JetBrains Mono" w:hAnsi="JetBrains Mono"/>
+          <w:b w:val="false"/>
+          <w:i w:val="false"/>
+          <w:color w:val="BCBEC4"/>
+          <w:sz w:val="20"/>
+        </w:rPr>
+        <w:t>CustomerNotFoundException {</w:t>
+        <w:br/>
+        <w:t xml:space="preserve">        </w:t>
+      </w:r>
+      <w:r>
+        <w:rPr>
+          <w:rFonts w:ascii="JetBrains Mono" w:hAnsi="JetBrains Mono"/>
+          <w:b w:val="false"/>
+          <w:i w:val="false"/>
+          <w:color w:val="CF8E6D"/>
+          <w:sz w:val="20"/>
+        </w:rPr>
+        <w:t xml:space="preserve">return </w:t>
+      </w:r>
+      <w:r>
+        <w:rPr>
+          <w:rFonts w:ascii="JetBrains Mono" w:hAnsi="JetBrains Mono"/>
+          <w:b w:val="false"/>
+          <w:i w:val="false"/>
+          <w:color w:val="C77DBB"/>
+          <w:sz w:val="20"/>
+        </w:rPr>
+        <w:t>bankAccountService</w:t>
+      </w:r>
+      <w:r>
+        <w:rPr>
+          <w:rFonts w:ascii="JetBrains Mono" w:hAnsi="JetBrains Mono"/>
+          <w:b w:val="false"/>
+          <w:i w:val="false"/>
+          <w:color w:val="BCBEC4"/>
+          <w:sz w:val="20"/>
+        </w:rPr>
+        <w:t>.getCustomer(customerId);</w:t>
+        <w:br/>
+        <w:t xml:space="preserve">    }</w:t>
+        <w:br/>
+        <w:t xml:space="preserve">    </w:t>
+      </w:r>
+      <w:r>
+        <w:rPr>
+          <w:rFonts w:ascii="JetBrains Mono" w:hAnsi="JetBrains Mono"/>
+          <w:b w:val="false"/>
+          <w:i w:val="false"/>
+          <w:color w:val="B3AE60"/>
+          <w:sz w:val="20"/>
+        </w:rPr>
+        <w:t>@PostMapping</w:t>
+      </w:r>
+      <w:r>
+        <w:rPr>
+          <w:rFonts w:ascii="JetBrains Mono" w:hAnsi="JetBrains Mono"/>
+          <w:b w:val="false"/>
+          <w:i w:val="false"/>
+          <w:color w:val="BCBEC4"/>
+          <w:sz w:val="20"/>
+        </w:rPr>
+        <w:t>(</w:t>
+      </w:r>
+      <w:r>
+        <w:rPr>
+          <w:rFonts w:ascii="JetBrains Mono" w:hAnsi="JetBrains Mono"/>
+          <w:b w:val="false"/>
+          <w:i w:val="false"/>
+          <w:color w:val="6AAB73"/>
+          <w:sz w:val="20"/>
+        </w:rPr>
+        <w:t>"/customers"</w:t>
+      </w:r>
+      <w:r>
+        <w:rPr>
+          <w:rFonts w:ascii="JetBrains Mono" w:hAnsi="JetBrains Mono"/>
+          <w:b w:val="false"/>
+          <w:i w:val="false"/>
+          <w:color w:val="BCBEC4"/>
+          <w:sz w:val="20"/>
+        </w:rPr>
+        <w:t>)</w:t>
+        <w:br/>
+        <w:t xml:space="preserve">    </w:t>
+      </w:r>
+      <w:r>
+        <w:rPr>
+          <w:rFonts w:ascii="JetBrains Mono" w:hAnsi="JetBrains Mono"/>
+          <w:b w:val="false"/>
+          <w:i w:val="false"/>
+          <w:color w:val="B3AE60"/>
+          <w:sz w:val="20"/>
+        </w:rPr>
+        <w:t>@PreAuthorize</w:t>
+      </w:r>
+      <w:r>
+        <w:rPr>
+          <w:rFonts w:ascii="JetBrains Mono" w:hAnsi="JetBrains Mono"/>
+          <w:b w:val="false"/>
+          <w:i w:val="false"/>
+          <w:color w:val="BCBEC4"/>
+          <w:sz w:val="20"/>
+        </w:rPr>
+        <w:t>(</w:t>
+      </w:r>
+      <w:r>
+        <w:rPr>
+          <w:rFonts w:ascii="JetBrains Mono" w:hAnsi="JetBrains Mono"/>
+          <w:b w:val="false"/>
+          <w:i w:val="false"/>
+          <w:color w:val="6AAB73"/>
+          <w:sz w:val="20"/>
+        </w:rPr>
+        <w:t>"hasAuthority('SCOPE_ADMIN')"</w:t>
+      </w:r>
+      <w:r>
+        <w:rPr>
+          <w:rFonts w:ascii="JetBrains Mono" w:hAnsi="JetBrains Mono"/>
+          <w:b w:val="false"/>
+          <w:i w:val="false"/>
+          <w:color w:val="BCBEC4"/>
+          <w:sz w:val="20"/>
+        </w:rPr>
+        <w:t>)</w:t>
+        <w:br/>
+        <w:t xml:space="preserve">    </w:t>
+      </w:r>
+      <w:r>
+        <w:rPr>
+          <w:rFonts w:ascii="JetBrains Mono" w:hAnsi="JetBrains Mono"/>
+          <w:b w:val="false"/>
+          <w:i w:val="false"/>
+          <w:color w:val="CF8E6D"/>
+          <w:sz w:val="20"/>
+        </w:rPr>
+        <w:t xml:space="preserve">public </w:t>
+      </w:r>
+      <w:r>
+        <w:rPr>
+          <w:rFonts w:ascii="JetBrains Mono" w:hAnsi="JetBrains Mono"/>
+          <w:b w:val="false"/>
+          <w:i w:val="false"/>
+          <w:color w:val="BCBEC4"/>
+          <w:sz w:val="20"/>
+        </w:rPr>
+        <w:t xml:space="preserve">CustomerDTO </w:t>
+      </w:r>
+      <w:r>
+        <w:rPr>
+          <w:rFonts w:ascii="JetBrains Mono" w:hAnsi="JetBrains Mono"/>
+          <w:b w:val="false"/>
+          <w:i w:val="false"/>
+          <w:color w:val="56A8F5"/>
+          <w:sz w:val="20"/>
+        </w:rPr>
+        <w:t>saveCustomer</w:t>
+      </w:r>
+      <w:r>
+        <w:rPr>
+          <w:rFonts w:ascii="JetBrains Mono" w:hAnsi="JetBrains Mono"/>
+          <w:b w:val="false"/>
+          <w:i w:val="false"/>
+          <w:color w:val="BCBEC4"/>
+          <w:sz w:val="20"/>
+        </w:rPr>
+        <w:t>(</w:t>
+      </w:r>
+      <w:r>
+        <w:rPr>
+          <w:rFonts w:ascii="JetBrains Mono" w:hAnsi="JetBrains Mono"/>
+          <w:b w:val="false"/>
+          <w:i w:val="false"/>
+          <w:color w:val="B3AE60"/>
+          <w:sz w:val="20"/>
+        </w:rPr>
+        <w:t xml:space="preserve">@RequestBody </w:t>
+      </w:r>
+      <w:r>
+        <w:rPr>
+          <w:rFonts w:ascii="JetBrains Mono" w:hAnsi="JetBrains Mono"/>
+          <w:b w:val="false"/>
+          <w:i w:val="false"/>
+          <w:color w:val="BCBEC4"/>
+          <w:sz w:val="20"/>
+        </w:rPr>
+        <w:t>CustomerDTO customerDTO){</w:t>
+        <w:br/>
+        <w:t xml:space="preserve">        </w:t>
+      </w:r>
+      <w:r>
+        <w:rPr>
+          <w:rFonts w:ascii="JetBrains Mono" w:hAnsi="JetBrains Mono"/>
+          <w:b w:val="false"/>
+          <w:i w:val="false"/>
+          <w:color w:val="CF8E6D"/>
+          <w:sz w:val="20"/>
+        </w:rPr>
+        <w:t xml:space="preserve">return </w:t>
+      </w:r>
+      <w:r>
+        <w:rPr>
+          <w:rFonts w:ascii="JetBrains Mono" w:hAnsi="JetBrains Mono"/>
+          <w:b w:val="false"/>
+          <w:i w:val="false"/>
+          <w:color w:val="C77DBB"/>
+          <w:sz w:val="20"/>
+        </w:rPr>
+        <w:t>bankAccountService</w:t>
+      </w:r>
+      <w:r>
+        <w:rPr>
+          <w:rFonts w:ascii="JetBrains Mono" w:hAnsi="JetBrains Mono"/>
+          <w:b w:val="false"/>
+          <w:i w:val="false"/>
+          <w:color w:val="BCBEC4"/>
+          <w:sz w:val="20"/>
+        </w:rPr>
+        <w:t>.saveCustomer(customerDTO);</w:t>
+        <w:br/>
+        <w:t xml:space="preserve">    }</w:t>
+        <w:br/>
+        <w:t xml:space="preserve">    </w:t>
+      </w:r>
+      <w:r>
+        <w:rPr>
+          <w:rFonts w:ascii="JetBrains Mono" w:hAnsi="JetBrains Mono"/>
+          <w:b w:val="false"/>
+          <w:i w:val="false"/>
+          <w:color w:val="B3AE60"/>
+          <w:sz w:val="20"/>
+        </w:rPr>
+        <w:t>@PutMapping</w:t>
+      </w:r>
+      <w:r>
+        <w:rPr>
+          <w:rFonts w:ascii="JetBrains Mono" w:hAnsi="JetBrains Mono"/>
+          <w:b w:val="false"/>
+          <w:i w:val="false"/>
+          <w:color w:val="BCBEC4"/>
+          <w:sz w:val="20"/>
+        </w:rPr>
+        <w:t>(</w:t>
+      </w:r>
+      <w:r>
+        <w:rPr>
+          <w:rFonts w:ascii="JetBrains Mono" w:hAnsi="JetBrains Mono"/>
+          <w:b w:val="false"/>
+          <w:i w:val="false"/>
+          <w:color w:val="6AAB73"/>
+          <w:sz w:val="20"/>
+        </w:rPr>
+        <w:t>"/customers/{customerId}"</w:t>
+      </w:r>
+      <w:r>
+        <w:rPr>
+          <w:rFonts w:ascii="JetBrains Mono" w:hAnsi="JetBrains Mono"/>
+          <w:b w:val="false"/>
+          <w:i w:val="false"/>
+          <w:color w:val="BCBEC4"/>
+          <w:sz w:val="20"/>
+        </w:rPr>
+        <w:t>)</w:t>
+        <w:br/>
+        <w:t xml:space="preserve">    </w:t>
+      </w:r>
+      <w:r>
+        <w:rPr>
+          <w:rFonts w:ascii="JetBrains Mono" w:hAnsi="JetBrains Mono"/>
+          <w:b w:val="false"/>
+          <w:i w:val="false"/>
+          <w:color w:val="B3AE60"/>
+          <w:sz w:val="20"/>
+        </w:rPr>
+        <w:t>@PreAuthorize</w:t>
+      </w:r>
+      <w:r>
+        <w:rPr>
+          <w:rFonts w:ascii="JetBrains Mono" w:hAnsi="JetBrains Mono"/>
+          <w:b w:val="false"/>
+          <w:i w:val="false"/>
+          <w:color w:val="BCBEC4"/>
+          <w:sz w:val="20"/>
+        </w:rPr>
+        <w:t>(</w:t>
+      </w:r>
+      <w:r>
+        <w:rPr>
+          <w:rFonts w:ascii="JetBrains Mono" w:hAnsi="JetBrains Mono"/>
+          <w:b w:val="false"/>
+          <w:i w:val="false"/>
+          <w:color w:val="6AAB73"/>
+          <w:sz w:val="20"/>
+        </w:rPr>
+        <w:t>"hasAuthority('SCOPE_ADMIN')"</w:t>
+      </w:r>
+      <w:r>
+        <w:rPr>
+          <w:rFonts w:ascii="JetBrains Mono" w:hAnsi="JetBrains Mono"/>
+          <w:b w:val="false"/>
+          <w:i w:val="false"/>
+          <w:color w:val="BCBEC4"/>
+          <w:sz w:val="20"/>
+        </w:rPr>
+        <w:t>)</w:t>
+        <w:br/>
+        <w:t xml:space="preserve">    </w:t>
+      </w:r>
+      <w:r>
+        <w:rPr>
+          <w:rFonts w:ascii="JetBrains Mono" w:hAnsi="JetBrains Mono"/>
+          <w:b w:val="false"/>
+          <w:i w:val="false"/>
+          <w:color w:val="CF8E6D"/>
+          <w:sz w:val="20"/>
+        </w:rPr>
+        <w:t xml:space="preserve">public </w:t>
+      </w:r>
+      <w:r>
+        <w:rPr>
+          <w:rFonts w:ascii="JetBrains Mono" w:hAnsi="JetBrains Mono"/>
+          <w:b w:val="false"/>
+          <w:i w:val="false"/>
+          <w:color w:val="BCBEC4"/>
+          <w:sz w:val="20"/>
+        </w:rPr>
+        <w:t xml:space="preserve">CustomerDTO </w:t>
+      </w:r>
+      <w:r>
+        <w:rPr>
+          <w:rFonts w:ascii="JetBrains Mono" w:hAnsi="JetBrains Mono"/>
+          <w:b w:val="false"/>
+          <w:i w:val="false"/>
+          <w:color w:val="56A8F5"/>
+          <w:sz w:val="20"/>
+        </w:rPr>
+        <w:t>updateCustomer</w:t>
+      </w:r>
+      <w:r>
+        <w:rPr>
+          <w:rFonts w:ascii="JetBrains Mono" w:hAnsi="JetBrains Mono"/>
+          <w:b w:val="false"/>
+          <w:i w:val="false"/>
+          <w:color w:val="BCBEC4"/>
+          <w:sz w:val="20"/>
+        </w:rPr>
+        <w:t>(</w:t>
+      </w:r>
+      <w:r>
+        <w:rPr>
+          <w:rFonts w:ascii="JetBrains Mono" w:hAnsi="JetBrains Mono"/>
+          <w:b w:val="false"/>
+          <w:i w:val="false"/>
+          <w:color w:val="B3AE60"/>
+          <w:sz w:val="20"/>
+        </w:rPr>
+        <w:t xml:space="preserve">@PathVariable </w:t>
+      </w:r>
+      <w:r>
+        <w:rPr>
+          <w:rFonts w:ascii="JetBrains Mono" w:hAnsi="JetBrains Mono"/>
+          <w:b w:val="false"/>
+          <w:i w:val="false"/>
+          <w:color w:val="BCBEC4"/>
+          <w:sz w:val="20"/>
+        </w:rPr>
+        <w:t xml:space="preserve">Long customerId, </w:t>
+      </w:r>
+      <w:r>
+        <w:rPr>
+          <w:rFonts w:ascii="JetBrains Mono" w:hAnsi="JetBrains Mono"/>
+          <w:b w:val="false"/>
+          <w:i w:val="false"/>
+          <w:color w:val="B3AE60"/>
+          <w:sz w:val="20"/>
+        </w:rPr>
+        <w:t xml:space="preserve">@RequestBody </w:t>
+      </w:r>
+      <w:r>
+        <w:rPr>
+          <w:rFonts w:ascii="JetBrains Mono" w:hAnsi="JetBrains Mono"/>
+          <w:b w:val="false"/>
+          <w:i w:val="false"/>
+          <w:color w:val="BCBEC4"/>
+          <w:sz w:val="20"/>
+        </w:rPr>
+        <w:t>CustomerDTO customerDTO){</w:t>
+        <w:br/>
+        <w:t xml:space="preserve">        customerDTO.setId(customerId);</w:t>
+        <w:br/>
+        <w:t xml:space="preserve">        </w:t>
+      </w:r>
+      <w:r>
+        <w:rPr>
+          <w:rFonts w:ascii="JetBrains Mono" w:hAnsi="JetBrains Mono"/>
+          <w:b w:val="false"/>
+          <w:i w:val="false"/>
+          <w:color w:val="CF8E6D"/>
+          <w:sz w:val="20"/>
+        </w:rPr>
+        <w:t xml:space="preserve">return </w:t>
+      </w:r>
+      <w:r>
+        <w:rPr>
+          <w:rFonts w:ascii="JetBrains Mono" w:hAnsi="JetBrains Mono"/>
+          <w:b w:val="false"/>
+          <w:i w:val="false"/>
+          <w:color w:val="C77DBB"/>
+          <w:sz w:val="20"/>
+        </w:rPr>
+        <w:t>bankAccountService</w:t>
+      </w:r>
+      <w:r>
+        <w:rPr>
+          <w:rFonts w:ascii="JetBrains Mono" w:hAnsi="JetBrains Mono"/>
+          <w:b w:val="false"/>
+          <w:i w:val="false"/>
+          <w:color w:val="BCBEC4"/>
+          <w:sz w:val="20"/>
+        </w:rPr>
+        <w:t>.updateCustomer(customerDTO);</w:t>
+        <w:br/>
+        <w:t xml:space="preserve">    }</w:t>
+        <w:br/>
+        <w:t xml:space="preserve">    </w:t>
+      </w:r>
+      <w:r>
+        <w:rPr>
+          <w:rFonts w:ascii="JetBrains Mono" w:hAnsi="JetBrains Mono"/>
+          <w:b w:val="false"/>
+          <w:i w:val="false"/>
+          <w:color w:val="B3AE60"/>
+          <w:sz w:val="20"/>
+        </w:rPr>
+        <w:t>@DeleteMapping</w:t>
+      </w:r>
+      <w:r>
+        <w:rPr>
+          <w:rFonts w:ascii="JetBrains Mono" w:hAnsi="JetBrains Mono"/>
+          <w:b w:val="false"/>
+          <w:i w:val="false"/>
+          <w:color w:val="BCBEC4"/>
+          <w:sz w:val="20"/>
+        </w:rPr>
+        <w:t>(</w:t>
+      </w:r>
+      <w:r>
+        <w:rPr>
+          <w:rFonts w:ascii="JetBrains Mono" w:hAnsi="JetBrains Mono"/>
+          <w:b w:val="false"/>
+          <w:i w:val="false"/>
+          <w:color w:val="6AAB73"/>
+          <w:sz w:val="20"/>
+        </w:rPr>
+        <w:t>"/customers/{id}"</w:t>
+      </w:r>
+      <w:r>
+        <w:rPr>
+          <w:rFonts w:ascii="JetBrains Mono" w:hAnsi="JetBrains Mono"/>
+          <w:b w:val="false"/>
+          <w:i w:val="false"/>
+          <w:color w:val="BCBEC4"/>
+          <w:sz w:val="20"/>
+        </w:rPr>
+        <w:t>)</w:t>
+        <w:br/>
+        <w:t xml:space="preserve">    </w:t>
+      </w:r>
+      <w:r>
+        <w:rPr>
+          <w:rFonts w:ascii="JetBrains Mono" w:hAnsi="JetBrains Mono"/>
+          <w:b w:val="false"/>
+          <w:i w:val="false"/>
+          <w:color w:val="B3AE60"/>
+          <w:sz w:val="20"/>
+        </w:rPr>
+        <w:t>@PreAuthorize</w:t>
+      </w:r>
+      <w:r>
+        <w:rPr>
+          <w:rFonts w:ascii="JetBrains Mono" w:hAnsi="JetBrains Mono"/>
+          <w:b w:val="false"/>
+          <w:i w:val="false"/>
+          <w:color w:val="BCBEC4"/>
+          <w:sz w:val="20"/>
+        </w:rPr>
+        <w:t>(</w:t>
+      </w:r>
+      <w:r>
+        <w:rPr>
+          <w:rFonts w:ascii="JetBrains Mono" w:hAnsi="JetBrains Mono"/>
+          <w:b w:val="false"/>
+          <w:i w:val="false"/>
+          <w:color w:val="6AAB73"/>
+          <w:sz w:val="20"/>
+        </w:rPr>
+        <w:t>"hasAuthority('SCOPE_ADMIN')"</w:t>
+      </w:r>
+      <w:r>
+        <w:rPr>
+          <w:rFonts w:ascii="JetBrains Mono" w:hAnsi="JetBrains Mono"/>
+          <w:b w:val="false"/>
+          <w:i w:val="false"/>
+          <w:color w:val="BCBEC4"/>
+          <w:sz w:val="20"/>
+        </w:rPr>
+        <w:t>)</w:t>
+        <w:br/>
+        <w:t xml:space="preserve">    </w:t>
+      </w:r>
+      <w:r>
+        <w:rPr>
+          <w:rFonts w:ascii="JetBrains Mono" w:hAnsi="JetBrains Mono"/>
+          <w:b w:val="false"/>
+          <w:i w:val="false"/>
+          <w:color w:val="CF8E6D"/>
+          <w:sz w:val="20"/>
+        </w:rPr>
+        <w:t xml:space="preserve">public void </w:t>
+      </w:r>
+      <w:r>
+        <w:rPr>
+          <w:rFonts w:ascii="JetBrains Mono" w:hAnsi="JetBrains Mono"/>
+          <w:b w:val="false"/>
+          <w:i w:val="false"/>
+          <w:color w:val="56A8F5"/>
+          <w:sz w:val="20"/>
+        </w:rPr>
+        <w:t>deleteCustomer</w:t>
+      </w:r>
+      <w:r>
+        <w:rPr>
+          <w:rFonts w:ascii="JetBrains Mono" w:hAnsi="JetBrains Mono"/>
+          <w:b w:val="false"/>
+          <w:i w:val="false"/>
+          <w:color w:val="BCBEC4"/>
+          <w:sz w:val="20"/>
+        </w:rPr>
+        <w:t>(</w:t>
+      </w:r>
+      <w:r>
+        <w:rPr>
+          <w:rFonts w:ascii="JetBrains Mono" w:hAnsi="JetBrains Mono"/>
+          <w:b w:val="false"/>
+          <w:i w:val="false"/>
+          <w:color w:val="B3AE60"/>
+          <w:sz w:val="20"/>
+        </w:rPr>
+        <w:t xml:space="preserve">@PathVariable </w:t>
+      </w:r>
+      <w:r>
+        <w:rPr>
+          <w:rFonts w:ascii="JetBrains Mono" w:hAnsi="JetBrains Mono"/>
+          <w:b w:val="false"/>
+          <w:i w:val="false"/>
+          <w:color w:val="BCBEC4"/>
+          <w:sz w:val="20"/>
+        </w:rPr>
+        <w:t>Long id){</w:t>
+        <w:br/>
+        <w:t xml:space="preserve">        </w:t>
+      </w:r>
+      <w:r>
+        <w:rPr>
+          <w:rFonts w:ascii="JetBrains Mono" w:hAnsi="JetBrains Mono"/>
+          <w:b w:val="false"/>
+          <w:i w:val="false"/>
+          <w:color w:val="C77DBB"/>
+          <w:sz w:val="20"/>
+        </w:rPr>
+        <w:t>bankAccountService</w:t>
+      </w:r>
+      <w:r>
+        <w:rPr>
+          <w:rFonts w:ascii="JetBrains Mono" w:hAnsi="JetBrains Mono"/>
+          <w:b w:val="false"/>
+          <w:i w:val="false"/>
+          <w:color w:val="BCBEC4"/>
+          <w:sz w:val="20"/>
+        </w:rPr>
+        <w:t>.deleteCustomer(id);</w:t>
+        <w:br/>
+        <w:t xml:space="preserve">    }</w:t>
+        <w:br/>
+        <w:br/>
+        <w:t xml:space="preserve">    </w:t>
+      </w:r>
+      <w:r>
+        <w:rPr>
+          <w:rFonts w:ascii="JetBrains Mono" w:hAnsi="JetBrains Mono"/>
+          <w:b w:val="false"/>
+          <w:i w:val="false"/>
+          <w:color w:val="B3AE60"/>
+          <w:sz w:val="20"/>
+        </w:rPr>
+        <w:t>@GetMapping</w:t>
+      </w:r>
+      <w:r>
+        <w:rPr>
+          <w:rFonts w:ascii="JetBrains Mono" w:hAnsi="JetBrains Mono"/>
+          <w:b w:val="false"/>
+          <w:i w:val="false"/>
+          <w:color w:val="BCBEC4"/>
+          <w:sz w:val="20"/>
+        </w:rPr>
+        <w:t>(</w:t>
+      </w:r>
+      <w:r>
+        <w:rPr>
+          <w:rFonts w:ascii="JetBrains Mono" w:hAnsi="JetBrains Mono"/>
+          <w:b w:val="false"/>
+          <w:i w:val="false"/>
+          <w:color w:val="6AAB73"/>
+          <w:sz w:val="20"/>
+        </w:rPr>
+        <w:t>"/customers/search"</w:t>
+      </w:r>
+      <w:r>
+        <w:rPr>
+          <w:rFonts w:ascii="JetBrains Mono" w:hAnsi="JetBrains Mono"/>
+          <w:b w:val="false"/>
+          <w:i w:val="false"/>
+          <w:color w:val="BCBEC4"/>
+          <w:sz w:val="20"/>
+        </w:rPr>
+        <w:t>)</w:t>
+        <w:br/>
+        <w:t xml:space="preserve">    </w:t>
+      </w:r>
+      <w:r>
+        <w:rPr>
+          <w:rFonts w:ascii="JetBrains Mono" w:hAnsi="JetBrains Mono"/>
+          <w:b w:val="false"/>
+          <w:i w:val="false"/>
+          <w:color w:val="B3AE60"/>
+          <w:sz w:val="20"/>
+        </w:rPr>
+        <w:t>@PreAuthorize</w:t>
+      </w:r>
+      <w:r>
+        <w:rPr>
+          <w:rFonts w:ascii="JetBrains Mono" w:hAnsi="JetBrains Mono"/>
+          <w:b w:val="false"/>
+          <w:i w:val="false"/>
+          <w:color w:val="BCBEC4"/>
+          <w:sz w:val="20"/>
+        </w:rPr>
+        <w:t>(</w:t>
+      </w:r>
+      <w:r>
+        <w:rPr>
+          <w:rFonts w:ascii="JetBrains Mono" w:hAnsi="JetBrains Mono"/>
+          <w:b w:val="false"/>
+          <w:i w:val="false"/>
+          <w:color w:val="6AAB73"/>
+          <w:sz w:val="20"/>
+        </w:rPr>
+        <w:t>"hasAuthority('SCOPE_USER')"</w:t>
+      </w:r>
+      <w:r>
+        <w:rPr>
+          <w:rFonts w:ascii="JetBrains Mono" w:hAnsi="JetBrains Mono"/>
+          <w:b w:val="false"/>
+          <w:i w:val="false"/>
+          <w:color w:val="BCBEC4"/>
+          <w:sz w:val="20"/>
+        </w:rPr>
+        <w:t>)</w:t>
+        <w:br/>
+        <w:t xml:space="preserve">    </w:t>
+      </w:r>
+      <w:r>
+        <w:rPr>
+          <w:rFonts w:ascii="JetBrains Mono" w:hAnsi="JetBrains Mono"/>
+          <w:b w:val="false"/>
+          <w:i w:val="false"/>
+          <w:color w:val="CF8E6D"/>
+          <w:sz w:val="20"/>
+        </w:rPr>
+        <w:t xml:space="preserve">public </w:t>
+      </w:r>
+      <w:r>
+        <w:rPr>
+          <w:rFonts w:ascii="JetBrains Mono" w:hAnsi="JetBrains Mono"/>
+          <w:b w:val="false"/>
+          <w:i w:val="false"/>
+          <w:color w:val="BCBEC4"/>
+          <w:sz w:val="20"/>
+        </w:rPr>
+        <w:t xml:space="preserve">List&lt;CustomerDTO&gt; </w:t>
+      </w:r>
+      <w:r>
+        <w:rPr>
+          <w:rFonts w:ascii="JetBrains Mono" w:hAnsi="JetBrains Mono"/>
+          <w:b w:val="false"/>
+          <w:i w:val="false"/>
+          <w:color w:val="56A8F5"/>
+          <w:sz w:val="20"/>
+        </w:rPr>
+        <w:t>searchCustomers</w:t>
+      </w:r>
+      <w:r>
+        <w:rPr>
+          <w:rFonts w:ascii="JetBrains Mono" w:hAnsi="JetBrains Mono"/>
+          <w:b w:val="false"/>
+          <w:i w:val="false"/>
+          <w:color w:val="BCBEC4"/>
+          <w:sz w:val="20"/>
+        </w:rPr>
+        <w:t>(</w:t>
+      </w:r>
+      <w:r>
+        <w:rPr>
+          <w:rFonts w:ascii="JetBrains Mono" w:hAnsi="JetBrains Mono"/>
+          <w:b w:val="false"/>
+          <w:i w:val="false"/>
+          <w:color w:val="B3AE60"/>
+          <w:sz w:val="20"/>
+        </w:rPr>
+        <w:t>@RequestParam</w:t>
+      </w:r>
+      <w:r>
+        <w:rPr>
+          <w:rFonts w:ascii="JetBrains Mono" w:hAnsi="JetBrains Mono"/>
+          <w:b w:val="false"/>
+          <w:i w:val="false"/>
+          <w:color w:val="BCBEC4"/>
+          <w:sz w:val="20"/>
+        </w:rPr>
+        <w:t xml:space="preserve">(name = </w:t>
+      </w:r>
+      <w:r>
+        <w:rPr>
+          <w:rFonts w:ascii="JetBrains Mono" w:hAnsi="JetBrains Mono"/>
+          <w:b w:val="false"/>
+          <w:i w:val="false"/>
+          <w:color w:val="6AAB73"/>
+          <w:sz w:val="20"/>
+        </w:rPr>
+        <w:t>"keyword"</w:t>
+      </w:r>
+      <w:r>
+        <w:rPr>
+          <w:rFonts w:ascii="JetBrains Mono" w:hAnsi="JetBrains Mono"/>
+          <w:b w:val="false"/>
+          <w:i w:val="false"/>
+          <w:color w:val="BCBEC4"/>
+          <w:sz w:val="20"/>
+        </w:rPr>
+        <w:t xml:space="preserve">,defaultValue = </w:t>
+      </w:r>
+      <w:r>
+        <w:rPr>
+          <w:rFonts w:ascii="JetBrains Mono" w:hAnsi="JetBrains Mono"/>
+          <w:b w:val="false"/>
+          <w:i w:val="false"/>
+          <w:color w:val="6AAB73"/>
+          <w:sz w:val="20"/>
+        </w:rPr>
+        <w:t>""</w:t>
+      </w:r>
+      <w:r>
+        <w:rPr>
+          <w:rFonts w:ascii="JetBrains Mono" w:hAnsi="JetBrains Mono"/>
+          <w:b w:val="false"/>
+          <w:i w:val="false"/>
+          <w:color w:val="BCBEC4"/>
+          <w:sz w:val="20"/>
+        </w:rPr>
+        <w:t>) String keyword){</w:t>
+        <w:br/>
+        <w:t xml:space="preserve">        </w:t>
+      </w:r>
+      <w:r>
+        <w:rPr>
+          <w:rFonts w:ascii="JetBrains Mono" w:hAnsi="JetBrains Mono"/>
+          <w:b w:val="false"/>
+          <w:i w:val="false"/>
+          <w:color w:val="CF8E6D"/>
+          <w:sz w:val="20"/>
+        </w:rPr>
+        <w:t xml:space="preserve">return </w:t>
+      </w:r>
+      <w:r>
+        <w:rPr>
+          <w:rFonts w:ascii="JetBrains Mono" w:hAnsi="JetBrains Mono"/>
+          <w:b w:val="false"/>
+          <w:i w:val="false"/>
+          <w:color w:val="C77DBB"/>
+          <w:sz w:val="20"/>
+        </w:rPr>
+        <w:t>bankAccountService</w:t>
+      </w:r>
+      <w:r>
+        <w:rPr>
+          <w:rFonts w:ascii="JetBrains Mono" w:hAnsi="JetBrains Mono"/>
+          <w:b w:val="false"/>
+          <w:i w:val="false"/>
+          <w:color w:val="BCBEC4"/>
+          <w:sz w:val="20"/>
+        </w:rPr>
+        <w:t>.searchCustomers(</w:t>
+      </w:r>
+      <w:r>
+        <w:rPr>
+          <w:rFonts w:ascii="JetBrains Mono" w:hAnsi="JetBrains Mono"/>
+          <w:b w:val="false"/>
+          <w:i w:val="false"/>
+          <w:color w:val="6AAB73"/>
+          <w:sz w:val="20"/>
+        </w:rPr>
+        <w:t>"%"</w:t>
+      </w:r>
+      <w:r>
+        <w:rPr>
+          <w:rFonts w:ascii="JetBrains Mono" w:hAnsi="JetBrains Mono"/>
+          <w:b w:val="false"/>
+          <w:i w:val="false"/>
+          <w:color w:val="BCBEC4"/>
+          <w:sz w:val="20"/>
+        </w:rPr>
+        <w:t>+keyword+</w:t>
+      </w:r>
+      <w:r>
+        <w:rPr>
+          <w:rFonts w:ascii="JetBrains Mono" w:hAnsi="JetBrains Mono"/>
+          <w:b w:val="false"/>
+          <w:i w:val="false"/>
+          <w:color w:val="6AAB73"/>
+          <w:sz w:val="20"/>
+        </w:rPr>
+        <w:t>"%"</w:t>
+      </w:r>
+      <w:r>
+        <w:rPr>
+          <w:rFonts w:ascii="JetBrains Mono" w:hAnsi="JetBrains Mono"/>
+          <w:b w:val="false"/>
+          <w:i w:val="false"/>
+          <w:color w:val="BCBEC4"/>
+          <w:sz w:val="20"/>
+        </w:rPr>
+        <w:t>);</w:t>
+        <w:br/>
+        <w:t xml:space="preserve">    }</w:t>
+        <w:br/>
+        <w:t>}</w:t>
+        <w:br/>
+      </w:r>
+    </w:p>
+    <w:p>
+      <w:pPr>
+        <w:pStyle w:val="Normal"/>
+        <w:rPr/>
+      </w:pPr>
+      <w:r>
+        <w:rPr/>
+      </w:r>
+    </w:p>
+    <w:p>
+      <w:pPr>
         <w:pStyle w:val="Heading1"/>
         <w:numPr>
           <w:ilvl w:val="0"/>
@@ -27200,6 +30428,326 @@
       </w:pPr>
       <w:r>
         <w:rPr/>
+      </w:r>
+    </w:p>
+    <w:p>
+      <w:pPr>
+        <w:pStyle w:val="BodyText"/>
+        <w:numPr>
+          <w:ilvl w:val="0"/>
+          <w:numId w:val="26"/>
+        </w:numPr>
+        <w:spacing w:before="0" w:after="160"/>
+        <w:rPr/>
+      </w:pPr>
+      <w:r>
+        <w:rPr>
+          <w:rStyle w:val="Strong"/>
+        </w:rPr>
+        <w:t>Authentification forte</w:t>
+      </w:r>
+      <w:r>
+        <w:rPr/>
+        <w:t xml:space="preserve"> :</w:t>
+        <w:br/>
+        <w:t>Ajouter la prise en charge de l’authentification multi-facteurs (MFA) ou des passkeys (clés d’accès sans mot de passe) pour renforcer la sécurité.</w:t>
+      </w:r>
+    </w:p>
+    <w:p>
+      <w:pPr>
+        <w:pStyle w:val="BodyText"/>
+        <w:numPr>
+          <w:ilvl w:val="0"/>
+          <w:numId w:val="15"/>
+        </w:numPr>
+        <w:tabs>
+          <w:tab w:val="clear" w:pos="720"/>
+          <w:tab w:val="left" w:pos="0" w:leader="none"/>
+        </w:tabs>
+        <w:ind w:hanging="283" w:left="720"/>
+        <w:rPr/>
+      </w:pPr>
+      <w:r>
+        <w:rPr>
+          <w:rStyle w:val="Strong"/>
+        </w:rPr>
+        <w:t>Chiffrement des données sensibles</w:t>
+      </w:r>
+      <w:r>
+        <w:rPr/>
+        <w:t xml:space="preserve"> :</w:t>
+        <w:br/>
+        <w:t>Mettre en œuvre le chiffrement au repos (data-at-rest) et en transit (data-in-transit) pour les informations sensibles.</w:t>
+      </w:r>
+    </w:p>
+    <w:p>
+      <w:pPr>
+        <w:pStyle w:val="BodyText"/>
+        <w:numPr>
+          <w:ilvl w:val="0"/>
+          <w:numId w:val="16"/>
+        </w:numPr>
+        <w:tabs>
+          <w:tab w:val="clear" w:pos="720"/>
+          <w:tab w:val="left" w:pos="0" w:leader="none"/>
+        </w:tabs>
+        <w:ind w:hanging="283" w:left="720"/>
+        <w:rPr/>
+      </w:pPr>
+      <w:r>
+        <w:rPr>
+          <w:rStyle w:val="Strong"/>
+        </w:rPr>
+        <w:t>Journalisation et audit</w:t>
+      </w:r>
+      <w:r>
+        <w:rPr/>
+        <w:t xml:space="preserve"> :</w:t>
+        <w:br/>
+        <w:t>Ajouter un système de journalisation des connexions, actions sensibles, et erreurs afin de pouvoir auditer les activités des utilisateurs.</w:t>
+      </w:r>
+    </w:p>
+    <w:p>
+      <w:pPr>
+        <w:pStyle w:val="BodyText"/>
+        <w:numPr>
+          <w:ilvl w:val="0"/>
+          <w:numId w:val="17"/>
+        </w:numPr>
+        <w:tabs>
+          <w:tab w:val="clear" w:pos="720"/>
+          <w:tab w:val="left" w:pos="0" w:leader="none"/>
+        </w:tabs>
+        <w:ind w:hanging="283" w:left="720"/>
+        <w:rPr/>
+      </w:pPr>
+      <w:r>
+        <w:rPr>
+          <w:rStyle w:val="Strong"/>
+        </w:rPr>
+        <w:t>Détection des comportements suspects</w:t>
+      </w:r>
+      <w:r>
+        <w:rPr/>
+        <w:t xml:space="preserve"> :</w:t>
+        <w:br/>
+        <w:t>Intégrer un système de détection d’intrusions ou d’activités inhabituelles (login à des heures improbables, changements soudains de rôle, etc.).</w:t>
+      </w:r>
+    </w:p>
+    <w:p>
+      <w:pPr>
+        <w:pStyle w:val="BodyText"/>
+        <w:numPr>
+          <w:ilvl w:val="0"/>
+          <w:numId w:val="18"/>
+        </w:numPr>
+        <w:tabs>
+          <w:tab w:val="clear" w:pos="720"/>
+          <w:tab w:val="left" w:pos="0" w:leader="none"/>
+        </w:tabs>
+        <w:ind w:hanging="283" w:left="720"/>
+        <w:rPr/>
+      </w:pPr>
+      <w:r>
+        <w:rPr>
+          <w:rStyle w:val="Strong"/>
+        </w:rPr>
+        <w:t>Utilisation de la Blockchain (si pertinent)</w:t>
+      </w:r>
+      <w:r>
+        <w:rPr/>
+        <w:t xml:space="preserve"> :</w:t>
+        <w:br/>
+        <w:t>Pour renforcer la traçabilité et l’intégrité, notamment pour les actions critiques (ex. : modifications de tickets), utiliser une chaîne de blocs pour enregistrer certains événements.</w:t>
+      </w:r>
+    </w:p>
+    <w:p>
+      <w:pPr>
+        <w:pStyle w:val="BodyText"/>
+        <w:numPr>
+          <w:ilvl w:val="0"/>
+          <w:numId w:val="19"/>
+        </w:numPr>
+        <w:tabs>
+          <w:tab w:val="clear" w:pos="720"/>
+          <w:tab w:val="left" w:pos="0" w:leader="none"/>
+        </w:tabs>
+        <w:ind w:hanging="283" w:left="720"/>
+        <w:rPr/>
+      </w:pPr>
+      <w:r>
+        <w:rPr>
+          <w:rStyle w:val="Strong"/>
+        </w:rPr>
+        <w:t>Contrôle d'accès basé sur les rôles avancé (RBAC/ABAC)</w:t>
+      </w:r>
+      <w:r>
+        <w:rPr/>
+        <w:t xml:space="preserve"> :</w:t>
+        <w:br/>
+        <w:t>Mettre en place un contrôle d’accès plus granulaire, basé sur les attributs ou les contextes d’utilisation.</w:t>
+      </w:r>
+    </w:p>
+    <w:p>
+      <w:pPr>
+        <w:pStyle w:val="BodyText"/>
+        <w:numPr>
+          <w:ilvl w:val="0"/>
+          <w:numId w:val="20"/>
+        </w:numPr>
+        <w:tabs>
+          <w:tab w:val="clear" w:pos="720"/>
+          <w:tab w:val="left" w:pos="0" w:leader="none"/>
+        </w:tabs>
+        <w:ind w:hanging="283" w:left="720"/>
+        <w:rPr/>
+      </w:pPr>
+      <w:r>
+        <w:rPr>
+          <w:rStyle w:val="Strong"/>
+        </w:rPr>
+        <w:t>Tests de sécurité automatisés</w:t>
+      </w:r>
+      <w:r>
+        <w:rPr/>
+        <w:t xml:space="preserve"> :</w:t>
+        <w:br/>
+        <w:t>Intégrer des tests de vulnérabilité ou de sécurité automatisés (ex. : Snyk, OWASP ZAP) dans votre pipeline CI/CD.</w:t>
+      </w:r>
+    </w:p>
+    <w:p>
+      <w:pPr>
+        <w:pStyle w:val="BodyText"/>
+        <w:numPr>
+          <w:ilvl w:val="0"/>
+          <w:numId w:val="21"/>
+        </w:numPr>
+        <w:tabs>
+          <w:tab w:val="clear" w:pos="720"/>
+          <w:tab w:val="left" w:pos="0" w:leader="none"/>
+        </w:tabs>
+        <w:ind w:hanging="283" w:left="720"/>
+        <w:rPr/>
+      </w:pPr>
+      <w:r>
+        <w:rPr>
+          <w:rStyle w:val="Strong"/>
+        </w:rPr>
+        <w:t>Protection contre les attaques courantes</w:t>
+      </w:r>
+      <w:r>
+        <w:rPr/>
+        <w:t xml:space="preserve"> :</w:t>
+        <w:br/>
+        <w:t>Implémenter une protection contre le CSRF, XSS, et les injections SQL ou JWT malveillants.</w:t>
+      </w:r>
+    </w:p>
+    <w:p>
+      <w:pPr>
+        <w:pStyle w:val="BodyText"/>
+        <w:numPr>
+          <w:ilvl w:val="0"/>
+          <w:numId w:val="22"/>
+        </w:numPr>
+        <w:tabs>
+          <w:tab w:val="clear" w:pos="720"/>
+          <w:tab w:val="left" w:pos="0" w:leader="none"/>
+        </w:tabs>
+        <w:ind w:hanging="283" w:left="720"/>
+        <w:rPr/>
+      </w:pPr>
+      <w:r>
+        <w:rPr>
+          <w:rStyle w:val="Strong"/>
+        </w:rPr>
+        <w:t>Monitoring en temps réel</w:t>
+      </w:r>
+      <w:r>
+        <w:rPr/>
+        <w:t xml:space="preserve"> :</w:t>
+        <w:br/>
+        <w:t>Ajouter un tableau de bord de supervision en temps réel des accès, erreurs critiques, ou pics d’utilisation.</w:t>
+      </w:r>
+    </w:p>
+    <w:p>
+      <w:pPr>
+        <w:pStyle w:val="BodyText"/>
+        <w:numPr>
+          <w:ilvl w:val="0"/>
+          <w:numId w:val="23"/>
+        </w:numPr>
+        <w:tabs>
+          <w:tab w:val="clear" w:pos="720"/>
+          <w:tab w:val="left" w:pos="0" w:leader="none"/>
+        </w:tabs>
+        <w:ind w:hanging="283" w:left="720"/>
+        <w:rPr/>
+      </w:pPr>
+      <w:r>
+        <w:rPr>
+          <w:rStyle w:val="Strong"/>
+        </w:rPr>
+        <w:t>Limiter les tentatives de connexion</w:t>
+      </w:r>
+      <w:r>
+        <w:rPr/>
+        <w:t xml:space="preserve"> :</w:t>
+        <w:br/>
+        <w:t>Implémenter un système de blocage temporaire après plusieurs tentatives de connexion échouées pour éviter les attaques par force brute.</w:t>
+      </w:r>
+    </w:p>
+    <w:p>
+      <w:pPr>
+        <w:pStyle w:val="BodyText"/>
+        <w:numPr>
+          <w:ilvl w:val="0"/>
+          <w:numId w:val="24"/>
+        </w:numPr>
+        <w:tabs>
+          <w:tab w:val="clear" w:pos="720"/>
+          <w:tab w:val="left" w:pos="0" w:leader="none"/>
+        </w:tabs>
+        <w:ind w:hanging="283" w:left="720"/>
+        <w:rPr/>
+      </w:pPr>
+      <w:r>
+        <w:rPr>
+          <w:rStyle w:val="Strong"/>
+        </w:rPr>
+        <w:t>Utiliser des standards de sécurité modernes</w:t>
+      </w:r>
+      <w:r>
+        <w:rPr/>
+        <w:t xml:space="preserve"> :</w:t>
+        <w:br/>
+        <w:t>Respecter les recommandations de l’OWASP et suivre les standards comme OAuth 2.1, OpenID Connect, etc.</w:t>
+      </w:r>
+    </w:p>
+    <w:p>
+      <w:pPr>
+        <w:pStyle w:val="BodyText"/>
+        <w:numPr>
+          <w:ilvl w:val="0"/>
+          <w:numId w:val="25"/>
+        </w:numPr>
+        <w:tabs>
+          <w:tab w:val="clear" w:pos="720"/>
+          <w:tab w:val="left" w:pos="0" w:leader="none"/>
+        </w:tabs>
+        <w:ind w:hanging="283" w:left="720"/>
+        <w:rPr/>
+      </w:pPr>
+      <w:r>
+        <w:rPr>
+          <w:rStyle w:val="Strong"/>
+        </w:rPr>
+        <w:t>Versionnage et gestion des secrets</w:t>
+      </w:r>
+      <w:r>
+        <w:rPr/>
+        <w:t xml:space="preserve"> :</w:t>
+        <w:br/>
+        <w:t>Utiliser des outils comme HashiCorp Vault ou AWS Secrets Manager pour stocker et gérer les clés secrètes au lieu de les coder en dur.</w:t>
       </w:r>
     </w:p>
     <w:p>
@@ -29210,6 +32758,1386 @@
       <w:rPr/>
     </w:lvl>
   </w:abstractNum>
+  <w:abstractNum w:abstractNumId="15">
+    <w:lvl w:ilvl="0">
+      <w:start w:val="1"/>
+      <w:numFmt w:val="bullet"/>
+      <w:lvlText w:val=""/>
+      <w:lvlJc w:val="left"/>
+      <w:pPr>
+        <w:tabs>
+          <w:tab w:val="num" w:pos="720"/>
+        </w:tabs>
+        <w:ind w:left="720" w:hanging="283"/>
+      </w:pPr>
+      <w:rPr>
+        <w:rFonts w:ascii="Symbol" w:hAnsi="Symbol" w:cs="Symbol" w:hint="default"/>
+      </w:rPr>
+    </w:lvl>
+    <w:lvl w:ilvl="1">
+      <w:start w:val="1"/>
+      <w:numFmt w:val="decimal"/>
+      <w:lvlText w:val="%2."/>
+      <w:lvlJc w:val="left"/>
+      <w:pPr>
+        <w:tabs>
+          <w:tab w:val="num" w:pos="1080"/>
+        </w:tabs>
+        <w:ind w:left="1080" w:hanging="360"/>
+      </w:pPr>
+    </w:lvl>
+    <w:lvl w:ilvl="2">
+      <w:start w:val="1"/>
+      <w:numFmt w:val="decimal"/>
+      <w:lvlText w:val="%3."/>
+      <w:lvlJc w:val="left"/>
+      <w:pPr>
+        <w:tabs>
+          <w:tab w:val="num" w:pos="1440"/>
+        </w:tabs>
+        <w:ind w:left="1440" w:hanging="360"/>
+      </w:pPr>
+    </w:lvl>
+    <w:lvl w:ilvl="3">
+      <w:start w:val="1"/>
+      <w:numFmt w:val="decimal"/>
+      <w:lvlText w:val="%4."/>
+      <w:lvlJc w:val="left"/>
+      <w:pPr>
+        <w:tabs>
+          <w:tab w:val="num" w:pos="1800"/>
+        </w:tabs>
+        <w:ind w:left="1800" w:hanging="360"/>
+      </w:pPr>
+    </w:lvl>
+    <w:lvl w:ilvl="4">
+      <w:start w:val="1"/>
+      <w:numFmt w:val="decimal"/>
+      <w:lvlText w:val="%5."/>
+      <w:lvlJc w:val="left"/>
+      <w:pPr>
+        <w:tabs>
+          <w:tab w:val="num" w:pos="2160"/>
+        </w:tabs>
+        <w:ind w:left="2160" w:hanging="360"/>
+      </w:pPr>
+    </w:lvl>
+    <w:lvl w:ilvl="5">
+      <w:start w:val="1"/>
+      <w:numFmt w:val="decimal"/>
+      <w:lvlText w:val="%6."/>
+      <w:lvlJc w:val="left"/>
+      <w:pPr>
+        <w:tabs>
+          <w:tab w:val="num" w:pos="2520"/>
+        </w:tabs>
+        <w:ind w:left="2520" w:hanging="360"/>
+      </w:pPr>
+    </w:lvl>
+    <w:lvl w:ilvl="6">
+      <w:start w:val="1"/>
+      <w:numFmt w:val="decimal"/>
+      <w:lvlText w:val="%7."/>
+      <w:lvlJc w:val="left"/>
+      <w:pPr>
+        <w:tabs>
+          <w:tab w:val="num" w:pos="2880"/>
+        </w:tabs>
+        <w:ind w:left="2880" w:hanging="360"/>
+      </w:pPr>
+    </w:lvl>
+    <w:lvl w:ilvl="7">
+      <w:start w:val="1"/>
+      <w:numFmt w:val="decimal"/>
+      <w:lvlText w:val="%8."/>
+      <w:lvlJc w:val="left"/>
+      <w:pPr>
+        <w:tabs>
+          <w:tab w:val="num" w:pos="3240"/>
+        </w:tabs>
+        <w:ind w:left="3240" w:hanging="360"/>
+      </w:pPr>
+    </w:lvl>
+    <w:lvl w:ilvl="8">
+      <w:start w:val="1"/>
+      <w:numFmt w:val="decimal"/>
+      <w:lvlText w:val="%9."/>
+      <w:lvlJc w:val="left"/>
+      <w:pPr>
+        <w:tabs>
+          <w:tab w:val="num" w:pos="3600"/>
+        </w:tabs>
+        <w:ind w:left="3600" w:hanging="360"/>
+      </w:pPr>
+    </w:lvl>
+  </w:abstractNum>
+  <w:abstractNum w:abstractNumId="16">
+    <w:lvl w:ilvl="0">
+      <w:start w:val="1"/>
+      <w:numFmt w:val="bullet"/>
+      <w:lvlText w:val=""/>
+      <w:lvlJc w:val="left"/>
+      <w:pPr>
+        <w:tabs>
+          <w:tab w:val="num" w:pos="720"/>
+        </w:tabs>
+        <w:ind w:left="720" w:hanging="283"/>
+      </w:pPr>
+      <w:rPr>
+        <w:rFonts w:ascii="Symbol" w:hAnsi="Symbol" w:cs="Symbol" w:hint="default"/>
+      </w:rPr>
+    </w:lvl>
+    <w:lvl w:ilvl="1">
+      <w:start w:val="1"/>
+      <w:numFmt w:val="decimal"/>
+      <w:lvlText w:val="%2."/>
+      <w:lvlJc w:val="left"/>
+      <w:pPr>
+        <w:tabs>
+          <w:tab w:val="num" w:pos="1080"/>
+        </w:tabs>
+        <w:ind w:left="1080" w:hanging="360"/>
+      </w:pPr>
+    </w:lvl>
+    <w:lvl w:ilvl="2">
+      <w:start w:val="1"/>
+      <w:numFmt w:val="decimal"/>
+      <w:lvlText w:val="%3."/>
+      <w:lvlJc w:val="left"/>
+      <w:pPr>
+        <w:tabs>
+          <w:tab w:val="num" w:pos="1440"/>
+        </w:tabs>
+        <w:ind w:left="1440" w:hanging="360"/>
+      </w:pPr>
+    </w:lvl>
+    <w:lvl w:ilvl="3">
+      <w:start w:val="1"/>
+      <w:numFmt w:val="decimal"/>
+      <w:lvlText w:val="%4."/>
+      <w:lvlJc w:val="left"/>
+      <w:pPr>
+        <w:tabs>
+          <w:tab w:val="num" w:pos="1800"/>
+        </w:tabs>
+        <w:ind w:left="1800" w:hanging="360"/>
+      </w:pPr>
+    </w:lvl>
+    <w:lvl w:ilvl="4">
+      <w:start w:val="1"/>
+      <w:numFmt w:val="decimal"/>
+      <w:lvlText w:val="%5."/>
+      <w:lvlJc w:val="left"/>
+      <w:pPr>
+        <w:tabs>
+          <w:tab w:val="num" w:pos="2160"/>
+        </w:tabs>
+        <w:ind w:left="2160" w:hanging="360"/>
+      </w:pPr>
+    </w:lvl>
+    <w:lvl w:ilvl="5">
+      <w:start w:val="1"/>
+      <w:numFmt w:val="decimal"/>
+      <w:lvlText w:val="%6."/>
+      <w:lvlJc w:val="left"/>
+      <w:pPr>
+        <w:tabs>
+          <w:tab w:val="num" w:pos="2520"/>
+        </w:tabs>
+        <w:ind w:left="2520" w:hanging="360"/>
+      </w:pPr>
+    </w:lvl>
+    <w:lvl w:ilvl="6">
+      <w:start w:val="1"/>
+      <w:numFmt w:val="decimal"/>
+      <w:lvlText w:val="%7."/>
+      <w:lvlJc w:val="left"/>
+      <w:pPr>
+        <w:tabs>
+          <w:tab w:val="num" w:pos="2880"/>
+        </w:tabs>
+        <w:ind w:left="2880" w:hanging="360"/>
+      </w:pPr>
+    </w:lvl>
+    <w:lvl w:ilvl="7">
+      <w:start w:val="1"/>
+      <w:numFmt w:val="decimal"/>
+      <w:lvlText w:val="%8."/>
+      <w:lvlJc w:val="left"/>
+      <w:pPr>
+        <w:tabs>
+          <w:tab w:val="num" w:pos="3240"/>
+        </w:tabs>
+        <w:ind w:left="3240" w:hanging="360"/>
+      </w:pPr>
+    </w:lvl>
+    <w:lvl w:ilvl="8">
+      <w:start w:val="1"/>
+      <w:numFmt w:val="decimal"/>
+      <w:lvlText w:val="%9."/>
+      <w:lvlJc w:val="left"/>
+      <w:pPr>
+        <w:tabs>
+          <w:tab w:val="num" w:pos="3600"/>
+        </w:tabs>
+        <w:ind w:left="3600" w:hanging="360"/>
+      </w:pPr>
+    </w:lvl>
+  </w:abstractNum>
+  <w:abstractNum w:abstractNumId="17">
+    <w:lvl w:ilvl="0">
+      <w:start w:val="1"/>
+      <w:numFmt w:val="bullet"/>
+      <w:lvlText w:val=""/>
+      <w:lvlJc w:val="left"/>
+      <w:pPr>
+        <w:tabs>
+          <w:tab w:val="num" w:pos="720"/>
+        </w:tabs>
+        <w:ind w:left="720" w:hanging="283"/>
+      </w:pPr>
+      <w:rPr>
+        <w:rFonts w:ascii="Symbol" w:hAnsi="Symbol" w:cs="Symbol" w:hint="default"/>
+      </w:rPr>
+    </w:lvl>
+    <w:lvl w:ilvl="1">
+      <w:start w:val="1"/>
+      <w:numFmt w:val="decimal"/>
+      <w:lvlText w:val="%2."/>
+      <w:lvlJc w:val="left"/>
+      <w:pPr>
+        <w:tabs>
+          <w:tab w:val="num" w:pos="1080"/>
+        </w:tabs>
+        <w:ind w:left="1080" w:hanging="360"/>
+      </w:pPr>
+    </w:lvl>
+    <w:lvl w:ilvl="2">
+      <w:start w:val="1"/>
+      <w:numFmt w:val="decimal"/>
+      <w:lvlText w:val="%3."/>
+      <w:lvlJc w:val="left"/>
+      <w:pPr>
+        <w:tabs>
+          <w:tab w:val="num" w:pos="1440"/>
+        </w:tabs>
+        <w:ind w:left="1440" w:hanging="360"/>
+      </w:pPr>
+    </w:lvl>
+    <w:lvl w:ilvl="3">
+      <w:start w:val="1"/>
+      <w:numFmt w:val="decimal"/>
+      <w:lvlText w:val="%4."/>
+      <w:lvlJc w:val="left"/>
+      <w:pPr>
+        <w:tabs>
+          <w:tab w:val="num" w:pos="1800"/>
+        </w:tabs>
+        <w:ind w:left="1800" w:hanging="360"/>
+      </w:pPr>
+    </w:lvl>
+    <w:lvl w:ilvl="4">
+      <w:start w:val="1"/>
+      <w:numFmt w:val="decimal"/>
+      <w:lvlText w:val="%5."/>
+      <w:lvlJc w:val="left"/>
+      <w:pPr>
+        <w:tabs>
+          <w:tab w:val="num" w:pos="2160"/>
+        </w:tabs>
+        <w:ind w:left="2160" w:hanging="360"/>
+      </w:pPr>
+    </w:lvl>
+    <w:lvl w:ilvl="5">
+      <w:start w:val="1"/>
+      <w:numFmt w:val="decimal"/>
+      <w:lvlText w:val="%6."/>
+      <w:lvlJc w:val="left"/>
+      <w:pPr>
+        <w:tabs>
+          <w:tab w:val="num" w:pos="2520"/>
+        </w:tabs>
+        <w:ind w:left="2520" w:hanging="360"/>
+      </w:pPr>
+    </w:lvl>
+    <w:lvl w:ilvl="6">
+      <w:start w:val="1"/>
+      <w:numFmt w:val="decimal"/>
+      <w:lvlText w:val="%7."/>
+      <w:lvlJc w:val="left"/>
+      <w:pPr>
+        <w:tabs>
+          <w:tab w:val="num" w:pos="2880"/>
+        </w:tabs>
+        <w:ind w:left="2880" w:hanging="360"/>
+      </w:pPr>
+    </w:lvl>
+    <w:lvl w:ilvl="7">
+      <w:start w:val="1"/>
+      <w:numFmt w:val="decimal"/>
+      <w:lvlText w:val="%8."/>
+      <w:lvlJc w:val="left"/>
+      <w:pPr>
+        <w:tabs>
+          <w:tab w:val="num" w:pos="3240"/>
+        </w:tabs>
+        <w:ind w:left="3240" w:hanging="360"/>
+      </w:pPr>
+    </w:lvl>
+    <w:lvl w:ilvl="8">
+      <w:start w:val="1"/>
+      <w:numFmt w:val="decimal"/>
+      <w:lvlText w:val="%9."/>
+      <w:lvlJc w:val="left"/>
+      <w:pPr>
+        <w:tabs>
+          <w:tab w:val="num" w:pos="3600"/>
+        </w:tabs>
+        <w:ind w:left="3600" w:hanging="360"/>
+      </w:pPr>
+    </w:lvl>
+  </w:abstractNum>
+  <w:abstractNum w:abstractNumId="18">
+    <w:lvl w:ilvl="0">
+      <w:start w:val="1"/>
+      <w:numFmt w:val="bullet"/>
+      <w:lvlText w:val=""/>
+      <w:lvlJc w:val="left"/>
+      <w:pPr>
+        <w:tabs>
+          <w:tab w:val="num" w:pos="720"/>
+        </w:tabs>
+        <w:ind w:left="720" w:hanging="283"/>
+      </w:pPr>
+      <w:rPr>
+        <w:rFonts w:ascii="Symbol" w:hAnsi="Symbol" w:cs="Symbol" w:hint="default"/>
+      </w:rPr>
+    </w:lvl>
+    <w:lvl w:ilvl="1">
+      <w:start w:val="1"/>
+      <w:numFmt w:val="decimal"/>
+      <w:lvlText w:val="%2."/>
+      <w:lvlJc w:val="left"/>
+      <w:pPr>
+        <w:tabs>
+          <w:tab w:val="num" w:pos="1080"/>
+        </w:tabs>
+        <w:ind w:left="1080" w:hanging="360"/>
+      </w:pPr>
+    </w:lvl>
+    <w:lvl w:ilvl="2">
+      <w:start w:val="1"/>
+      <w:numFmt w:val="decimal"/>
+      <w:lvlText w:val="%3."/>
+      <w:lvlJc w:val="left"/>
+      <w:pPr>
+        <w:tabs>
+          <w:tab w:val="num" w:pos="1440"/>
+        </w:tabs>
+        <w:ind w:left="1440" w:hanging="360"/>
+      </w:pPr>
+    </w:lvl>
+    <w:lvl w:ilvl="3">
+      <w:start w:val="1"/>
+      <w:numFmt w:val="decimal"/>
+      <w:lvlText w:val="%4."/>
+      <w:lvlJc w:val="left"/>
+      <w:pPr>
+        <w:tabs>
+          <w:tab w:val="num" w:pos="1800"/>
+        </w:tabs>
+        <w:ind w:left="1800" w:hanging="360"/>
+      </w:pPr>
+    </w:lvl>
+    <w:lvl w:ilvl="4">
+      <w:start w:val="1"/>
+      <w:numFmt w:val="decimal"/>
+      <w:lvlText w:val="%5."/>
+      <w:lvlJc w:val="left"/>
+      <w:pPr>
+        <w:tabs>
+          <w:tab w:val="num" w:pos="2160"/>
+        </w:tabs>
+        <w:ind w:left="2160" w:hanging="360"/>
+      </w:pPr>
+    </w:lvl>
+    <w:lvl w:ilvl="5">
+      <w:start w:val="1"/>
+      <w:numFmt w:val="decimal"/>
+      <w:lvlText w:val="%6."/>
+      <w:lvlJc w:val="left"/>
+      <w:pPr>
+        <w:tabs>
+          <w:tab w:val="num" w:pos="2520"/>
+        </w:tabs>
+        <w:ind w:left="2520" w:hanging="360"/>
+      </w:pPr>
+    </w:lvl>
+    <w:lvl w:ilvl="6">
+      <w:start w:val="1"/>
+      <w:numFmt w:val="decimal"/>
+      <w:lvlText w:val="%7."/>
+      <w:lvlJc w:val="left"/>
+      <w:pPr>
+        <w:tabs>
+          <w:tab w:val="num" w:pos="2880"/>
+        </w:tabs>
+        <w:ind w:left="2880" w:hanging="360"/>
+      </w:pPr>
+    </w:lvl>
+    <w:lvl w:ilvl="7">
+      <w:start w:val="1"/>
+      <w:numFmt w:val="decimal"/>
+      <w:lvlText w:val="%8."/>
+      <w:lvlJc w:val="left"/>
+      <w:pPr>
+        <w:tabs>
+          <w:tab w:val="num" w:pos="3240"/>
+        </w:tabs>
+        <w:ind w:left="3240" w:hanging="360"/>
+      </w:pPr>
+    </w:lvl>
+    <w:lvl w:ilvl="8">
+      <w:start w:val="1"/>
+      <w:numFmt w:val="decimal"/>
+      <w:lvlText w:val="%9."/>
+      <w:lvlJc w:val="left"/>
+      <w:pPr>
+        <w:tabs>
+          <w:tab w:val="num" w:pos="3600"/>
+        </w:tabs>
+        <w:ind w:left="3600" w:hanging="360"/>
+      </w:pPr>
+    </w:lvl>
+  </w:abstractNum>
+  <w:abstractNum w:abstractNumId="19">
+    <w:lvl w:ilvl="0">
+      <w:start w:val="1"/>
+      <w:numFmt w:val="bullet"/>
+      <w:lvlText w:val=""/>
+      <w:lvlJc w:val="left"/>
+      <w:pPr>
+        <w:tabs>
+          <w:tab w:val="num" w:pos="720"/>
+        </w:tabs>
+        <w:ind w:left="720" w:hanging="283"/>
+      </w:pPr>
+      <w:rPr>
+        <w:rFonts w:ascii="Symbol" w:hAnsi="Symbol" w:cs="Symbol" w:hint="default"/>
+      </w:rPr>
+    </w:lvl>
+    <w:lvl w:ilvl="1">
+      <w:start w:val="1"/>
+      <w:numFmt w:val="decimal"/>
+      <w:lvlText w:val="%2."/>
+      <w:lvlJc w:val="left"/>
+      <w:pPr>
+        <w:tabs>
+          <w:tab w:val="num" w:pos="1080"/>
+        </w:tabs>
+        <w:ind w:left="1080" w:hanging="360"/>
+      </w:pPr>
+    </w:lvl>
+    <w:lvl w:ilvl="2">
+      <w:start w:val="1"/>
+      <w:numFmt w:val="decimal"/>
+      <w:lvlText w:val="%3."/>
+      <w:lvlJc w:val="left"/>
+      <w:pPr>
+        <w:tabs>
+          <w:tab w:val="num" w:pos="1440"/>
+        </w:tabs>
+        <w:ind w:left="1440" w:hanging="360"/>
+      </w:pPr>
+    </w:lvl>
+    <w:lvl w:ilvl="3">
+      <w:start w:val="1"/>
+      <w:numFmt w:val="decimal"/>
+      <w:lvlText w:val="%4."/>
+      <w:lvlJc w:val="left"/>
+      <w:pPr>
+        <w:tabs>
+          <w:tab w:val="num" w:pos="1800"/>
+        </w:tabs>
+        <w:ind w:left="1800" w:hanging="360"/>
+      </w:pPr>
+    </w:lvl>
+    <w:lvl w:ilvl="4">
+      <w:start w:val="1"/>
+      <w:numFmt w:val="decimal"/>
+      <w:lvlText w:val="%5."/>
+      <w:lvlJc w:val="left"/>
+      <w:pPr>
+        <w:tabs>
+          <w:tab w:val="num" w:pos="2160"/>
+        </w:tabs>
+        <w:ind w:left="2160" w:hanging="360"/>
+      </w:pPr>
+    </w:lvl>
+    <w:lvl w:ilvl="5">
+      <w:start w:val="1"/>
+      <w:numFmt w:val="decimal"/>
+      <w:lvlText w:val="%6."/>
+      <w:lvlJc w:val="left"/>
+      <w:pPr>
+        <w:tabs>
+          <w:tab w:val="num" w:pos="2520"/>
+        </w:tabs>
+        <w:ind w:left="2520" w:hanging="360"/>
+      </w:pPr>
+    </w:lvl>
+    <w:lvl w:ilvl="6">
+      <w:start w:val="1"/>
+      <w:numFmt w:val="decimal"/>
+      <w:lvlText w:val="%7."/>
+      <w:lvlJc w:val="left"/>
+      <w:pPr>
+        <w:tabs>
+          <w:tab w:val="num" w:pos="2880"/>
+        </w:tabs>
+        <w:ind w:left="2880" w:hanging="360"/>
+      </w:pPr>
+    </w:lvl>
+    <w:lvl w:ilvl="7">
+      <w:start w:val="1"/>
+      <w:numFmt w:val="decimal"/>
+      <w:lvlText w:val="%8."/>
+      <w:lvlJc w:val="left"/>
+      <w:pPr>
+        <w:tabs>
+          <w:tab w:val="num" w:pos="3240"/>
+        </w:tabs>
+        <w:ind w:left="3240" w:hanging="360"/>
+      </w:pPr>
+    </w:lvl>
+    <w:lvl w:ilvl="8">
+      <w:start w:val="1"/>
+      <w:numFmt w:val="decimal"/>
+      <w:lvlText w:val="%9."/>
+      <w:lvlJc w:val="left"/>
+      <w:pPr>
+        <w:tabs>
+          <w:tab w:val="num" w:pos="3600"/>
+        </w:tabs>
+        <w:ind w:left="3600" w:hanging="360"/>
+      </w:pPr>
+    </w:lvl>
+  </w:abstractNum>
+  <w:abstractNum w:abstractNumId="20">
+    <w:lvl w:ilvl="0">
+      <w:start w:val="1"/>
+      <w:numFmt w:val="bullet"/>
+      <w:lvlText w:val=""/>
+      <w:lvlJc w:val="left"/>
+      <w:pPr>
+        <w:tabs>
+          <w:tab w:val="num" w:pos="720"/>
+        </w:tabs>
+        <w:ind w:left="720" w:hanging="283"/>
+      </w:pPr>
+      <w:rPr>
+        <w:rFonts w:ascii="Symbol" w:hAnsi="Symbol" w:cs="Symbol" w:hint="default"/>
+      </w:rPr>
+    </w:lvl>
+    <w:lvl w:ilvl="1">
+      <w:start w:val="1"/>
+      <w:numFmt w:val="decimal"/>
+      <w:lvlText w:val="%2."/>
+      <w:lvlJc w:val="left"/>
+      <w:pPr>
+        <w:tabs>
+          <w:tab w:val="num" w:pos="1080"/>
+        </w:tabs>
+        <w:ind w:left="1080" w:hanging="360"/>
+      </w:pPr>
+    </w:lvl>
+    <w:lvl w:ilvl="2">
+      <w:start w:val="1"/>
+      <w:numFmt w:val="decimal"/>
+      <w:lvlText w:val="%3."/>
+      <w:lvlJc w:val="left"/>
+      <w:pPr>
+        <w:tabs>
+          <w:tab w:val="num" w:pos="1440"/>
+        </w:tabs>
+        <w:ind w:left="1440" w:hanging="360"/>
+      </w:pPr>
+    </w:lvl>
+    <w:lvl w:ilvl="3">
+      <w:start w:val="1"/>
+      <w:numFmt w:val="decimal"/>
+      <w:lvlText w:val="%4."/>
+      <w:lvlJc w:val="left"/>
+      <w:pPr>
+        <w:tabs>
+          <w:tab w:val="num" w:pos="1800"/>
+        </w:tabs>
+        <w:ind w:left="1800" w:hanging="360"/>
+      </w:pPr>
+    </w:lvl>
+    <w:lvl w:ilvl="4">
+      <w:start w:val="1"/>
+      <w:numFmt w:val="decimal"/>
+      <w:lvlText w:val="%5."/>
+      <w:lvlJc w:val="left"/>
+      <w:pPr>
+        <w:tabs>
+          <w:tab w:val="num" w:pos="2160"/>
+        </w:tabs>
+        <w:ind w:left="2160" w:hanging="360"/>
+      </w:pPr>
+    </w:lvl>
+    <w:lvl w:ilvl="5">
+      <w:start w:val="1"/>
+      <w:numFmt w:val="decimal"/>
+      <w:lvlText w:val="%6."/>
+      <w:lvlJc w:val="left"/>
+      <w:pPr>
+        <w:tabs>
+          <w:tab w:val="num" w:pos="2520"/>
+        </w:tabs>
+        <w:ind w:left="2520" w:hanging="360"/>
+      </w:pPr>
+    </w:lvl>
+    <w:lvl w:ilvl="6">
+      <w:start w:val="1"/>
+      <w:numFmt w:val="decimal"/>
+      <w:lvlText w:val="%7."/>
+      <w:lvlJc w:val="left"/>
+      <w:pPr>
+        <w:tabs>
+          <w:tab w:val="num" w:pos="2880"/>
+        </w:tabs>
+        <w:ind w:left="2880" w:hanging="360"/>
+      </w:pPr>
+    </w:lvl>
+    <w:lvl w:ilvl="7">
+      <w:start w:val="1"/>
+      <w:numFmt w:val="decimal"/>
+      <w:lvlText w:val="%8."/>
+      <w:lvlJc w:val="left"/>
+      <w:pPr>
+        <w:tabs>
+          <w:tab w:val="num" w:pos="3240"/>
+        </w:tabs>
+        <w:ind w:left="3240" w:hanging="360"/>
+      </w:pPr>
+    </w:lvl>
+    <w:lvl w:ilvl="8">
+      <w:start w:val="1"/>
+      <w:numFmt w:val="decimal"/>
+      <w:lvlText w:val="%9."/>
+      <w:lvlJc w:val="left"/>
+      <w:pPr>
+        <w:tabs>
+          <w:tab w:val="num" w:pos="3600"/>
+        </w:tabs>
+        <w:ind w:left="3600" w:hanging="360"/>
+      </w:pPr>
+    </w:lvl>
+  </w:abstractNum>
+  <w:abstractNum w:abstractNumId="21">
+    <w:lvl w:ilvl="0">
+      <w:start w:val="1"/>
+      <w:numFmt w:val="bullet"/>
+      <w:lvlText w:val=""/>
+      <w:lvlJc w:val="left"/>
+      <w:pPr>
+        <w:tabs>
+          <w:tab w:val="num" w:pos="720"/>
+        </w:tabs>
+        <w:ind w:left="720" w:hanging="283"/>
+      </w:pPr>
+      <w:rPr>
+        <w:rFonts w:ascii="Symbol" w:hAnsi="Symbol" w:cs="Symbol" w:hint="default"/>
+      </w:rPr>
+    </w:lvl>
+    <w:lvl w:ilvl="1">
+      <w:start w:val="1"/>
+      <w:numFmt w:val="decimal"/>
+      <w:lvlText w:val="%2."/>
+      <w:lvlJc w:val="left"/>
+      <w:pPr>
+        <w:tabs>
+          <w:tab w:val="num" w:pos="1080"/>
+        </w:tabs>
+        <w:ind w:left="1080" w:hanging="360"/>
+      </w:pPr>
+    </w:lvl>
+    <w:lvl w:ilvl="2">
+      <w:start w:val="1"/>
+      <w:numFmt w:val="decimal"/>
+      <w:lvlText w:val="%3."/>
+      <w:lvlJc w:val="left"/>
+      <w:pPr>
+        <w:tabs>
+          <w:tab w:val="num" w:pos="1440"/>
+        </w:tabs>
+        <w:ind w:left="1440" w:hanging="360"/>
+      </w:pPr>
+    </w:lvl>
+    <w:lvl w:ilvl="3">
+      <w:start w:val="1"/>
+      <w:numFmt w:val="decimal"/>
+      <w:lvlText w:val="%4."/>
+      <w:lvlJc w:val="left"/>
+      <w:pPr>
+        <w:tabs>
+          <w:tab w:val="num" w:pos="1800"/>
+        </w:tabs>
+        <w:ind w:left="1800" w:hanging="360"/>
+      </w:pPr>
+    </w:lvl>
+    <w:lvl w:ilvl="4">
+      <w:start w:val="1"/>
+      <w:numFmt w:val="decimal"/>
+      <w:lvlText w:val="%5."/>
+      <w:lvlJc w:val="left"/>
+      <w:pPr>
+        <w:tabs>
+          <w:tab w:val="num" w:pos="2160"/>
+        </w:tabs>
+        <w:ind w:left="2160" w:hanging="360"/>
+      </w:pPr>
+    </w:lvl>
+    <w:lvl w:ilvl="5">
+      <w:start w:val="1"/>
+      <w:numFmt w:val="decimal"/>
+      <w:lvlText w:val="%6."/>
+      <w:lvlJc w:val="left"/>
+      <w:pPr>
+        <w:tabs>
+          <w:tab w:val="num" w:pos="2520"/>
+        </w:tabs>
+        <w:ind w:left="2520" w:hanging="360"/>
+      </w:pPr>
+    </w:lvl>
+    <w:lvl w:ilvl="6">
+      <w:start w:val="1"/>
+      <w:numFmt w:val="decimal"/>
+      <w:lvlText w:val="%7."/>
+      <w:lvlJc w:val="left"/>
+      <w:pPr>
+        <w:tabs>
+          <w:tab w:val="num" w:pos="2880"/>
+        </w:tabs>
+        <w:ind w:left="2880" w:hanging="360"/>
+      </w:pPr>
+    </w:lvl>
+    <w:lvl w:ilvl="7">
+      <w:start w:val="1"/>
+      <w:numFmt w:val="decimal"/>
+      <w:lvlText w:val="%8."/>
+      <w:lvlJc w:val="left"/>
+      <w:pPr>
+        <w:tabs>
+          <w:tab w:val="num" w:pos="3240"/>
+        </w:tabs>
+        <w:ind w:left="3240" w:hanging="360"/>
+      </w:pPr>
+    </w:lvl>
+    <w:lvl w:ilvl="8">
+      <w:start w:val="1"/>
+      <w:numFmt w:val="decimal"/>
+      <w:lvlText w:val="%9."/>
+      <w:lvlJc w:val="left"/>
+      <w:pPr>
+        <w:tabs>
+          <w:tab w:val="num" w:pos="3600"/>
+        </w:tabs>
+        <w:ind w:left="3600" w:hanging="360"/>
+      </w:pPr>
+    </w:lvl>
+  </w:abstractNum>
+  <w:abstractNum w:abstractNumId="22">
+    <w:lvl w:ilvl="0">
+      <w:start w:val="1"/>
+      <w:numFmt w:val="bullet"/>
+      <w:lvlText w:val=""/>
+      <w:lvlJc w:val="left"/>
+      <w:pPr>
+        <w:tabs>
+          <w:tab w:val="num" w:pos="720"/>
+        </w:tabs>
+        <w:ind w:left="720" w:hanging="283"/>
+      </w:pPr>
+      <w:rPr>
+        <w:rFonts w:ascii="Symbol" w:hAnsi="Symbol" w:cs="Symbol" w:hint="default"/>
+      </w:rPr>
+    </w:lvl>
+    <w:lvl w:ilvl="1">
+      <w:start w:val="1"/>
+      <w:numFmt w:val="decimal"/>
+      <w:lvlText w:val="%2."/>
+      <w:lvlJc w:val="left"/>
+      <w:pPr>
+        <w:tabs>
+          <w:tab w:val="num" w:pos="1080"/>
+        </w:tabs>
+        <w:ind w:left="1080" w:hanging="360"/>
+      </w:pPr>
+    </w:lvl>
+    <w:lvl w:ilvl="2">
+      <w:start w:val="1"/>
+      <w:numFmt w:val="decimal"/>
+      <w:lvlText w:val="%3."/>
+      <w:lvlJc w:val="left"/>
+      <w:pPr>
+        <w:tabs>
+          <w:tab w:val="num" w:pos="1440"/>
+        </w:tabs>
+        <w:ind w:left="1440" w:hanging="360"/>
+      </w:pPr>
+    </w:lvl>
+    <w:lvl w:ilvl="3">
+      <w:start w:val="1"/>
+      <w:numFmt w:val="decimal"/>
+      <w:lvlText w:val="%4."/>
+      <w:lvlJc w:val="left"/>
+      <w:pPr>
+        <w:tabs>
+          <w:tab w:val="num" w:pos="1800"/>
+        </w:tabs>
+        <w:ind w:left="1800" w:hanging="360"/>
+      </w:pPr>
+    </w:lvl>
+    <w:lvl w:ilvl="4">
+      <w:start w:val="1"/>
+      <w:numFmt w:val="decimal"/>
+      <w:lvlText w:val="%5."/>
+      <w:lvlJc w:val="left"/>
+      <w:pPr>
+        <w:tabs>
+          <w:tab w:val="num" w:pos="2160"/>
+        </w:tabs>
+        <w:ind w:left="2160" w:hanging="360"/>
+      </w:pPr>
+    </w:lvl>
+    <w:lvl w:ilvl="5">
+      <w:start w:val="1"/>
+      <w:numFmt w:val="decimal"/>
+      <w:lvlText w:val="%6."/>
+      <w:lvlJc w:val="left"/>
+      <w:pPr>
+        <w:tabs>
+          <w:tab w:val="num" w:pos="2520"/>
+        </w:tabs>
+        <w:ind w:left="2520" w:hanging="360"/>
+      </w:pPr>
+    </w:lvl>
+    <w:lvl w:ilvl="6">
+      <w:start w:val="1"/>
+      <w:numFmt w:val="decimal"/>
+      <w:lvlText w:val="%7."/>
+      <w:lvlJc w:val="left"/>
+      <w:pPr>
+        <w:tabs>
+          <w:tab w:val="num" w:pos="2880"/>
+        </w:tabs>
+        <w:ind w:left="2880" w:hanging="360"/>
+      </w:pPr>
+    </w:lvl>
+    <w:lvl w:ilvl="7">
+      <w:start w:val="1"/>
+      <w:numFmt w:val="decimal"/>
+      <w:lvlText w:val="%8."/>
+      <w:lvlJc w:val="left"/>
+      <w:pPr>
+        <w:tabs>
+          <w:tab w:val="num" w:pos="3240"/>
+        </w:tabs>
+        <w:ind w:left="3240" w:hanging="360"/>
+      </w:pPr>
+    </w:lvl>
+    <w:lvl w:ilvl="8">
+      <w:start w:val="1"/>
+      <w:numFmt w:val="decimal"/>
+      <w:lvlText w:val="%9."/>
+      <w:lvlJc w:val="left"/>
+      <w:pPr>
+        <w:tabs>
+          <w:tab w:val="num" w:pos="3600"/>
+        </w:tabs>
+        <w:ind w:left="3600" w:hanging="360"/>
+      </w:pPr>
+    </w:lvl>
+  </w:abstractNum>
+  <w:abstractNum w:abstractNumId="23">
+    <w:lvl w:ilvl="0">
+      <w:start w:val="1"/>
+      <w:numFmt w:val="bullet"/>
+      <w:lvlText w:val=""/>
+      <w:lvlJc w:val="left"/>
+      <w:pPr>
+        <w:tabs>
+          <w:tab w:val="num" w:pos="720"/>
+        </w:tabs>
+        <w:ind w:left="720" w:hanging="283"/>
+      </w:pPr>
+      <w:rPr>
+        <w:rFonts w:ascii="Symbol" w:hAnsi="Symbol" w:cs="Symbol" w:hint="default"/>
+      </w:rPr>
+    </w:lvl>
+    <w:lvl w:ilvl="1">
+      <w:start w:val="1"/>
+      <w:numFmt w:val="decimal"/>
+      <w:lvlText w:val="%2."/>
+      <w:lvlJc w:val="left"/>
+      <w:pPr>
+        <w:tabs>
+          <w:tab w:val="num" w:pos="1080"/>
+        </w:tabs>
+        <w:ind w:left="1080" w:hanging="360"/>
+      </w:pPr>
+    </w:lvl>
+    <w:lvl w:ilvl="2">
+      <w:start w:val="1"/>
+      <w:numFmt w:val="decimal"/>
+      <w:lvlText w:val="%3."/>
+      <w:lvlJc w:val="left"/>
+      <w:pPr>
+        <w:tabs>
+          <w:tab w:val="num" w:pos="1440"/>
+        </w:tabs>
+        <w:ind w:left="1440" w:hanging="360"/>
+      </w:pPr>
+    </w:lvl>
+    <w:lvl w:ilvl="3">
+      <w:start w:val="1"/>
+      <w:numFmt w:val="decimal"/>
+      <w:lvlText w:val="%4."/>
+      <w:lvlJc w:val="left"/>
+      <w:pPr>
+        <w:tabs>
+          <w:tab w:val="num" w:pos="1800"/>
+        </w:tabs>
+        <w:ind w:left="1800" w:hanging="360"/>
+      </w:pPr>
+    </w:lvl>
+    <w:lvl w:ilvl="4">
+      <w:start w:val="1"/>
+      <w:numFmt w:val="decimal"/>
+      <w:lvlText w:val="%5."/>
+      <w:lvlJc w:val="left"/>
+      <w:pPr>
+        <w:tabs>
+          <w:tab w:val="num" w:pos="2160"/>
+        </w:tabs>
+        <w:ind w:left="2160" w:hanging="360"/>
+      </w:pPr>
+    </w:lvl>
+    <w:lvl w:ilvl="5">
+      <w:start w:val="1"/>
+      <w:numFmt w:val="decimal"/>
+      <w:lvlText w:val="%6."/>
+      <w:lvlJc w:val="left"/>
+      <w:pPr>
+        <w:tabs>
+          <w:tab w:val="num" w:pos="2520"/>
+        </w:tabs>
+        <w:ind w:left="2520" w:hanging="360"/>
+      </w:pPr>
+    </w:lvl>
+    <w:lvl w:ilvl="6">
+      <w:start w:val="1"/>
+      <w:numFmt w:val="decimal"/>
+      <w:lvlText w:val="%7."/>
+      <w:lvlJc w:val="left"/>
+      <w:pPr>
+        <w:tabs>
+          <w:tab w:val="num" w:pos="2880"/>
+        </w:tabs>
+        <w:ind w:left="2880" w:hanging="360"/>
+      </w:pPr>
+    </w:lvl>
+    <w:lvl w:ilvl="7">
+      <w:start w:val="1"/>
+      <w:numFmt w:val="decimal"/>
+      <w:lvlText w:val="%8."/>
+      <w:lvlJc w:val="left"/>
+      <w:pPr>
+        <w:tabs>
+          <w:tab w:val="num" w:pos="3240"/>
+        </w:tabs>
+        <w:ind w:left="3240" w:hanging="360"/>
+      </w:pPr>
+    </w:lvl>
+    <w:lvl w:ilvl="8">
+      <w:start w:val="1"/>
+      <w:numFmt w:val="decimal"/>
+      <w:lvlText w:val="%9."/>
+      <w:lvlJc w:val="left"/>
+      <w:pPr>
+        <w:tabs>
+          <w:tab w:val="num" w:pos="3600"/>
+        </w:tabs>
+        <w:ind w:left="3600" w:hanging="360"/>
+      </w:pPr>
+    </w:lvl>
+  </w:abstractNum>
+  <w:abstractNum w:abstractNumId="24">
+    <w:lvl w:ilvl="0">
+      <w:start w:val="1"/>
+      <w:numFmt w:val="bullet"/>
+      <w:lvlText w:val=""/>
+      <w:lvlJc w:val="left"/>
+      <w:pPr>
+        <w:tabs>
+          <w:tab w:val="num" w:pos="720"/>
+        </w:tabs>
+        <w:ind w:left="720" w:hanging="283"/>
+      </w:pPr>
+      <w:rPr>
+        <w:rFonts w:ascii="Symbol" w:hAnsi="Symbol" w:cs="Symbol" w:hint="default"/>
+      </w:rPr>
+    </w:lvl>
+    <w:lvl w:ilvl="1">
+      <w:start w:val="1"/>
+      <w:numFmt w:val="decimal"/>
+      <w:lvlText w:val="%2."/>
+      <w:lvlJc w:val="left"/>
+      <w:pPr>
+        <w:tabs>
+          <w:tab w:val="num" w:pos="1080"/>
+        </w:tabs>
+        <w:ind w:left="1080" w:hanging="360"/>
+      </w:pPr>
+    </w:lvl>
+    <w:lvl w:ilvl="2">
+      <w:start w:val="1"/>
+      <w:numFmt w:val="decimal"/>
+      <w:lvlText w:val="%3."/>
+      <w:lvlJc w:val="left"/>
+      <w:pPr>
+        <w:tabs>
+          <w:tab w:val="num" w:pos="1440"/>
+        </w:tabs>
+        <w:ind w:left="1440" w:hanging="360"/>
+      </w:pPr>
+    </w:lvl>
+    <w:lvl w:ilvl="3">
+      <w:start w:val="1"/>
+      <w:numFmt w:val="decimal"/>
+      <w:lvlText w:val="%4."/>
+      <w:lvlJc w:val="left"/>
+      <w:pPr>
+        <w:tabs>
+          <w:tab w:val="num" w:pos="1800"/>
+        </w:tabs>
+        <w:ind w:left="1800" w:hanging="360"/>
+      </w:pPr>
+    </w:lvl>
+    <w:lvl w:ilvl="4">
+      <w:start w:val="1"/>
+      <w:numFmt w:val="decimal"/>
+      <w:lvlText w:val="%5."/>
+      <w:lvlJc w:val="left"/>
+      <w:pPr>
+        <w:tabs>
+          <w:tab w:val="num" w:pos="2160"/>
+        </w:tabs>
+        <w:ind w:left="2160" w:hanging="360"/>
+      </w:pPr>
+    </w:lvl>
+    <w:lvl w:ilvl="5">
+      <w:start w:val="1"/>
+      <w:numFmt w:val="decimal"/>
+      <w:lvlText w:val="%6."/>
+      <w:lvlJc w:val="left"/>
+      <w:pPr>
+        <w:tabs>
+          <w:tab w:val="num" w:pos="2520"/>
+        </w:tabs>
+        <w:ind w:left="2520" w:hanging="360"/>
+      </w:pPr>
+    </w:lvl>
+    <w:lvl w:ilvl="6">
+      <w:start w:val="1"/>
+      <w:numFmt w:val="decimal"/>
+      <w:lvlText w:val="%7."/>
+      <w:lvlJc w:val="left"/>
+      <w:pPr>
+        <w:tabs>
+          <w:tab w:val="num" w:pos="2880"/>
+        </w:tabs>
+        <w:ind w:left="2880" w:hanging="360"/>
+      </w:pPr>
+    </w:lvl>
+    <w:lvl w:ilvl="7">
+      <w:start w:val="1"/>
+      <w:numFmt w:val="decimal"/>
+      <w:lvlText w:val="%8."/>
+      <w:lvlJc w:val="left"/>
+      <w:pPr>
+        <w:tabs>
+          <w:tab w:val="num" w:pos="3240"/>
+        </w:tabs>
+        <w:ind w:left="3240" w:hanging="360"/>
+      </w:pPr>
+    </w:lvl>
+    <w:lvl w:ilvl="8">
+      <w:start w:val="1"/>
+      <w:numFmt w:val="decimal"/>
+      <w:lvlText w:val="%9."/>
+      <w:lvlJc w:val="left"/>
+      <w:pPr>
+        <w:tabs>
+          <w:tab w:val="num" w:pos="3600"/>
+        </w:tabs>
+        <w:ind w:left="3600" w:hanging="360"/>
+      </w:pPr>
+    </w:lvl>
+  </w:abstractNum>
+  <w:abstractNum w:abstractNumId="25">
+    <w:lvl w:ilvl="0">
+      <w:start w:val="1"/>
+      <w:numFmt w:val="bullet"/>
+      <w:lvlText w:val=""/>
+      <w:lvlJc w:val="left"/>
+      <w:pPr>
+        <w:tabs>
+          <w:tab w:val="num" w:pos="720"/>
+        </w:tabs>
+        <w:ind w:left="720" w:hanging="283"/>
+      </w:pPr>
+      <w:rPr>
+        <w:rFonts w:ascii="Symbol" w:hAnsi="Symbol" w:cs="Symbol" w:hint="default"/>
+      </w:rPr>
+    </w:lvl>
+    <w:lvl w:ilvl="1">
+      <w:start w:val="1"/>
+      <w:numFmt w:val="decimal"/>
+      <w:lvlText w:val="%2."/>
+      <w:lvlJc w:val="left"/>
+      <w:pPr>
+        <w:tabs>
+          <w:tab w:val="num" w:pos="1080"/>
+        </w:tabs>
+        <w:ind w:left="1080" w:hanging="360"/>
+      </w:pPr>
+    </w:lvl>
+    <w:lvl w:ilvl="2">
+      <w:start w:val="1"/>
+      <w:numFmt w:val="decimal"/>
+      <w:lvlText w:val="%3."/>
+      <w:lvlJc w:val="left"/>
+      <w:pPr>
+        <w:tabs>
+          <w:tab w:val="num" w:pos="1440"/>
+        </w:tabs>
+        <w:ind w:left="1440" w:hanging="360"/>
+      </w:pPr>
+    </w:lvl>
+    <w:lvl w:ilvl="3">
+      <w:start w:val="1"/>
+      <w:numFmt w:val="decimal"/>
+      <w:lvlText w:val="%4."/>
+      <w:lvlJc w:val="left"/>
+      <w:pPr>
+        <w:tabs>
+          <w:tab w:val="num" w:pos="1800"/>
+        </w:tabs>
+        <w:ind w:left="1800" w:hanging="360"/>
+      </w:pPr>
+    </w:lvl>
+    <w:lvl w:ilvl="4">
+      <w:start w:val="1"/>
+      <w:numFmt w:val="decimal"/>
+      <w:lvlText w:val="%5."/>
+      <w:lvlJc w:val="left"/>
+      <w:pPr>
+        <w:tabs>
+          <w:tab w:val="num" w:pos="2160"/>
+        </w:tabs>
+        <w:ind w:left="2160" w:hanging="360"/>
+      </w:pPr>
+    </w:lvl>
+    <w:lvl w:ilvl="5">
+      <w:start w:val="1"/>
+      <w:numFmt w:val="decimal"/>
+      <w:lvlText w:val="%6."/>
+      <w:lvlJc w:val="left"/>
+      <w:pPr>
+        <w:tabs>
+          <w:tab w:val="num" w:pos="2520"/>
+        </w:tabs>
+        <w:ind w:left="2520" w:hanging="360"/>
+      </w:pPr>
+    </w:lvl>
+    <w:lvl w:ilvl="6">
+      <w:start w:val="1"/>
+      <w:numFmt w:val="decimal"/>
+      <w:lvlText w:val="%7."/>
+      <w:lvlJc w:val="left"/>
+      <w:pPr>
+        <w:tabs>
+          <w:tab w:val="num" w:pos="2880"/>
+        </w:tabs>
+        <w:ind w:left="2880" w:hanging="360"/>
+      </w:pPr>
+    </w:lvl>
+    <w:lvl w:ilvl="7">
+      <w:start w:val="1"/>
+      <w:numFmt w:val="decimal"/>
+      <w:lvlText w:val="%8."/>
+      <w:lvlJc w:val="left"/>
+      <w:pPr>
+        <w:tabs>
+          <w:tab w:val="num" w:pos="3240"/>
+        </w:tabs>
+        <w:ind w:left="3240" w:hanging="360"/>
+      </w:pPr>
+    </w:lvl>
+    <w:lvl w:ilvl="8">
+      <w:start w:val="1"/>
+      <w:numFmt w:val="decimal"/>
+      <w:lvlText w:val="%9."/>
+      <w:lvlJc w:val="left"/>
+      <w:pPr>
+        <w:tabs>
+          <w:tab w:val="num" w:pos="3600"/>
+        </w:tabs>
+        <w:ind w:left="3600" w:hanging="360"/>
+      </w:pPr>
+    </w:lvl>
+  </w:abstractNum>
+  <w:abstractNum w:abstractNumId="26">
+    <w:lvl w:ilvl="0">
+      <w:start w:val="1"/>
+      <w:numFmt w:val="bullet"/>
+      <w:lvlText w:val=""/>
+      <w:lvlJc w:val="left"/>
+      <w:pPr>
+        <w:tabs>
+          <w:tab w:val="num" w:pos="720"/>
+        </w:tabs>
+        <w:ind w:left="720" w:hanging="360"/>
+      </w:pPr>
+      <w:rPr>
+        <w:rFonts w:ascii="Symbol" w:hAnsi="Symbol" w:cs="Symbol" w:hint="default"/>
+      </w:rPr>
+    </w:lvl>
+    <w:lvl w:ilvl="1">
+      <w:start w:val="1"/>
+      <w:numFmt w:val="bullet"/>
+      <w:lvlText w:val="◦"/>
+      <w:lvlJc w:val="left"/>
+      <w:pPr>
+        <w:tabs>
+          <w:tab w:val="num" w:pos="1080"/>
+        </w:tabs>
+        <w:ind w:left="1080" w:hanging="360"/>
+      </w:pPr>
+      <w:rPr>
+        <w:rFonts w:ascii="OpenSymbol" w:hAnsi="OpenSymbol" w:cs="OpenSymbol" w:hint="default"/>
+      </w:rPr>
+    </w:lvl>
+    <w:lvl w:ilvl="2">
+      <w:start w:val="1"/>
+      <w:numFmt w:val="bullet"/>
+      <w:lvlText w:val="▪"/>
+      <w:lvlJc w:val="left"/>
+      <w:pPr>
+        <w:tabs>
+          <w:tab w:val="num" w:pos="1440"/>
+        </w:tabs>
+        <w:ind w:left="1440" w:hanging="360"/>
+      </w:pPr>
+      <w:rPr>
+        <w:rFonts w:ascii="OpenSymbol" w:hAnsi="OpenSymbol" w:cs="OpenSymbol" w:hint="default"/>
+      </w:rPr>
+    </w:lvl>
+    <w:lvl w:ilvl="3">
+      <w:start w:val="1"/>
+      <w:numFmt w:val="bullet"/>
+      <w:lvlText w:val=""/>
+      <w:lvlJc w:val="left"/>
+      <w:pPr>
+        <w:tabs>
+          <w:tab w:val="num" w:pos="1800"/>
+        </w:tabs>
+        <w:ind w:left="1800" w:hanging="360"/>
+      </w:pPr>
+      <w:rPr>
+        <w:rFonts w:ascii="Symbol" w:hAnsi="Symbol" w:cs="Symbol" w:hint="default"/>
+      </w:rPr>
+    </w:lvl>
+    <w:lvl w:ilvl="4">
+      <w:start w:val="1"/>
+      <w:numFmt w:val="bullet"/>
+      <w:lvlText w:val="◦"/>
+      <w:lvlJc w:val="left"/>
+      <w:pPr>
+        <w:tabs>
+          <w:tab w:val="num" w:pos="2160"/>
+        </w:tabs>
+        <w:ind w:left="2160" w:hanging="360"/>
+      </w:pPr>
+      <w:rPr>
+        <w:rFonts w:ascii="OpenSymbol" w:hAnsi="OpenSymbol" w:cs="OpenSymbol" w:hint="default"/>
+      </w:rPr>
+    </w:lvl>
+    <w:lvl w:ilvl="5">
+      <w:start w:val="1"/>
+      <w:numFmt w:val="bullet"/>
+      <w:lvlText w:val="▪"/>
+      <w:lvlJc w:val="left"/>
+      <w:pPr>
+        <w:tabs>
+          <w:tab w:val="num" w:pos="2520"/>
+        </w:tabs>
+        <w:ind w:left="2520" w:hanging="360"/>
+      </w:pPr>
+      <w:rPr>
+        <w:rFonts w:ascii="OpenSymbol" w:hAnsi="OpenSymbol" w:cs="OpenSymbol" w:hint="default"/>
+      </w:rPr>
+    </w:lvl>
+    <w:lvl w:ilvl="6">
+      <w:start w:val="1"/>
+      <w:numFmt w:val="bullet"/>
+      <w:lvlText w:val=""/>
+      <w:lvlJc w:val="left"/>
+      <w:pPr>
+        <w:tabs>
+          <w:tab w:val="num" w:pos="2880"/>
+        </w:tabs>
+        <w:ind w:left="2880" w:hanging="360"/>
+      </w:pPr>
+      <w:rPr>
+        <w:rFonts w:ascii="Symbol" w:hAnsi="Symbol" w:cs="Symbol" w:hint="default"/>
+      </w:rPr>
+    </w:lvl>
+    <w:lvl w:ilvl="7">
+      <w:start w:val="1"/>
+      <w:numFmt w:val="bullet"/>
+      <w:lvlText w:val="◦"/>
+      <w:lvlJc w:val="left"/>
+      <w:pPr>
+        <w:tabs>
+          <w:tab w:val="num" w:pos="3240"/>
+        </w:tabs>
+        <w:ind w:left="3240" w:hanging="360"/>
+      </w:pPr>
+      <w:rPr>
+        <w:rFonts w:ascii="OpenSymbol" w:hAnsi="OpenSymbol" w:cs="OpenSymbol" w:hint="default"/>
+      </w:rPr>
+    </w:lvl>
+    <w:lvl w:ilvl="8">
+      <w:start w:val="1"/>
+      <w:numFmt w:val="bullet"/>
+      <w:lvlText w:val="▪"/>
+      <w:lvlJc w:val="left"/>
+      <w:pPr>
+        <w:tabs>
+          <w:tab w:val="num" w:pos="3600"/>
+        </w:tabs>
+        <w:ind w:left="3600" w:hanging="360"/>
+      </w:pPr>
+      <w:rPr>
+        <w:rFonts w:ascii="OpenSymbol" w:hAnsi="OpenSymbol" w:cs="OpenSymbol" w:hint="default"/>
+      </w:rPr>
+    </w:lvl>
+  </w:abstractNum>
   <w:num w:numId="1">
     <w:abstractNumId w:val="1"/>
   </w:num>
@@ -29251,6 +34179,42 @@
   </w:num>
   <w:num w:numId="14">
     <w:abstractNumId w:val="14"/>
+  </w:num>
+  <w:num w:numId="15">
+    <w:abstractNumId w:val="15"/>
+  </w:num>
+  <w:num w:numId="16">
+    <w:abstractNumId w:val="16"/>
+  </w:num>
+  <w:num w:numId="17">
+    <w:abstractNumId w:val="17"/>
+  </w:num>
+  <w:num w:numId="18">
+    <w:abstractNumId w:val="18"/>
+  </w:num>
+  <w:num w:numId="19">
+    <w:abstractNumId w:val="19"/>
+  </w:num>
+  <w:num w:numId="20">
+    <w:abstractNumId w:val="20"/>
+  </w:num>
+  <w:num w:numId="21">
+    <w:abstractNumId w:val="21"/>
+  </w:num>
+  <w:num w:numId="22">
+    <w:abstractNumId w:val="22"/>
+  </w:num>
+  <w:num w:numId="23">
+    <w:abstractNumId w:val="23"/>
+  </w:num>
+  <w:num w:numId="24">
+    <w:abstractNumId w:val="24"/>
+  </w:num>
+  <w:num w:numId="25">
+    <w:abstractNumId w:val="25"/>
+  </w:num>
+  <w:num w:numId="26">
+    <w:abstractNumId w:val="26"/>
   </w:num>
 </w:numbering>
 </file>

</xml_diff>